<commit_message>
Added some detail to the 'source' section
</commit_message>
<xml_diff>
--- a/BC-Thesis.docx
+++ b/BC-Thesis.docx
@@ -162,13 +162,8 @@
       <w:pPr>
         <w:jc w:val="center"/>
       </w:pPr>
-      <w:proofErr w:type="gramStart"/>
-      <w:r>
-        <w:t>the</w:t>
-      </w:r>
-      <w:proofErr w:type="gramEnd"/>
-      <w:r>
-        <w:t xml:space="preserve"> requirements for the Master of Science in Computing in</w:t>
+      <w:r>
+        <w:t>the requirements for the Master of Science in Computing in</w:t>
       </w:r>
     </w:p>
     <w:p>
@@ -6471,8 +6466,6 @@
           </w:rPr>
           <w:tab/>
         </w:r>
-        <w:bookmarkStart w:id="4" w:name="_GoBack"/>
-        <w:bookmarkEnd w:id="4"/>
         <w:r>
           <w:rPr>
             <w:noProof/>
@@ -6644,12 +6637,12 @@
           <w:numId w:val="0"/>
         </w:numPr>
       </w:pPr>
-      <w:bookmarkStart w:id="5" w:name="_Toc382506148"/>
+      <w:bookmarkStart w:id="4" w:name="_Toc382506148"/>
       <w:r>
         <w:lastRenderedPageBreak/>
         <w:t>Code Listings</w:t>
       </w:r>
-      <w:bookmarkEnd w:id="5"/>
+      <w:bookmarkEnd w:id="4"/>
     </w:p>
     <w:p>
       <w:pPr>
@@ -6800,12 +6793,12 @@
           <w:numId w:val="0"/>
         </w:numPr>
       </w:pPr>
-      <w:bookmarkStart w:id="6" w:name="_Toc382506149"/>
+      <w:bookmarkStart w:id="5" w:name="_Toc382506149"/>
       <w:r>
         <w:lastRenderedPageBreak/>
         <w:t>Abbreviations</w:t>
       </w:r>
-      <w:bookmarkEnd w:id="6"/>
+      <w:bookmarkEnd w:id="5"/>
     </w:p>
     <w:p>
       <w:pPr>
@@ -7261,12 +7254,12 @@
         </w:numPr>
         <w:ind w:left="432"/>
       </w:pPr>
-      <w:bookmarkStart w:id="7" w:name="_Toc382506150"/>
+      <w:bookmarkStart w:id="6" w:name="_Toc382506150"/>
       <w:r>
         <w:lastRenderedPageBreak/>
         <w:t>Glossary of Terms</w:t>
       </w:r>
-      <w:bookmarkEnd w:id="7"/>
+      <w:bookmarkEnd w:id="6"/>
     </w:p>
     <w:tbl>
       <w:tblPr>
@@ -7421,12 +7414,12 @@
       <w:pPr>
         <w:pStyle w:val="Heading1"/>
       </w:pPr>
-      <w:bookmarkStart w:id="8" w:name="_Toc382506151"/>
+      <w:bookmarkStart w:id="7" w:name="_Toc382506151"/>
       <w:r>
         <w:lastRenderedPageBreak/>
         <w:t>Introduction</w:t>
       </w:r>
-      <w:bookmarkEnd w:id="8"/>
+      <w:bookmarkEnd w:id="7"/>
     </w:p>
     <w:p>
       <w:r>
@@ -7565,11 +7558,11 @@
       <w:pPr>
         <w:pStyle w:val="Heading2"/>
       </w:pPr>
-      <w:bookmarkStart w:id="9" w:name="_Toc382506152"/>
+      <w:bookmarkStart w:id="8" w:name="_Toc382506152"/>
       <w:r>
         <w:t>Background and Objective</w:t>
       </w:r>
-      <w:bookmarkEnd w:id="9"/>
+      <w:bookmarkEnd w:id="8"/>
     </w:p>
     <w:p>
       <w:r>
@@ -7661,15 +7654,7 @@
         <w:t xml:space="preserve"> </w:t>
       </w:r>
       <w:r>
-        <w:t xml:space="preserve">party library may contain </w:t>
-      </w:r>
-      <w:proofErr w:type="gramStart"/>
-      <w:r>
-        <w:t>an SQL</w:t>
-      </w:r>
-      <w:proofErr w:type="gramEnd"/>
-      <w:r>
-        <w:t xml:space="preserve"> Injection vulnerability. Usage of this library would put the developer’s own code at risk of an SQL Injection attack. </w:t>
+        <w:t xml:space="preserve">party library may contain an SQL Injection vulnerability. Usage of this library would put the developer’s own code at risk of an SQL Injection attack. </w:t>
       </w:r>
       <w:r>
         <w:t>In the author’s eyes, this is definitely a cause for concern, and another reason to examine this topic in details</w:t>
@@ -7689,14 +7674,14 @@
       <w:pPr>
         <w:pStyle w:val="Heading2"/>
       </w:pPr>
-      <w:bookmarkStart w:id="10" w:name="_Toc382506153"/>
+      <w:bookmarkStart w:id="9" w:name="_Toc382506153"/>
       <w:r>
         <w:t>Problem</w:t>
       </w:r>
       <w:r>
         <w:t xml:space="preserve"> Statement</w:t>
       </w:r>
-      <w:bookmarkEnd w:id="10"/>
+      <w:bookmarkEnd w:id="9"/>
     </w:p>
     <w:p>
       <w:r>
@@ -7773,16 +7758,16 @@
       <w:r>
         <w:t xml:space="preserve">on. The privatised software industry may have a lot to learn from open source projects. It may be impossible for private software houses to allow open access to their source code, but approaches such as </w:t>
       </w:r>
-      <w:commentRangeStart w:id="11"/>
+      <w:commentRangeStart w:id="10"/>
       <w:r>
         <w:t xml:space="preserve">bug-finding days </w:t>
       </w:r>
-      <w:commentRangeEnd w:id="11"/>
+      <w:commentRangeEnd w:id="10"/>
       <w:r>
         <w:rPr>
           <w:rStyle w:val="CommentReference"/>
         </w:rPr>
-        <w:commentReference w:id="11"/>
+        <w:commentReference w:id="10"/>
       </w:r>
       <w:r>
         <w:t>and outsider review sessions may help incorporate some of the ideas in a relatively safe way.</w:t>
@@ -7793,11 +7778,11 @@
       <w:pPr>
         <w:pStyle w:val="Heading2"/>
       </w:pPr>
-      <w:bookmarkStart w:id="12" w:name="_Toc382506154"/>
+      <w:bookmarkStart w:id="11" w:name="_Toc382506154"/>
       <w:r>
         <w:t>Aims</w:t>
       </w:r>
-      <w:bookmarkEnd w:id="12"/>
+      <w:bookmarkEnd w:id="11"/>
     </w:p>
     <w:p>
       <w:pPr>
@@ -7882,23 +7867,15 @@
       <w:pPr>
         <w:pStyle w:val="Heading2"/>
       </w:pPr>
-      <w:bookmarkStart w:id="13" w:name="_Toc382506155"/>
+      <w:bookmarkStart w:id="12" w:name="_Toc382506155"/>
       <w:r>
         <w:t>Hypothesis</w:t>
       </w:r>
-      <w:bookmarkEnd w:id="13"/>
-    </w:p>
-    <w:p>
-      <w:r>
-        <w:t xml:space="preserve">It is the author’s belief that the source code that developers themselves write will contain more vulnerabilities than the open source libraries that their projects are dependent on. In the author’s own experience of working on multiple </w:t>
-      </w:r>
-      <w:proofErr w:type="gramStart"/>
-      <w:r>
-        <w:t>enterprise</w:t>
-      </w:r>
-      <w:proofErr w:type="gramEnd"/>
-      <w:r>
-        <w:t xml:space="preserve"> software projects, the tendency has been </w:t>
+      <w:bookmarkEnd w:id="12"/>
+    </w:p>
+    <w:p>
+      <w:r>
+        <w:t xml:space="preserve">It is the author’s belief that the source code that developers themselves write will contain more vulnerabilities than the open source libraries that their projects are dependent on. In the author’s own experience of working on multiple enterprise software projects, the tendency has been </w:t>
       </w:r>
       <w:r>
         <w:t xml:space="preserve">noted </w:t>
@@ -7939,11 +7916,11 @@
       <w:pPr>
         <w:pStyle w:val="Heading2"/>
       </w:pPr>
-      <w:bookmarkStart w:id="14" w:name="_Toc382506156"/>
+      <w:bookmarkStart w:id="13" w:name="_Toc382506156"/>
       <w:r>
         <w:t>Outline of Report</w:t>
       </w:r>
-      <w:bookmarkEnd w:id="14"/>
+      <w:bookmarkEnd w:id="13"/>
     </w:p>
     <w:p>
       <w:pPr>
@@ -8015,12 +7992,12 @@
           <w:numId w:val="1"/>
         </w:numPr>
       </w:pPr>
-      <w:bookmarkStart w:id="15" w:name="_Toc382506157"/>
+      <w:bookmarkStart w:id="14" w:name="_Toc382506157"/>
       <w:r>
         <w:lastRenderedPageBreak/>
         <w:t>Survey</w:t>
       </w:r>
-      <w:bookmarkEnd w:id="15"/>
+      <w:bookmarkEnd w:id="14"/>
     </w:p>
     <w:p>
       <w:pPr>
@@ -8034,17 +8011,8 @@
           <w:b/>
           <w:color w:val="FF0000"/>
         </w:rPr>
-        <w:t xml:space="preserve">Note: A lot of this may be cut. </w:t>
-      </w:r>
-      <w:proofErr w:type="gramStart"/>
-      <w:r>
-        <w:rPr>
-          <w:b/>
-          <w:color w:val="FF0000"/>
-        </w:rPr>
-        <w:t>Will only keep info on vulnerabilities that are actually found during the analysis of the open source systems.</w:t>
-      </w:r>
-      <w:proofErr w:type="gramEnd"/>
+        <w:t>Note: A lot of this may be cut. Will only keep info on vulnerabilities that are actually found during the analysis of the open source systems.</w:t>
+      </w:r>
     </w:p>
     <w:p>
       <w:r>
@@ -8087,23 +8055,24 @@
           <w:szCs w:val="26"/>
         </w:rPr>
       </w:pPr>
-      <w:bookmarkStart w:id="16" w:name="_Toc363779533"/>
-      <w:bookmarkStart w:id="17" w:name="_Toc363779670"/>
-      <w:bookmarkStart w:id="18" w:name="_Toc367431946"/>
-      <w:bookmarkStart w:id="19" w:name="_Toc376895699"/>
-      <w:bookmarkStart w:id="20" w:name="_Toc376895724"/>
-      <w:bookmarkStart w:id="21" w:name="_Toc377215172"/>
-      <w:bookmarkStart w:id="22" w:name="_Toc377215867"/>
-      <w:bookmarkStart w:id="23" w:name="_Toc377215895"/>
-      <w:bookmarkStart w:id="24" w:name="_Toc377308593"/>
-      <w:bookmarkStart w:id="25" w:name="_Toc377588242"/>
-      <w:bookmarkStart w:id="26" w:name="_Toc377588282"/>
-      <w:bookmarkStart w:id="27" w:name="_Toc377671734"/>
-      <w:bookmarkStart w:id="28" w:name="_Toc379312246"/>
-      <w:bookmarkStart w:id="29" w:name="_Toc379313120"/>
-      <w:bookmarkStart w:id="30" w:name="_Toc381732249"/>
-      <w:bookmarkStart w:id="31" w:name="_Toc382236679"/>
-      <w:bookmarkStart w:id="32" w:name="_Toc382506158"/>
+      <w:bookmarkStart w:id="15" w:name="_Toc363779533"/>
+      <w:bookmarkStart w:id="16" w:name="_Toc363779670"/>
+      <w:bookmarkStart w:id="17" w:name="_Toc367431946"/>
+      <w:bookmarkStart w:id="18" w:name="_Toc376895699"/>
+      <w:bookmarkStart w:id="19" w:name="_Toc376895724"/>
+      <w:bookmarkStart w:id="20" w:name="_Toc377215172"/>
+      <w:bookmarkStart w:id="21" w:name="_Toc377215867"/>
+      <w:bookmarkStart w:id="22" w:name="_Toc377215895"/>
+      <w:bookmarkStart w:id="23" w:name="_Toc377308593"/>
+      <w:bookmarkStart w:id="24" w:name="_Toc377588242"/>
+      <w:bookmarkStart w:id="25" w:name="_Toc377588282"/>
+      <w:bookmarkStart w:id="26" w:name="_Toc377671734"/>
+      <w:bookmarkStart w:id="27" w:name="_Toc379312246"/>
+      <w:bookmarkStart w:id="28" w:name="_Toc379313120"/>
+      <w:bookmarkStart w:id="29" w:name="_Toc381732249"/>
+      <w:bookmarkStart w:id="30" w:name="_Toc382236679"/>
+      <w:bookmarkStart w:id="31" w:name="_Toc382506158"/>
+      <w:bookmarkEnd w:id="15"/>
       <w:bookmarkEnd w:id="16"/>
       <w:bookmarkEnd w:id="17"/>
       <w:bookmarkEnd w:id="18"/>
@@ -8120,7 +8089,6 @@
       <w:bookmarkEnd w:id="29"/>
       <w:bookmarkEnd w:id="30"/>
       <w:bookmarkEnd w:id="31"/>
-      <w:bookmarkEnd w:id="32"/>
     </w:p>
     <w:p>
       <w:pPr>
@@ -8144,23 +8112,24 @@
           <w:szCs w:val="28"/>
         </w:rPr>
       </w:pPr>
-      <w:bookmarkStart w:id="33" w:name="_Toc363779534"/>
-      <w:bookmarkStart w:id="34" w:name="_Toc363779671"/>
-      <w:bookmarkStart w:id="35" w:name="_Toc367431947"/>
-      <w:bookmarkStart w:id="36" w:name="_Toc376895700"/>
-      <w:bookmarkStart w:id="37" w:name="_Toc376895725"/>
-      <w:bookmarkStart w:id="38" w:name="_Toc377215173"/>
-      <w:bookmarkStart w:id="39" w:name="_Toc377215868"/>
-      <w:bookmarkStart w:id="40" w:name="_Toc377215896"/>
-      <w:bookmarkStart w:id="41" w:name="_Toc377308594"/>
-      <w:bookmarkStart w:id="42" w:name="_Toc377588243"/>
-      <w:bookmarkStart w:id="43" w:name="_Toc377588283"/>
-      <w:bookmarkStart w:id="44" w:name="_Toc377671735"/>
-      <w:bookmarkStart w:id="45" w:name="_Toc379312247"/>
-      <w:bookmarkStart w:id="46" w:name="_Toc379313121"/>
-      <w:bookmarkStart w:id="47" w:name="_Toc381732250"/>
-      <w:bookmarkStart w:id="48" w:name="_Toc382236680"/>
-      <w:bookmarkStart w:id="49" w:name="_Toc382506159"/>
+      <w:bookmarkStart w:id="32" w:name="_Toc363779534"/>
+      <w:bookmarkStart w:id="33" w:name="_Toc363779671"/>
+      <w:bookmarkStart w:id="34" w:name="_Toc367431947"/>
+      <w:bookmarkStart w:id="35" w:name="_Toc376895700"/>
+      <w:bookmarkStart w:id="36" w:name="_Toc376895725"/>
+      <w:bookmarkStart w:id="37" w:name="_Toc377215173"/>
+      <w:bookmarkStart w:id="38" w:name="_Toc377215868"/>
+      <w:bookmarkStart w:id="39" w:name="_Toc377215896"/>
+      <w:bookmarkStart w:id="40" w:name="_Toc377308594"/>
+      <w:bookmarkStart w:id="41" w:name="_Toc377588243"/>
+      <w:bookmarkStart w:id="42" w:name="_Toc377588283"/>
+      <w:bookmarkStart w:id="43" w:name="_Toc377671735"/>
+      <w:bookmarkStart w:id="44" w:name="_Toc379312247"/>
+      <w:bookmarkStart w:id="45" w:name="_Toc379313121"/>
+      <w:bookmarkStart w:id="46" w:name="_Toc381732250"/>
+      <w:bookmarkStart w:id="47" w:name="_Toc382236680"/>
+      <w:bookmarkStart w:id="48" w:name="_Toc382506159"/>
+      <w:bookmarkEnd w:id="32"/>
       <w:bookmarkEnd w:id="33"/>
       <w:bookmarkEnd w:id="34"/>
       <w:bookmarkEnd w:id="35"/>
@@ -8177,17 +8146,16 @@
       <w:bookmarkEnd w:id="46"/>
       <w:bookmarkEnd w:id="47"/>
       <w:bookmarkEnd w:id="48"/>
+    </w:p>
+    <w:p>
+      <w:pPr>
+        <w:pStyle w:val="Heading2"/>
+      </w:pPr>
+      <w:bookmarkStart w:id="49" w:name="_Toc382506160"/>
+      <w:r>
+        <w:t>Types of Attacks</w:t>
+      </w:r>
       <w:bookmarkEnd w:id="49"/>
-    </w:p>
-    <w:p>
-      <w:pPr>
-        <w:pStyle w:val="Heading2"/>
-      </w:pPr>
-      <w:bookmarkStart w:id="50" w:name="_Toc382506160"/>
-      <w:r>
-        <w:t>Types of Attacks</w:t>
-      </w:r>
-      <w:bookmarkEnd w:id="50"/>
     </w:p>
     <w:p>
       <w:r>
@@ -8407,11 +8375,11 @@
       <w:pPr>
         <w:pStyle w:val="Heading3"/>
       </w:pPr>
-      <w:bookmarkStart w:id="51" w:name="_Toc382506161"/>
+      <w:bookmarkStart w:id="50" w:name="_Toc382506161"/>
       <w:r>
         <w:t>SQL Injection</w:t>
       </w:r>
-      <w:bookmarkEnd w:id="51"/>
+      <w:bookmarkEnd w:id="50"/>
     </w:p>
     <w:p>
       <w:r>
@@ -8460,9 +8428,35 @@
       <w:r>
         <w:t xml:space="preserve">Using raw SQL in a user interface application or raw URL string can cause major issues. Getting unauthorized information back from a system using a simple SQL string is a real security hole, and can result in massive loss of information – which is the single most important asset to most businesses. A rival could get details on a company’s suppliers or customers. There could also be legal ramifications. </w:t>
       </w:r>
+      <w:commentRangeStart w:id="51"/>
+      <w:r>
+        <w:t>It’s fair to say that leaking of information in this way could potentially put a company out of business.</w:t>
+      </w:r>
+      <w:commentRangeEnd w:id="51"/>
+      <w:r>
+        <w:rPr>
+          <w:rStyle w:val="CommentReference"/>
+        </w:rPr>
+        <w:commentReference w:id="51"/>
+      </w:r>
+    </w:p>
+    <w:p/>
+    <w:p>
+      <w:r>
+        <w:t>This could be resolved by controlling the SQL language better. A string should not simply be appended to an already-existing SQL string. Java provides the PreparedStatement class for creating more secure SQL queries.</w:t>
+      </w:r>
+    </w:p>
+    <w:p/>
+    <w:p>
+      <w:r>
+        <w:t>Often simple queries can lend themselves well to Denial-of-Service (DoS) attacks</w:t>
+      </w:r>
       <w:commentRangeStart w:id="52"/>
       <w:r>
-        <w:t>It’s fair to say that leaking of information in this way could potentially put a company out of business.</w:t>
+        <w:t>. If a hacker were able to perform e</w:t>
+      </w:r>
+      <w:r>
+        <w:t>ven a simple count operation</w:t>
       </w:r>
       <w:commentRangeEnd w:id="52"/>
       <w:r>
@@ -8470,32 +8464,6 @@
           <w:rStyle w:val="CommentReference"/>
         </w:rPr>
         <w:commentReference w:id="52"/>
-      </w:r>
-    </w:p>
-    <w:p/>
-    <w:p>
-      <w:r>
-        <w:t>This could be resolved by controlling the SQL language better. A string should not simply be appended to an already-existing SQL string. Java provides the PreparedStatement class for creating more secure SQL queries.</w:t>
-      </w:r>
-    </w:p>
-    <w:p/>
-    <w:p>
-      <w:r>
-        <w:t>Often simple queries can lend themselves well to Denial-of-Service (DoS) attacks</w:t>
-      </w:r>
-      <w:commentRangeStart w:id="53"/>
-      <w:r>
-        <w:t>. If a hacker were able to perform e</w:t>
-      </w:r>
-      <w:r>
-        <w:t>ven a simple count operation</w:t>
-      </w:r>
-      <w:commentRangeEnd w:id="53"/>
-      <w:r>
-        <w:rPr>
-          <w:rStyle w:val="CommentReference"/>
-        </w:rPr>
-        <w:commentReference w:id="53"/>
       </w:r>
       <w:r>
         <w:t>, ru</w:t>
@@ -8529,15 +8497,7 @@
     <w:p/>
     <w:p>
       <w:r>
-        <w:t xml:space="preserve">SQL Injections attacks are considered ‘low-tech’, which means it is much more available to more people. If there are much more people using SQL Injection techniques as a malicious tool, then there is much more likelihood that </w:t>
-      </w:r>
-      <w:proofErr w:type="gramStart"/>
-      <w:r>
-        <w:t>an</w:t>
-      </w:r>
-      <w:proofErr w:type="gramEnd"/>
-      <w:r>
-        <w:t xml:space="preserve"> SQL Injection attack will be successful. In particular with Web Applications, it is “a lot easier to execute a SQL injection attack on a Web application that front-ends a database than on the database itself” (Jackson Higgins, 2008).</w:t>
+        <w:t>SQL Injections attacks are considered ‘low-tech’, which means it is much more available to more people. If there are much more people using SQL Injection techniques as a malicious tool, then there is much more likelihood that an SQL Injection attack will be successful. In particular with Web Applications, it is “a lot easier to execute a SQL injection attack on a Web application that front-ends a database than on the database itself” (Jackson Higgins, 2008).</w:t>
       </w:r>
     </w:p>
     <w:p/>
@@ -8572,11 +8532,11 @@
       <w:pPr>
         <w:pStyle w:val="Heading3"/>
       </w:pPr>
-      <w:bookmarkStart w:id="54" w:name="_Toc382506162"/>
+      <w:bookmarkStart w:id="53" w:name="_Toc382506162"/>
       <w:r>
         <w:t>Broken Authentication and Session Management</w:t>
       </w:r>
-      <w:bookmarkEnd w:id="54"/>
+      <w:bookmarkEnd w:id="53"/>
     </w:p>
     <w:p>
       <w:r>
@@ -8634,91 +8594,91 @@
       <w:pPr>
         <w:pStyle w:val="Heading3"/>
       </w:pPr>
-      <w:bookmarkStart w:id="55" w:name="_Toc382506163"/>
+      <w:bookmarkStart w:id="54" w:name="_Toc382506163"/>
       <w:r>
         <w:lastRenderedPageBreak/>
         <w:t>Cross-Site Scripting</w:t>
       </w:r>
+      <w:bookmarkEnd w:id="54"/>
+    </w:p>
+    <w:p>
+      <w:r>
+        <w:t>Cross-Site Scripting (sometimes referred to as CSS or XSS) occurs when "an application takes untrusted data and sends it to a web browser without proper validation or escaping". The key issue in this scenario is that the data that is being used is not being checked before it is put to use. Validation should occur at the earliest point-of-entry of the data, to ensure it is in the correct and expected format, and that its content cannot cause malicious intent.</w:t>
+      </w:r>
+    </w:p>
+    <w:p/>
+    <w:p>
+      <w:r>
+        <w:t>This type of vulnerability has been identified as the single most prevalent form of web application exploit</w:t>
+      </w:r>
+      <w:r>
+        <w:t xml:space="preserve"> by </w:t>
+      </w:r>
+      <w:r>
+        <w:t>OWASP (</w:t>
+      </w:r>
+      <w:r>
+        <w:t xml:space="preserve">2013). </w:t>
+      </w:r>
+      <w:r>
+        <w:t xml:space="preserve">OWASP uses a metric from 1 to 3 in determining the prevalence of a threat, but due to how </w:t>
+      </w:r>
+      <w:r>
+        <w:t>prevalent XSS</w:t>
+      </w:r>
+      <w:r>
+        <w:t xml:space="preserve"> is, it has its own rating of 4.</w:t>
+      </w:r>
+      <w:r>
+        <w:t xml:space="preserve"> XSS allows “attackers to insert client-side script into web-pages viewed by other users” (</w:t>
+      </w:r>
+      <w:r>
+        <w:t>Avramescu</w:t>
+      </w:r>
+      <w:r>
+        <w:t xml:space="preserve"> et </w:t>
+      </w:r>
+      <w:r>
+        <w:t>al</w:t>
+      </w:r>
+      <w:r>
+        <w:t>.</w:t>
+      </w:r>
+      <w:r>
+        <w:t xml:space="preserve"> 2013</w:t>
+      </w:r>
+      <w:r>
+        <w:t>).</w:t>
+      </w:r>
+      <w:r>
+        <w:t xml:space="preserve"> </w:t>
+      </w:r>
+      <w:r>
+        <w:t>It is so prevalent that even the large-scale, social network websites are not immune, with Facebook and Twitter both havi</w:t>
+      </w:r>
+      <w:r>
+        <w:t xml:space="preserve">ng suffered XSS attacks (Sun et </w:t>
+      </w:r>
+      <w:r>
+        <w:t>al</w:t>
+      </w:r>
+      <w:r>
+        <w:t>.</w:t>
+      </w:r>
+      <w:r>
+        <w:t xml:space="preserve"> 2012). </w:t>
+      </w:r>
+    </w:p>
+    <w:p/>
+    <w:p>
+      <w:pPr>
+        <w:pStyle w:val="Heading3"/>
+      </w:pPr>
+      <w:bookmarkStart w:id="55" w:name="_Toc382506164"/>
+      <w:r>
+        <w:t>Insecure Direct Object References</w:t>
+      </w:r>
       <w:bookmarkEnd w:id="55"/>
-    </w:p>
-    <w:p>
-      <w:r>
-        <w:t>Cross-Site Scripting (sometimes referred to as CSS or XSS) occurs when "an application takes untrusted data and sends it to a web browser without proper validation or escaping". The key issue in this scenario is that the data that is being used is not being checked before it is put to use. Validation should occur at the earliest point-of-entry of the data, to ensure it is in the correct and expected format, and that its content cannot cause malicious intent.</w:t>
-      </w:r>
-    </w:p>
-    <w:p/>
-    <w:p>
-      <w:r>
-        <w:t>This type of vulnerability has been identified as the single most prevalent form of web application exploit</w:t>
-      </w:r>
-      <w:r>
-        <w:t xml:space="preserve"> by </w:t>
-      </w:r>
-      <w:r>
-        <w:t>OWASP (</w:t>
-      </w:r>
-      <w:r>
-        <w:t xml:space="preserve">2013). </w:t>
-      </w:r>
-      <w:r>
-        <w:t xml:space="preserve">OWASP uses a metric from 1 to 3 in determining the prevalence of a threat, but due to how </w:t>
-      </w:r>
-      <w:r>
-        <w:t>prevalent XSS</w:t>
-      </w:r>
-      <w:r>
-        <w:t xml:space="preserve"> is, it has its own rating of 4.</w:t>
-      </w:r>
-      <w:r>
-        <w:t xml:space="preserve"> XSS allows “attackers to insert client-side script into web-pages viewed by other users” (</w:t>
-      </w:r>
-      <w:r>
-        <w:t>Avramescu</w:t>
-      </w:r>
-      <w:r>
-        <w:t xml:space="preserve"> et </w:t>
-      </w:r>
-      <w:r>
-        <w:t>al</w:t>
-      </w:r>
-      <w:r>
-        <w:t>.</w:t>
-      </w:r>
-      <w:r>
-        <w:t xml:space="preserve"> 2013</w:t>
-      </w:r>
-      <w:r>
-        <w:t>).</w:t>
-      </w:r>
-      <w:r>
-        <w:t xml:space="preserve"> </w:t>
-      </w:r>
-      <w:r>
-        <w:t>It is so prevalent that even the large-scale, social network websites are not immune, with Facebook and Twitter both havi</w:t>
-      </w:r>
-      <w:r>
-        <w:t xml:space="preserve">ng suffered XSS attacks (Sun et </w:t>
-      </w:r>
-      <w:r>
-        <w:t>al</w:t>
-      </w:r>
-      <w:r>
-        <w:t>.</w:t>
-      </w:r>
-      <w:r>
-        <w:t xml:space="preserve"> 2012). </w:t>
-      </w:r>
-    </w:p>
-    <w:p/>
-    <w:p>
-      <w:pPr>
-        <w:pStyle w:val="Heading3"/>
-      </w:pPr>
-      <w:bookmarkStart w:id="56" w:name="_Toc382506164"/>
-      <w:r>
-        <w:t>Insecure Direct Object References</w:t>
-      </w:r>
-      <w:bookmarkEnd w:id="56"/>
     </w:p>
     <w:p>
       <w:r>
@@ -8747,17 +8707,8 @@
           <w:rStyle w:val="HTMLCode"/>
           <w:rFonts w:eastAsiaTheme="majorEastAsia"/>
         </w:rPr>
-        <w:t xml:space="preserve">SELECT Name, PhoneNo, Address FROM User WHERE UserID </w:t>
-      </w:r>
-      <w:proofErr w:type="gramStart"/>
-      <w:r>
-        <w:rPr>
-          <w:rStyle w:val="HTMLCode"/>
-          <w:rFonts w:eastAsiaTheme="majorEastAsia"/>
-        </w:rPr>
-        <w:t>= ?</w:t>
-      </w:r>
-      <w:proofErr w:type="gramEnd"/>
+        <w:t>SELECT Name, PhoneNo, Address FROM User WHERE UserID = ?</w:t>
+      </w:r>
     </w:p>
     <w:p/>
     <w:p>
@@ -8806,11 +8757,11 @@
       <w:pPr>
         <w:pStyle w:val="Heading3"/>
       </w:pPr>
-      <w:bookmarkStart w:id="57" w:name="_Toc382506165"/>
+      <w:bookmarkStart w:id="56" w:name="_Toc382506165"/>
       <w:r>
         <w:t>Security Misconfiguration</w:t>
       </w:r>
-      <w:bookmarkEnd w:id="57"/>
+      <w:bookmarkEnd w:id="56"/>
     </w:p>
     <w:p>
       <w:r>
@@ -8893,11 +8844,11 @@
       <w:pPr>
         <w:pStyle w:val="Heading3"/>
       </w:pPr>
-      <w:bookmarkStart w:id="58" w:name="_Toc382506166"/>
+      <w:bookmarkStart w:id="57" w:name="_Toc382506166"/>
       <w:r>
         <w:t>Sensitive Data Exposure</w:t>
       </w:r>
-      <w:bookmarkEnd w:id="58"/>
+      <w:bookmarkEnd w:id="57"/>
     </w:p>
     <w:p>
       <w:r>
@@ -8935,11 +8886,11 @@
       <w:pPr>
         <w:pStyle w:val="Heading3"/>
       </w:pPr>
-      <w:bookmarkStart w:id="59" w:name="_Toc382506167"/>
+      <w:bookmarkStart w:id="58" w:name="_Toc382506167"/>
       <w:r>
         <w:t>Missing Function Level Access Control</w:t>
       </w:r>
-      <w:bookmarkEnd w:id="59"/>
+      <w:bookmarkEnd w:id="58"/>
     </w:p>
     <w:p>
       <w:pPr>
@@ -9068,11 +9019,11 @@
       <w:pPr>
         <w:pStyle w:val="Heading3"/>
       </w:pPr>
-      <w:bookmarkStart w:id="60" w:name="_Toc382506168"/>
+      <w:bookmarkStart w:id="59" w:name="_Toc382506168"/>
       <w:r>
         <w:t>Cross-site request forgery</w:t>
       </w:r>
-      <w:bookmarkEnd w:id="60"/>
+      <w:bookmarkEnd w:id="59"/>
     </w:p>
     <w:p>
       <w:pPr>
@@ -9194,22 +9145,35 @@
           <w:lang w:val="en-GB" w:eastAsia="en-GB"/>
         </w:rPr>
       </w:pPr>
-      <w:bookmarkStart w:id="61" w:name="_Toc382506206"/>
+      <w:bookmarkStart w:id="60" w:name="_Toc382506206"/>
       <w:r>
         <w:t xml:space="preserve">Figure </w:t>
       </w:r>
-      <w:fldSimple w:instr=" SEQ Figure \* ARABIC ">
-        <w:r>
-          <w:rPr>
-            <w:noProof/>
-          </w:rPr>
-          <w:t>1</w:t>
-        </w:r>
-      </w:fldSimple>
+      <w:r>
+        <w:fldChar w:fldCharType="begin"/>
+      </w:r>
+      <w:r>
+        <w:instrText xml:space="preserve"> SEQ Figure \* ARABIC </w:instrText>
+      </w:r>
+      <w:r>
+        <w:fldChar w:fldCharType="separate"/>
+      </w:r>
+      <w:r>
+        <w:rPr>
+          <w:noProof/>
+        </w:rPr>
+        <w:t>1</w:t>
+      </w:r>
+      <w:r>
+        <w:rPr>
+          <w:noProof/>
+        </w:rPr>
+        <w:fldChar w:fldCharType="end"/>
+      </w:r>
       <w:r>
         <w:t>: Cross Site Request Forgery</w:t>
       </w:r>
-      <w:bookmarkEnd w:id="61"/>
+      <w:bookmarkEnd w:id="60"/>
     </w:p>
     <w:p>
       <w:pPr>
@@ -9335,11 +9299,11 @@
       <w:pPr>
         <w:pStyle w:val="Heading3"/>
       </w:pPr>
-      <w:bookmarkStart w:id="62" w:name="_Toc382506169"/>
+      <w:bookmarkStart w:id="61" w:name="_Toc382506169"/>
       <w:r>
         <w:t>Unvalidated re-directs and forwards</w:t>
       </w:r>
-      <w:bookmarkEnd w:id="62"/>
+      <w:bookmarkEnd w:id="61"/>
     </w:p>
     <w:p>
       <w:r>
@@ -9364,11 +9328,11 @@
       <w:pPr>
         <w:pStyle w:val="Heading2"/>
       </w:pPr>
-      <w:bookmarkStart w:id="63" w:name="_Toc382506170"/>
+      <w:bookmarkStart w:id="62" w:name="_Toc382506170"/>
       <w:r>
         <w:t>Using Components with Known Vulnerabilities</w:t>
       </w:r>
-      <w:bookmarkEnd w:id="63"/>
+      <w:bookmarkEnd w:id="62"/>
     </w:p>
     <w:p>
       <w:pPr>
@@ -9417,7 +9381,7 @@
       <w:r>
         <w:t xml:space="preserve">cements to generate revenue; </w:t>
       </w:r>
-      <w:commentRangeStart w:id="64"/>
+      <w:commentRangeStart w:id="63"/>
       <w:r>
         <w:t>it i</w:t>
       </w:r>
@@ -9430,12 +9394,12 @@
       <w:r>
         <w:t>.</w:t>
       </w:r>
-      <w:commentRangeEnd w:id="64"/>
+      <w:commentRangeEnd w:id="63"/>
       <w:r>
         <w:rPr>
           <w:rStyle w:val="CommentReference"/>
         </w:rPr>
-        <w:commentReference w:id="64"/>
+        <w:commentReference w:id="63"/>
       </w:r>
     </w:p>
     <w:p/>
@@ -9528,15 +9492,7 @@
     <w:p/>
     <w:p>
       <w:r>
-        <w:t xml:space="preserve">Consider also the fact that third-party libraries are generally run with all the permissions that are afforded to the application itself. This means that if a user were to install a Java application that used </w:t>
-      </w:r>
-      <w:proofErr w:type="gramStart"/>
-      <w:r>
-        <w:t>Spring</w:t>
-      </w:r>
-      <w:proofErr w:type="gramEnd"/>
-      <w:r>
-        <w:t xml:space="preserve">, and the application required administrator user privileges, the vulnerable aspects of the Spring code may also be afforded the admin user rights. </w:t>
+        <w:t xml:space="preserve">Consider also the fact that third-party libraries are generally run with all the permissions that are afforded to the application itself. This means that if a user were to install a Java application that used Spring, and the application required administrator user privileges, the vulnerable aspects of the Spring code may also be afforded the admin user rights. </w:t>
       </w:r>
     </w:p>
     <w:p/>
@@ -9550,11 +9506,11 @@
       <w:pPr>
         <w:pStyle w:val="Heading2"/>
       </w:pPr>
-      <w:bookmarkStart w:id="65" w:name="_Toc382506171"/>
+      <w:bookmarkStart w:id="64" w:name="_Toc382506171"/>
       <w:r>
         <w:t>Cataloguing these Vulnerabilities</w:t>
       </w:r>
-      <w:bookmarkEnd w:id="65"/>
+      <w:bookmarkEnd w:id="64"/>
     </w:p>
     <w:p>
       <w:pPr>
@@ -9750,28 +9706,41 @@
       <w:pPr>
         <w:pStyle w:val="Caption"/>
       </w:pPr>
-      <w:bookmarkStart w:id="66" w:name="_Toc382506207"/>
+      <w:bookmarkStart w:id="65" w:name="_Toc382506207"/>
       <w:r>
         <w:t xml:space="preserve">Figure </w:t>
       </w:r>
-      <w:fldSimple w:instr=" SEQ Figure \* ARABIC ">
-        <w:r>
-          <w:rPr>
-            <w:noProof/>
-          </w:rPr>
-          <w:t>2</w:t>
-        </w:r>
-      </w:fldSimple>
+      <w:r>
+        <w:fldChar w:fldCharType="begin"/>
+      </w:r>
+      <w:r>
+        <w:instrText xml:space="preserve"> SEQ Figure \* ARABIC </w:instrText>
+      </w:r>
+      <w:r>
+        <w:fldChar w:fldCharType="separate"/>
+      </w:r>
+      <w:r>
+        <w:rPr>
+          <w:noProof/>
+        </w:rPr>
+        <w:t>2</w:t>
+      </w:r>
+      <w:r>
+        <w:rPr>
+          <w:noProof/>
+        </w:rPr>
+        <w:fldChar w:fldCharType="end"/>
+      </w:r>
       <w:r>
         <w:t>: Quarterly Statistics</w:t>
       </w:r>
-      <w:bookmarkEnd w:id="66"/>
+      <w:bookmarkEnd w:id="65"/>
     </w:p>
     <w:p>
       <w:pPr>
         <w:pStyle w:val="Heading2"/>
       </w:pPr>
-      <w:bookmarkStart w:id="67" w:name="_Toc382506172"/>
+      <w:bookmarkStart w:id="66" w:name="_Toc382506172"/>
       <w:r>
         <w:rPr>
           <w:noProof/>
@@ -9780,7 +9749,7 @@
         <w:lastRenderedPageBreak/>
         <w:t>Available tools</w:t>
       </w:r>
-      <w:bookmarkEnd w:id="67"/>
+      <w:bookmarkEnd w:id="66"/>
     </w:p>
     <w:p>
       <w:pPr>
@@ -9928,7 +9897,7 @@
           <w:lang w:val="en-GB" w:eastAsia="en-GB"/>
         </w:rPr>
       </w:pPr>
-      <w:bookmarkStart w:id="68" w:name="_Toc382506173"/>
+      <w:bookmarkStart w:id="67" w:name="_Toc382506173"/>
       <w:r>
         <w:rPr>
           <w:noProof/>
@@ -9936,7 +9905,7 @@
         </w:rPr>
         <w:t>Penetration Testing</w:t>
       </w:r>
-      <w:bookmarkEnd w:id="68"/>
+      <w:bookmarkEnd w:id="67"/>
     </w:p>
     <w:p>
       <w:pPr>
@@ -9987,22 +9956,22 @@
       <w:pPr>
         <w:pStyle w:val="Heading1"/>
       </w:pPr>
-      <w:bookmarkStart w:id="69" w:name="_Toc382506174"/>
+      <w:bookmarkStart w:id="68" w:name="_Toc382506174"/>
       <w:r>
         <w:lastRenderedPageBreak/>
         <w:t>Design</w:t>
       </w:r>
+      <w:bookmarkEnd w:id="68"/>
+    </w:p>
+    <w:p>
+      <w:pPr>
+        <w:pStyle w:val="Heading2"/>
+      </w:pPr>
+      <w:bookmarkStart w:id="69" w:name="_Toc382506175"/>
+      <w:r>
+        <w:t>Approach to analysis</w:t>
+      </w:r>
       <w:bookmarkEnd w:id="69"/>
-    </w:p>
-    <w:p>
-      <w:pPr>
-        <w:pStyle w:val="Heading2"/>
-      </w:pPr>
-      <w:bookmarkStart w:id="70" w:name="_Toc382506175"/>
-      <w:r>
-        <w:t>Approach to analysis</w:t>
-      </w:r>
-      <w:bookmarkEnd w:id="70"/>
     </w:p>
     <w:p>
       <w:r>
@@ -10077,82 +10046,82 @@
       <w:pPr>
         <w:pStyle w:val="Heading2"/>
       </w:pPr>
-      <w:bookmarkStart w:id="71" w:name="_Toc382506176"/>
+      <w:bookmarkStart w:id="70" w:name="_Toc382506176"/>
       <w:r>
         <w:t>Notes on the Open Source projects used</w:t>
       </w:r>
+      <w:bookmarkEnd w:id="70"/>
+    </w:p>
+    <w:p>
+      <w:r>
+        <w:t>T</w:t>
+      </w:r>
+      <w:r>
+        <w:t>he analysis was performed on 112</w:t>
+      </w:r>
+      <w:r>
+        <w:t xml:space="preserve"> open source projects, available via the Qualitas Corpus (</w:t>
+      </w:r>
+      <w:r>
+        <w:t>Tempero et</w:t>
+      </w:r>
+      <w:r>
+        <w:t xml:space="preserve"> al. 2010</w:t>
+      </w:r>
+      <w:r>
+        <w:t xml:space="preserve">). </w:t>
+      </w:r>
+      <w:r>
+        <w:t>These projects</w:t>
+      </w:r>
+      <w:r>
+        <w:t xml:space="preserve"> represent a large </w:t>
+      </w:r>
+      <w:r>
+        <w:t>percentage</w:t>
+      </w:r>
+      <w:r>
+        <w:t xml:space="preserve"> of </w:t>
+      </w:r>
+      <w:r>
+        <w:t xml:space="preserve">the most </w:t>
+      </w:r>
+      <w:r>
+        <w:t>popular open source tools used in the Java world.</w:t>
+      </w:r>
+      <w:r>
+        <w:t xml:space="preserve"> Some refinement on what projects were included in the final analysis was required, and has been documented in the chapter 4, “Implementation”. </w:t>
+      </w:r>
+    </w:p>
+    <w:p/>
+    <w:p>
+      <w:r>
+        <w:t>Analysis was initially performed against all third-party jar files. Once complete, analysis was performed against jar files that were produced by the project itself. The result was the ability to determine the number of vulnerabilities per jar file, allowing a fair comparison between the third party dependencies and the compiled source jar files.</w:t>
+      </w:r>
+    </w:p>
+    <w:p>
+      <w:pPr>
+        <w:rPr>
+          <w:b/>
+        </w:rPr>
+      </w:pPr>
+      <w:r>
+        <w:rPr>
+          <w:b/>
+        </w:rPr>
+        <w:t>TODO: Add more detail…</w:t>
+      </w:r>
+    </w:p>
+    <w:p/>
+    <w:p>
+      <w:pPr>
+        <w:pStyle w:val="Heading2"/>
+      </w:pPr>
+      <w:bookmarkStart w:id="71" w:name="_Toc382506177"/>
+      <w:r>
+        <w:t>Notes on Analysis tools used</w:t>
+      </w:r>
       <w:bookmarkEnd w:id="71"/>
-    </w:p>
-    <w:p>
-      <w:r>
-        <w:t>T</w:t>
-      </w:r>
-      <w:r>
-        <w:t>he analysis was performed on 112</w:t>
-      </w:r>
-      <w:r>
-        <w:t xml:space="preserve"> open source projects, available via the Qualitas Corpus (</w:t>
-      </w:r>
-      <w:r>
-        <w:t>Tempero et</w:t>
-      </w:r>
-      <w:r>
-        <w:t xml:space="preserve"> al. 2010</w:t>
-      </w:r>
-      <w:r>
-        <w:t xml:space="preserve">). </w:t>
-      </w:r>
-      <w:r>
-        <w:t>These projects</w:t>
-      </w:r>
-      <w:r>
-        <w:t xml:space="preserve"> represent a large </w:t>
-      </w:r>
-      <w:r>
-        <w:t>percentage</w:t>
-      </w:r>
-      <w:r>
-        <w:t xml:space="preserve"> of </w:t>
-      </w:r>
-      <w:r>
-        <w:t xml:space="preserve">the most </w:t>
-      </w:r>
-      <w:r>
-        <w:t>popular open source tools used in the Java world.</w:t>
-      </w:r>
-      <w:r>
-        <w:t xml:space="preserve"> Some refinement on what projects were included in the final analysis was required, and has been documented in the chapter 4, “Implementation”. </w:t>
-      </w:r>
-    </w:p>
-    <w:p/>
-    <w:p>
-      <w:r>
-        <w:t>Analysis was initially performed against all third-party jar files. Once complete, analysis was performed against jar files that were produced by the project itself. The result was the ability to determine the number of vulnerabilities per jar file, allowing a fair comparison between the third party dependencies and the compiled source jar files.</w:t>
-      </w:r>
-    </w:p>
-    <w:p>
-      <w:pPr>
-        <w:rPr>
-          <w:b/>
-        </w:rPr>
-      </w:pPr>
-      <w:r>
-        <w:rPr>
-          <w:b/>
-        </w:rPr>
-        <w:t>TODO: Add more detail…</w:t>
-      </w:r>
-    </w:p>
-    <w:p/>
-    <w:p>
-      <w:pPr>
-        <w:pStyle w:val="Heading2"/>
-      </w:pPr>
-      <w:bookmarkStart w:id="72" w:name="_Toc382506177"/>
-      <w:r>
-        <w:t>Notes on Analysis tools used</w:t>
-      </w:r>
-      <w:bookmarkEnd w:id="72"/>
     </w:p>
     <w:p>
       <w:r>
@@ -10180,24 +10149,24 @@
       <w:pPr>
         <w:pStyle w:val="Heading2"/>
       </w:pPr>
-      <w:bookmarkStart w:id="73" w:name="_Toc382506178"/>
+      <w:bookmarkStart w:id="72" w:name="_Toc382506178"/>
       <w:r>
         <w:t>Dependency Check Analyser</w:t>
       </w:r>
       <w:r>
         <w:t xml:space="preserve"> – Java Utility</w:t>
       </w:r>
+      <w:bookmarkEnd w:id="72"/>
+    </w:p>
+    <w:p>
+      <w:pPr>
+        <w:pStyle w:val="Heading3"/>
+      </w:pPr>
+      <w:bookmarkStart w:id="73" w:name="_Toc382506179"/>
+      <w:r>
+        <w:t>Requirements</w:t>
+      </w:r>
       <w:bookmarkEnd w:id="73"/>
-    </w:p>
-    <w:p>
-      <w:pPr>
-        <w:pStyle w:val="Heading3"/>
-      </w:pPr>
-      <w:bookmarkStart w:id="74" w:name="_Toc382506179"/>
-      <w:r>
-        <w:t>Requirements</w:t>
-      </w:r>
-      <w:bookmarkEnd w:id="74"/>
     </w:p>
     <w:p>
       <w:r>
@@ -10310,12 +10279,12 @@
       <w:pPr>
         <w:pStyle w:val="Heading3"/>
       </w:pPr>
-      <w:bookmarkStart w:id="75" w:name="_Toc382506180"/>
+      <w:bookmarkStart w:id="74" w:name="_Toc382506180"/>
       <w:r>
         <w:lastRenderedPageBreak/>
         <w:t>Architecture</w:t>
       </w:r>
-      <w:bookmarkEnd w:id="75"/>
+      <w:bookmarkEnd w:id="74"/>
     </w:p>
     <w:p>
       <w:r>
@@ -10601,11 +10570,11 @@
       <w:pPr>
         <w:pStyle w:val="Heading3"/>
       </w:pPr>
-      <w:bookmarkStart w:id="76" w:name="_Toc382506181"/>
+      <w:bookmarkStart w:id="75" w:name="_Toc382506181"/>
       <w:r>
         <w:t>UML Diagrams</w:t>
       </w:r>
-      <w:bookmarkEnd w:id="76"/>
+      <w:bookmarkEnd w:id="75"/>
     </w:p>
     <w:p>
       <w:r>
@@ -10699,18 +10668,31 @@
           <w:b/>
         </w:rPr>
       </w:pPr>
-      <w:bookmarkStart w:id="77" w:name="_Toc382506208"/>
+      <w:bookmarkStart w:id="76" w:name="_Toc382506208"/>
       <w:r>
         <w:t xml:space="preserve">Figure </w:t>
       </w:r>
-      <w:fldSimple w:instr=" SEQ Figure \* ARABIC ">
-        <w:r>
-          <w:rPr>
-            <w:noProof/>
-          </w:rPr>
-          <w:t>3</w:t>
-        </w:r>
-      </w:fldSimple>
+      <w:r>
+        <w:fldChar w:fldCharType="begin"/>
+      </w:r>
+      <w:r>
+        <w:instrText xml:space="preserve"> SEQ Figure \* ARABIC </w:instrText>
+      </w:r>
+      <w:r>
+        <w:fldChar w:fldCharType="separate"/>
+      </w:r>
+      <w:r>
+        <w:rPr>
+          <w:noProof/>
+        </w:rPr>
+        <w:t>3</w:t>
+      </w:r>
+      <w:r>
+        <w:rPr>
+          <w:noProof/>
+        </w:rPr>
+        <w:fldChar w:fldCharType="end"/>
+      </w:r>
       <w:r>
         <w:rPr>
           <w:noProof/>
@@ -10730,7 +10712,7 @@
         </w:rPr>
         <w:t>TODO: needs updating!</w:t>
       </w:r>
-      <w:bookmarkEnd w:id="77"/>
+      <w:bookmarkEnd w:id="76"/>
     </w:p>
     <w:p/>
     <w:p>
@@ -10774,15 +10756,7 @@
         <w:t>architecture table</w:t>
       </w:r>
       <w:r>
-        <w:t xml:space="preserve">. The final member variable is a List of AnalysisStrategy objects. Using a List allows us to add new AnaylsisStrategy objects dynamically later. The </w:t>
-      </w:r>
-      <w:proofErr w:type="gramStart"/>
-      <w:r>
-        <w:t>performAnalysis(</w:t>
-      </w:r>
-      <w:proofErr w:type="gramEnd"/>
-      <w:r>
-        <w:t>) method defined in the AnalysisController class then iterates through each AnalysisStrategy object and performs its specific analysis.</w:t>
+        <w:t>. The final member variable is a List of AnalysisStrategy objects. Using a List allows us to add new AnaylsisStrategy objects dynamically later. The performAnalysis() method defined in the AnalysisController class then iterates through each AnalysisStrategy object and performs its specific analysis.</w:t>
       </w:r>
     </w:p>
     <w:p>
@@ -10790,30 +10764,22 @@
         <w:lastRenderedPageBreak/>
         <w:t xml:space="preserve">Currently, the project contains a single implementation of the AnalysisParser, the DirectoryAnalysisParser. This implementation works at a directory level. The constructor takes a single argument called ‘path’. This will be the full directory path that contains all of the XML reports. When the parse() method is invoked, it goes to this directory, runs through every file in the directory, then uses </w:t>
       </w:r>
-      <w:commentRangeStart w:id="78"/>
+      <w:commentRangeStart w:id="77"/>
       <w:r>
         <w:t xml:space="preserve">JAXB </w:t>
       </w:r>
-      <w:commentRangeEnd w:id="78"/>
+      <w:commentRangeEnd w:id="77"/>
       <w:r>
         <w:rPr>
           <w:rStyle w:val="CommentReference"/>
         </w:rPr>
-        <w:commentReference w:id="78"/>
+        <w:commentReference w:id="77"/>
       </w:r>
       <w:r>
         <w:t xml:space="preserve">to unmarshall the XML file into a Java object in memory. </w:t>
       </w:r>
       <w:r>
-        <w:t xml:space="preserve">An exception will be thrown if it hit any other type of file. The </w:t>
-      </w:r>
-      <w:proofErr w:type="gramStart"/>
-      <w:r>
-        <w:t>parse(</w:t>
-      </w:r>
-      <w:proofErr w:type="gramEnd"/>
-      <w:r>
-        <w:t>) method returns a List of Analysis objects, one for every XML file in the directory.</w:t>
+        <w:t>An exception will be thrown if it hit any other type of file. The parse() method returns a List of Analysis objects, one for every XML file in the directory.</w:t>
       </w:r>
     </w:p>
     <w:p>
@@ -10824,28 +10790,12 @@
         <w:t xml:space="preserve"> is a simple CsvFileAnalysisPresenter. This implementation has a number of responsibilities. Firstly, it creates the output directory and file. In order to avoid files being overridden, and to try and help identify produced output files after the fact, a time-stamped directory structure was used for the output files. </w:t>
       </w:r>
       <w:r>
-        <w:t xml:space="preserve">This class also includes protected methods for writing the headings and the data. It was decided to make these protected, to allow subclasses to over-ride them if necessary. For example, one current limitation on the output is that we can only produce a CSV file with two columns. However, we could easily overwrite both the </w:t>
-      </w:r>
-      <w:proofErr w:type="gramStart"/>
-      <w:r>
-        <w:t>writeHeadings(</w:t>
-      </w:r>
-      <w:proofErr w:type="gramEnd"/>
-      <w:r>
-        <w:t>) method and the writeData() method to write lots of fields out to the CSV file.</w:t>
-      </w:r>
-    </w:p>
-    <w:p>
-      <w:r>
-        <w:t xml:space="preserve">Finally, the </w:t>
-      </w:r>
-      <w:proofErr w:type="gramStart"/>
-      <w:r>
-        <w:t>presentAnalysis(</w:t>
-      </w:r>
-      <w:proofErr w:type="gramEnd"/>
-      <w:r>
-        <w:t xml:space="preserve">) method inherited from the interface is implemented. This simply takes an </w:t>
+        <w:t>This class also includes protected methods for writing the headings and the data. It was decided to make these protected, to allow subclasses to over-ride them if necessary. For example, one current limitation on the output is that we can only produce a CSV file with two columns. However, we could easily overwrite both the writeHeadings() method and the writeData() method to write lots of fields out to the CSV file.</w:t>
+      </w:r>
+    </w:p>
+    <w:p>
+      <w:r>
+        <w:t xml:space="preserve">Finally, the presentAnalysis() method inherited from the interface is implemented. This simply takes an </w:t>
       </w:r>
       <w:r>
         <w:t>AnalysisResult</w:t>
@@ -10960,18 +10910,31 @@
           <w:b/>
         </w:rPr>
       </w:pPr>
-      <w:bookmarkStart w:id="79" w:name="_Toc382506209"/>
+      <w:bookmarkStart w:id="78" w:name="_Toc382506209"/>
       <w:r>
         <w:t xml:space="preserve">Figure </w:t>
       </w:r>
-      <w:fldSimple w:instr=" SEQ Figure \* ARABIC ">
-        <w:r>
-          <w:rPr>
-            <w:noProof/>
-          </w:rPr>
-          <w:t>4</w:t>
-        </w:r>
-      </w:fldSimple>
+      <w:r>
+        <w:fldChar w:fldCharType="begin"/>
+      </w:r>
+      <w:r>
+        <w:instrText xml:space="preserve"> SEQ Figure \* ARABIC </w:instrText>
+      </w:r>
+      <w:r>
+        <w:fldChar w:fldCharType="separate"/>
+      </w:r>
+      <w:r>
+        <w:rPr>
+          <w:noProof/>
+        </w:rPr>
+        <w:t>4</w:t>
+      </w:r>
+      <w:r>
+        <w:rPr>
+          <w:noProof/>
+        </w:rPr>
+        <w:fldChar w:fldCharType="end"/>
+      </w:r>
       <w:r>
         <w:rPr>
           <w:noProof/>
@@ -10991,28 +10954,12 @@
         </w:rPr>
         <w:t>TODO: need updating!</w:t>
       </w:r>
-      <w:bookmarkEnd w:id="79"/>
+      <w:bookmarkEnd w:id="78"/>
     </w:p>
     <w:p/>
     <w:p>
       <w:r>
-        <w:t xml:space="preserve">The AnalysisStrategy interface defines two methods. The first, </w:t>
-      </w:r>
-      <w:proofErr w:type="gramStart"/>
-      <w:r>
-        <w:t>performAnalysis(</w:t>
-      </w:r>
-      <w:proofErr w:type="gramEnd"/>
-      <w:r>
-        <w:t xml:space="preserve">List&lt;Analysis&gt;) is implemented in the AbstractAnalysisStrategy. The first thing this method does is call into the abstract method </w:t>
-      </w:r>
-      <w:proofErr w:type="gramStart"/>
-      <w:r>
-        <w:t>initialise(</w:t>
-      </w:r>
-      <w:proofErr w:type="gramEnd"/>
-      <w:r>
-        <w:t xml:space="preserve">). </w:t>
+        <w:t xml:space="preserve">The AnalysisStrategy interface defines two methods. The first, performAnalysis(List&lt;Analysis&gt;) is implemented in the AbstractAnalysisStrategy. The first thing this method does is call into the abstract method initialise(). </w:t>
       </w:r>
       <w:r>
         <w:t>By m</w:t>
@@ -11032,28 +10979,12 @@
     </w:p>
     <w:p>
       <w:r>
-        <w:t xml:space="preserve">Next, the </w:t>
-      </w:r>
-      <w:proofErr w:type="gramStart"/>
-      <w:r>
-        <w:t>performAnalysis(</w:t>
-      </w:r>
-      <w:proofErr w:type="gramEnd"/>
-      <w:r>
-        <w:t xml:space="preserve">) method iterates through each of the Analysis objects that it has been provided with, and calls into the second abstract method, runSpecificAnalysis(Analysis). This method then contains the individual calculations required for the given analysis. </w:t>
-      </w:r>
-    </w:p>
-    <w:p>
-      <w:r>
-        <w:t xml:space="preserve">The implementation of these classes evolved as the code evolved. Initially the </w:t>
-      </w:r>
-      <w:proofErr w:type="gramStart"/>
-      <w:r>
-        <w:t>performAnalysis(</w:t>
-      </w:r>
-      <w:proofErr w:type="gramEnd"/>
-      <w:r>
-        <w:t xml:space="preserve">) method was implemented in each concrete strategy. But after implementing several of these, it became clear that the exact same steps were being run in </w:t>
+        <w:t xml:space="preserve">Next, the performAnalysis() method iterates through each of the Analysis objects that it has been provided with, and calls into the second abstract method, runSpecificAnalysis(Analysis). This method then contains the individual calculations required for the given analysis. </w:t>
+      </w:r>
+    </w:p>
+    <w:p>
+      <w:r>
+        <w:t xml:space="preserve">The implementation of these classes evolved as the code evolved. Initially the performAnalysis() method was implemented in each concrete strategy. But after implementing several of these, it became clear that the exact same steps were being run in </w:t>
       </w:r>
       <w:r>
         <w:lastRenderedPageBreak/>
@@ -11073,11 +11004,11 @@
       <w:pPr>
         <w:pStyle w:val="Heading3"/>
       </w:pPr>
-      <w:bookmarkStart w:id="80" w:name="_Toc382506182"/>
+      <w:bookmarkStart w:id="79" w:name="_Toc382506182"/>
       <w:r>
         <w:t>Design considerations</w:t>
       </w:r>
-      <w:bookmarkEnd w:id="80"/>
+      <w:bookmarkEnd w:id="79"/>
     </w:p>
     <w:p>
       <w:r>
@@ -11211,26 +11142,18 @@
         </w:numPr>
       </w:pPr>
       <w:r>
-        <w:t xml:space="preserve">Dependency Inversion Principle: This refers to the idea that concrete implementation should not call out to other concrete implementation. It is another wording of the “don’t call us, we’ll call you” idea. In this project, dependency injection is implemented using Factory classes, but these could easily be replaced with </w:t>
-      </w:r>
-      <w:proofErr w:type="gramStart"/>
-      <w:r>
-        <w:t>Spring</w:t>
-      </w:r>
-      <w:proofErr w:type="gramEnd"/>
-      <w:r>
-        <w:t xml:space="preserve"> or a similar dependency injection framework.</w:t>
+        <w:t>Dependency Inversion Principle: This refers to the idea that concrete implementation should not call out to other concrete implementation. It is another wording of the “don’t call us, we’ll call you” idea. In this project, dependency injection is implemented using Factory classes, but these could easily be replaced with Spring or a similar dependency injection framework.</w:t>
       </w:r>
     </w:p>
     <w:p>
       <w:pPr>
         <w:pStyle w:val="Heading3"/>
       </w:pPr>
-      <w:bookmarkStart w:id="81" w:name="_Toc382506183"/>
+      <w:bookmarkStart w:id="80" w:name="_Toc382506183"/>
       <w:r>
         <w:t>The Analysis Strategies</w:t>
       </w:r>
-      <w:bookmarkEnd w:id="81"/>
+      <w:bookmarkEnd w:id="80"/>
     </w:p>
     <w:p>
       <w:r>
@@ -11264,27 +11187,27 @@
       <w:pPr>
         <w:pStyle w:val="Heading1"/>
       </w:pPr>
-      <w:bookmarkStart w:id="82" w:name="_Toc382506184"/>
+      <w:bookmarkStart w:id="81" w:name="_Toc382506184"/>
       <w:r>
         <w:lastRenderedPageBreak/>
         <w:t>Implementation</w:t>
       </w:r>
+      <w:bookmarkEnd w:id="81"/>
+    </w:p>
+    <w:p>
+      <w:r>
+        <w:t xml:space="preserve">This chapter is broken into two broad sections. The first discusses the </w:t>
+      </w:r>
+    </w:p>
+    <w:p>
+      <w:pPr>
+        <w:pStyle w:val="Heading2"/>
+      </w:pPr>
+      <w:bookmarkStart w:id="82" w:name="_Toc382506185"/>
+      <w:r>
+        <w:t>Project Implementation</w:t>
+      </w:r>
       <w:bookmarkEnd w:id="82"/>
-    </w:p>
-    <w:p>
-      <w:r>
-        <w:t xml:space="preserve">This chapter is broken into two broad sections. The first discusses the </w:t>
-      </w:r>
-    </w:p>
-    <w:p>
-      <w:pPr>
-        <w:pStyle w:val="Heading2"/>
-      </w:pPr>
-      <w:bookmarkStart w:id="83" w:name="_Toc382506185"/>
-      <w:r>
-        <w:t>Project Implementation</w:t>
-      </w:r>
-      <w:bookmarkEnd w:id="83"/>
     </w:p>
     <w:p>
       <w:pPr>
@@ -11317,30 +11240,30 @@
       <w:pPr>
         <w:pStyle w:val="Heading2"/>
       </w:pPr>
-      <w:bookmarkStart w:id="84" w:name="_Toc382506186"/>
+      <w:bookmarkStart w:id="83" w:name="_Toc382506186"/>
       <w:r>
         <w:t xml:space="preserve">Analysis </w:t>
       </w:r>
       <w:r>
         <w:t>Implementation</w:t>
       </w:r>
+      <w:bookmarkEnd w:id="83"/>
+    </w:p>
+    <w:p>
+      <w:pPr>
+        <w:pStyle w:val="Heading3"/>
+      </w:pPr>
+      <w:bookmarkStart w:id="84" w:name="_Toc382506187"/>
+      <w:r>
+        <w:t>Phase One</w:t>
+      </w:r>
+      <w:r>
+        <w:t xml:space="preserve"> Analysis</w:t>
+      </w:r>
+      <w:r>
+        <w:t xml:space="preserve"> Implementation</w:t>
+      </w:r>
       <w:bookmarkEnd w:id="84"/>
-    </w:p>
-    <w:p>
-      <w:pPr>
-        <w:pStyle w:val="Heading3"/>
-      </w:pPr>
-      <w:bookmarkStart w:id="85" w:name="_Toc382506187"/>
-      <w:r>
-        <w:t>Phase One</w:t>
-      </w:r>
-      <w:r>
-        <w:t xml:space="preserve"> Analysis</w:t>
-      </w:r>
-      <w:r>
-        <w:t xml:space="preserve"> Implementation</w:t>
-      </w:r>
-      <w:bookmarkEnd w:id="85"/>
     </w:p>
     <w:p>
       <w:r>
@@ -11526,11 +11449,11 @@
       <w:pPr>
         <w:pStyle w:val="Heading3"/>
       </w:pPr>
-      <w:bookmarkStart w:id="86" w:name="_Toc382506188"/>
+      <w:bookmarkStart w:id="85" w:name="_Toc382506188"/>
       <w:r>
         <w:t>Phase Two Analysis Implementation</w:t>
       </w:r>
-      <w:bookmarkEnd w:id="86"/>
+      <w:bookmarkEnd w:id="85"/>
     </w:p>
     <w:p>
       <w:r>
@@ -11637,11 +11560,11 @@
       <w:pPr>
         <w:pStyle w:val="Heading3"/>
       </w:pPr>
-      <w:bookmarkStart w:id="87" w:name="_Toc382506189"/>
+      <w:bookmarkStart w:id="86" w:name="_Toc382506189"/>
       <w:r>
         <w:t>Phase Three Analysis Implementation</w:t>
       </w:r>
-      <w:bookmarkEnd w:id="87"/>
+      <w:bookmarkEnd w:id="86"/>
     </w:p>
     <w:p>
       <w:r>
@@ -11837,7 +11760,7 @@
       <w:pPr>
         <w:pStyle w:val="Heading1"/>
       </w:pPr>
-      <w:bookmarkStart w:id="88" w:name="_Toc382506190"/>
+      <w:bookmarkStart w:id="87" w:name="_Toc382506190"/>
       <w:r>
         <w:lastRenderedPageBreak/>
         <w:t>Testing</w:t>
@@ -11845,20 +11768,20 @@
       <w:r>
         <w:t xml:space="preserve"> and Results</w:t>
       </w:r>
+      <w:bookmarkEnd w:id="87"/>
+    </w:p>
+    <w:p>
+      <w:pPr>
+        <w:pStyle w:val="Heading2"/>
+      </w:pPr>
+      <w:bookmarkStart w:id="88" w:name="_Toc382506191"/>
+      <w:r>
+        <w:t>Phase One</w:t>
+      </w:r>
+      <w:r>
+        <w:t xml:space="preserve"> Results</w:t>
+      </w:r>
       <w:bookmarkEnd w:id="88"/>
-    </w:p>
-    <w:p>
-      <w:pPr>
-        <w:pStyle w:val="Heading2"/>
-      </w:pPr>
-      <w:bookmarkStart w:id="89" w:name="_Toc382506191"/>
-      <w:r>
-        <w:t>Phase One</w:t>
-      </w:r>
-      <w:r>
-        <w:t xml:space="preserve"> Results</w:t>
-      </w:r>
-      <w:bookmarkEnd w:id="89"/>
     </w:p>
     <w:p>
       <w:pPr>
@@ -11995,25 +11918,38 @@
       <w:pPr>
         <w:pStyle w:val="Caption"/>
       </w:pPr>
-      <w:bookmarkStart w:id="90" w:name="_Toc382506210"/>
+      <w:bookmarkStart w:id="89" w:name="_Toc382506210"/>
       <w:r>
         <w:t xml:space="preserve">Figure </w:t>
       </w:r>
-      <w:fldSimple w:instr=" SEQ Figure \* ARABIC ">
-        <w:r>
-          <w:rPr>
-            <w:noProof/>
-          </w:rPr>
-          <w:t>5</w:t>
-        </w:r>
-      </w:fldSimple>
+      <w:r>
+        <w:fldChar w:fldCharType="begin"/>
+      </w:r>
+      <w:r>
+        <w:instrText xml:space="preserve"> SEQ Figure \* ARABIC </w:instrText>
+      </w:r>
+      <w:r>
+        <w:fldChar w:fldCharType="separate"/>
+      </w:r>
       <w:r>
         <w:rPr>
           <w:noProof/>
         </w:rPr>
+        <w:t>5</w:t>
+      </w:r>
+      <w:r>
+        <w:rPr>
+          <w:noProof/>
+        </w:rPr>
+        <w:fldChar w:fldCharType="end"/>
+      </w:r>
+      <w:r>
+        <w:rPr>
+          <w:noProof/>
+        </w:rPr>
         <w:t>: Percentage of Vulnerabilities Comparison</w:t>
       </w:r>
-      <w:bookmarkEnd w:id="90"/>
+      <w:bookmarkEnd w:id="89"/>
     </w:p>
     <w:p/>
     <w:p>
@@ -12041,16 +11977,16 @@
       <w:r>
         <w:t xml:space="preserve"> provides a </w:t>
       </w:r>
-      <w:commentRangeStart w:id="91"/>
+      <w:commentRangeStart w:id="90"/>
       <w:r>
         <w:t xml:space="preserve">bird’s eye view of the data. </w:t>
       </w:r>
-      <w:commentRangeEnd w:id="91"/>
+      <w:commentRangeEnd w:id="90"/>
       <w:r>
         <w:rPr>
           <w:rStyle w:val="CommentReference"/>
         </w:rPr>
-        <w:commentReference w:id="91"/>
+        <w:commentReference w:id="90"/>
       </w:r>
       <w:r>
         <w:t>The full analysis can be found in Appendix A.</w:t>
@@ -12086,89 +12022,102 @@
       <w:pPr>
         <w:pStyle w:val="Caption"/>
       </w:pPr>
-      <w:bookmarkStart w:id="92" w:name="_Toc382506211"/>
+      <w:bookmarkStart w:id="91" w:name="_Toc382506211"/>
       <w:r>
         <w:t xml:space="preserve">Figure </w:t>
       </w:r>
-      <w:fldSimple w:instr=" SEQ Figure \* ARABIC ">
-        <w:r>
-          <w:rPr>
-            <w:noProof/>
-          </w:rPr>
-          <w:t>6</w:t>
-        </w:r>
-      </w:fldSimple>
+      <w:r>
+        <w:fldChar w:fldCharType="begin"/>
+      </w:r>
+      <w:r>
+        <w:instrText xml:space="preserve"> SEQ Figure \* ARABIC </w:instrText>
+      </w:r>
+      <w:r>
+        <w:fldChar w:fldCharType="separate"/>
+      </w:r>
+      <w:r>
+        <w:rPr>
+          <w:noProof/>
+        </w:rPr>
+        <w:t>6</w:t>
+      </w:r>
+      <w:r>
+        <w:rPr>
+          <w:noProof/>
+        </w:rPr>
+        <w:fldChar w:fldCharType="end"/>
+      </w:r>
       <w:r>
         <w:t>: Initial analysis</w:t>
       </w:r>
+      <w:bookmarkEnd w:id="91"/>
+    </w:p>
+    <w:p>
+      <w:pPr>
+        <w:spacing w:after="200" w:line="276" w:lineRule="auto"/>
+      </w:pPr>
+    </w:p>
+    <w:p>
+      <w:pPr>
+        <w:spacing w:after="200" w:line="276" w:lineRule="auto"/>
+        <w:rPr>
+          <w:b/>
+        </w:rPr>
+      </w:pPr>
+      <w:r>
+        <w:rPr>
+          <w:b/>
+        </w:rPr>
+        <w:t>TODO: The information below might be completely out-of-date now!</w:t>
+      </w:r>
+    </w:p>
+    <w:p>
+      <w:pPr>
+        <w:spacing w:after="200" w:line="276" w:lineRule="auto"/>
+      </w:pPr>
+      <w:r>
+        <w:t>The web container JBoss contains 185 source jar files, with a total of 26 vulnerabilities, making it the worst offender for source jar vulnerabilities, with an average of 0.14 vulnerabilities per jar file.</w:t>
+      </w:r>
+    </w:p>
+    <w:p>
+      <w:pPr>
+        <w:spacing w:after="200" w:line="276" w:lineRule="auto"/>
+      </w:pPr>
+      <w:r>
+        <w:t xml:space="preserve">The ERP project Compiere referenced 339 third party libraries, and the initial analysis for that project alone identified 141 vulnerabilities, making it the worst offender for third party vulnerabilities, with an average of 0.42 vulnerabilities per jar file. </w:t>
+      </w:r>
+    </w:p>
+    <w:p>
+      <w:pPr>
+        <w:spacing w:after="200" w:line="276" w:lineRule="auto"/>
+      </w:pPr>
+      <w:r>
+        <w:t>The initial analysis indicated that the project’s own source jar files contained much less vulnerabilities than their referenced third party counterparts</w:t>
+      </w:r>
+      <w:r>
+        <w:t>, as identified by Figure 3</w:t>
+      </w:r>
+      <w:r>
+        <w:t>. The total number of source jar files scanned was 2251, with 56 vulnerabilities discovered. This gave an average of 0.02 vulnerabilities per jar file. On the other hand, the total number of third party jar files that were scanned was 3829, with 299 vulnerabilities discovered, providing an average of 0.08 vulnerabilities per jar file.</w:t>
+      </w:r>
+    </w:p>
+    <w:p>
+      <w:pPr>
+        <w:spacing w:after="200" w:line="276" w:lineRule="auto"/>
+      </w:pPr>
+    </w:p>
+    <w:p>
+      <w:pPr>
+        <w:pStyle w:val="Heading2"/>
+      </w:pPr>
+      <w:bookmarkStart w:id="92" w:name="_Toc382506192"/>
+      <w:r>
+        <w:t>Phase Two</w:t>
+      </w:r>
+      <w:r>
+        <w:t xml:space="preserve"> Results</w:t>
+      </w:r>
       <w:bookmarkEnd w:id="92"/>
-    </w:p>
-    <w:p>
-      <w:pPr>
-        <w:spacing w:after="200" w:line="276" w:lineRule="auto"/>
-      </w:pPr>
-    </w:p>
-    <w:p>
-      <w:pPr>
-        <w:spacing w:after="200" w:line="276" w:lineRule="auto"/>
-        <w:rPr>
-          <w:b/>
-        </w:rPr>
-      </w:pPr>
-      <w:r>
-        <w:rPr>
-          <w:b/>
-        </w:rPr>
-        <w:t>TODO: The information below might be completely out-of-date now!</w:t>
-      </w:r>
-    </w:p>
-    <w:p>
-      <w:pPr>
-        <w:spacing w:after="200" w:line="276" w:lineRule="auto"/>
-      </w:pPr>
-      <w:r>
-        <w:t>The web container JBoss contains 185 source jar files, with a total of 26 vulnerabilities, making it the worst offender for source jar vulnerabilities, with an average of 0.14 vulnerabilities per jar file.</w:t>
-      </w:r>
-    </w:p>
-    <w:p>
-      <w:pPr>
-        <w:spacing w:after="200" w:line="276" w:lineRule="auto"/>
-      </w:pPr>
-      <w:r>
-        <w:t xml:space="preserve">The ERP project Compiere referenced 339 third party libraries, and the initial analysis for that project alone identified 141 vulnerabilities, making it the worst offender for third party vulnerabilities, with an average of 0.42 vulnerabilities per jar file. </w:t>
-      </w:r>
-    </w:p>
-    <w:p>
-      <w:pPr>
-        <w:spacing w:after="200" w:line="276" w:lineRule="auto"/>
-      </w:pPr>
-      <w:r>
-        <w:t>The initial analysis indicated that the project’s own source jar files contained much less vulnerabilities than their referenced third party counterparts</w:t>
-      </w:r>
-      <w:r>
-        <w:t>, as identified by Figure 3</w:t>
-      </w:r>
-      <w:r>
-        <w:t>. The total number of source jar files scanned was 2251, with 56 vulnerabilities discovered. This gave an average of 0.02 vulnerabilities per jar file. On the other hand, the total number of third party jar files that were scanned was 3829, with 299 vulnerabilities discovered, providing an average of 0.08 vulnerabilities per jar file.</w:t>
-      </w:r>
-    </w:p>
-    <w:p>
-      <w:pPr>
-        <w:spacing w:after="200" w:line="276" w:lineRule="auto"/>
-      </w:pPr>
-    </w:p>
-    <w:p>
-      <w:pPr>
-        <w:pStyle w:val="Heading2"/>
-      </w:pPr>
-      <w:bookmarkStart w:id="93" w:name="_Toc382506192"/>
-      <w:r>
-        <w:t>Phase Two</w:t>
-      </w:r>
-      <w:r>
-        <w:t xml:space="preserve"> Results</w:t>
-      </w:r>
-      <w:bookmarkEnd w:id="93"/>
     </w:p>
     <w:p>
       <w:pPr>
@@ -12208,16 +12157,16 @@
       <w:r>
         <w:t xml:space="preserve">. </w:t>
       </w:r>
-      <w:commentRangeStart w:id="94"/>
+      <w:commentRangeStart w:id="93"/>
       <w:r>
         <w:t>Adjustments</w:t>
       </w:r>
-      <w:commentRangeEnd w:id="94"/>
+      <w:commentRangeEnd w:id="93"/>
       <w:r>
         <w:rPr>
           <w:rStyle w:val="CommentReference"/>
         </w:rPr>
-        <w:commentReference w:id="94"/>
+        <w:commentReference w:id="93"/>
       </w:r>
       <w:r>
         <w:t xml:space="preserve"> were made to the dependency check tool to ensure consistency. Once the tool was set to output the data in XML format, the results were consistent, as well as much easier to work with.</w:t>
@@ -12255,18 +12204,31 @@
           <w:noProof/>
         </w:rPr>
       </w:pPr>
-      <w:bookmarkStart w:id="95" w:name="_Toc382506212"/>
+      <w:bookmarkStart w:id="94" w:name="_Toc382506212"/>
       <w:r>
         <w:t xml:space="preserve">Figure </w:t>
       </w:r>
-      <w:fldSimple w:instr=" SEQ Figure \* ARABIC ">
-        <w:r>
-          <w:rPr>
-            <w:noProof/>
-          </w:rPr>
-          <w:t>7</w:t>
-        </w:r>
-      </w:fldSimple>
+      <w:r>
+        <w:fldChar w:fldCharType="begin"/>
+      </w:r>
+      <w:r>
+        <w:instrText xml:space="preserve"> SEQ Figure \* ARABIC </w:instrText>
+      </w:r>
+      <w:r>
+        <w:fldChar w:fldCharType="separate"/>
+      </w:r>
+      <w:r>
+        <w:rPr>
+          <w:noProof/>
+        </w:rPr>
+        <w:t>7</w:t>
+      </w:r>
+      <w:r>
+        <w:rPr>
+          <w:noProof/>
+        </w:rPr>
+        <w:fldChar w:fldCharType="end"/>
+      </w:r>
       <w:r>
         <w:t xml:space="preserve">: </w:t>
       </w:r>
@@ -12291,7 +12253,7 @@
         </w:rPr>
         <w:t>ource Library Vulnerabilities</w:t>
       </w:r>
-      <w:bookmarkEnd w:id="95"/>
+      <w:bookmarkEnd w:id="94"/>
     </w:p>
     <w:p>
       <w:pPr>
@@ -12315,16 +12277,16 @@
       <w:r>
         <w:t xml:space="preserve">. This line graph represents the number of unique vulnerabilities found in all Jar files in each project. </w:t>
       </w:r>
-      <w:commentRangeStart w:id="96"/>
+      <w:commentRangeStart w:id="95"/>
       <w:r>
         <w:t>The Jar files are separated into third-party jar files and source jar files that are built from the source code</w:t>
       </w:r>
-      <w:commentRangeEnd w:id="96"/>
+      <w:commentRangeEnd w:id="95"/>
       <w:r>
         <w:rPr>
           <w:rStyle w:val="CommentReference"/>
         </w:rPr>
-        <w:commentReference w:id="96"/>
+        <w:commentReference w:id="95"/>
       </w:r>
       <w:r>
         <w:t>. It is clear from this diagram that there are three outlier projects that contain more 3</w:t>
@@ -12428,22 +12390,35 @@
       <w:pPr>
         <w:pStyle w:val="Caption"/>
       </w:pPr>
-      <w:bookmarkStart w:id="97" w:name="_Toc382506213"/>
+      <w:bookmarkStart w:id="96" w:name="_Toc382506213"/>
       <w:r>
         <w:t xml:space="preserve">Figure </w:t>
       </w:r>
-      <w:fldSimple w:instr=" SEQ Figure \* ARABIC ">
-        <w:r>
-          <w:rPr>
-            <w:noProof/>
-          </w:rPr>
-          <w:t>8</w:t>
-        </w:r>
-      </w:fldSimple>
+      <w:r>
+        <w:fldChar w:fldCharType="begin"/>
+      </w:r>
+      <w:r>
+        <w:instrText xml:space="preserve"> SEQ Figure \* ARABIC </w:instrText>
+      </w:r>
+      <w:r>
+        <w:fldChar w:fldCharType="separate"/>
+      </w:r>
+      <w:r>
+        <w:rPr>
+          <w:noProof/>
+        </w:rPr>
+        <w:t>8</w:t>
+      </w:r>
+      <w:r>
+        <w:rPr>
+          <w:noProof/>
+        </w:rPr>
+        <w:fldChar w:fldCharType="end"/>
+      </w:r>
       <w:r>
         <w:t>: Outliers removed</w:t>
       </w:r>
-      <w:bookmarkEnd w:id="97"/>
+      <w:bookmarkEnd w:id="96"/>
     </w:p>
     <w:p>
       <w:r>
@@ -12453,15 +12428,7 @@
         <w:t>are</w:t>
       </w:r>
       <w:r>
-        <w:t xml:space="preserve"> more </w:t>
-      </w:r>
-      <w:proofErr w:type="gramStart"/>
-      <w:r>
-        <w:t>vulnerabilities</w:t>
-      </w:r>
-      <w:proofErr w:type="gramEnd"/>
-      <w:r>
-        <w:t xml:space="preserve"> to be found in the third-party libraries than in the source libraries. </w:t>
+        <w:t xml:space="preserve"> more vulnerabilities to be found in the third-party libraries than in the source libraries. </w:t>
       </w:r>
       <w:r>
         <w:t xml:space="preserve">However, </w:t>
@@ -12485,11 +12452,11 @@
       <w:pPr>
         <w:pStyle w:val="Heading2"/>
       </w:pPr>
-      <w:bookmarkStart w:id="98" w:name="_Toc382506193"/>
+      <w:bookmarkStart w:id="97" w:name="_Toc382506193"/>
       <w:r>
         <w:t>Phase Three Results</w:t>
       </w:r>
-      <w:bookmarkEnd w:id="98"/>
+      <w:bookmarkEnd w:id="97"/>
     </w:p>
     <w:p>
       <w:r>
@@ -12507,19 +12474,19 @@
       <w:r>
         <w:t xml:space="preserve"> in their third party libraries. </w:t>
       </w:r>
-      <w:commentRangeStart w:id="99"/>
+      <w:commentRangeStart w:id="98"/>
       <w:r>
         <w:t>It’s important to note however that</w:t>
       </w:r>
       <w:r>
         <w:t xml:space="preserve"> this simply means there are currently no reported vulnerabilities in the CVE database.</w:t>
       </w:r>
-      <w:commentRangeEnd w:id="99"/>
+      <w:commentRangeEnd w:id="98"/>
       <w:r>
         <w:rPr>
           <w:rStyle w:val="CommentReference"/>
         </w:rPr>
-        <w:commentReference w:id="99"/>
+        <w:commentReference w:id="98"/>
       </w:r>
     </w:p>
     <w:p/>
@@ -12531,12 +12498,12 @@
           <w:szCs w:val="28"/>
         </w:rPr>
       </w:pPr>
-      <w:bookmarkStart w:id="100" w:name="_Toc382506194"/>
+      <w:bookmarkStart w:id="99" w:name="_Toc382506194"/>
       <w:r>
         <w:lastRenderedPageBreak/>
         <w:t>Top Ten Lists</w:t>
       </w:r>
-      <w:bookmarkEnd w:id="100"/>
+      <w:bookmarkEnd w:id="99"/>
     </w:p>
     <w:p>
       <w:r>
@@ -12558,7 +12525,7 @@
       <w:pPr>
         <w:pStyle w:val="Heading3"/>
       </w:pPr>
-      <w:bookmarkStart w:id="101" w:name="_Toc382506195"/>
+      <w:bookmarkStart w:id="100" w:name="_Toc382506195"/>
       <w:r>
         <w:t xml:space="preserve">Number of Vulnerabilities per </w:t>
       </w:r>
@@ -12568,7 +12535,7 @@
       <w:r>
         <w:t>Library</w:t>
       </w:r>
-      <w:bookmarkEnd w:id="101"/>
+      <w:bookmarkEnd w:id="100"/>
       <w:r>
         <w:t xml:space="preserve"> </w:t>
       </w:r>
@@ -12653,18 +12620,31 @@
       <w:pPr>
         <w:pStyle w:val="Caption"/>
       </w:pPr>
-      <w:bookmarkStart w:id="102" w:name="_Toc382506214"/>
+      <w:bookmarkStart w:id="101" w:name="_Toc382506214"/>
       <w:r>
         <w:t xml:space="preserve">Figure </w:t>
       </w:r>
-      <w:fldSimple w:instr=" SEQ Figure \* ARABIC ">
-        <w:r>
-          <w:rPr>
-            <w:noProof/>
-          </w:rPr>
-          <w:t>9</w:t>
-        </w:r>
-      </w:fldSimple>
+      <w:r>
+        <w:fldChar w:fldCharType="begin"/>
+      </w:r>
+      <w:r>
+        <w:instrText xml:space="preserve"> SEQ Figure \* ARABIC </w:instrText>
+      </w:r>
+      <w:r>
+        <w:fldChar w:fldCharType="separate"/>
+      </w:r>
+      <w:r>
+        <w:rPr>
+          <w:noProof/>
+        </w:rPr>
+        <w:t>9</w:t>
+      </w:r>
+      <w:r>
+        <w:rPr>
+          <w:noProof/>
+        </w:rPr>
+        <w:fldChar w:fldCharType="end"/>
+      </w:r>
       <w:r>
         <w:t xml:space="preserve">: </w:t>
       </w:r>
@@ -12689,7 +12669,7 @@
       <w:r>
         <w:t>Library</w:t>
       </w:r>
-      <w:bookmarkEnd w:id="102"/>
+      <w:bookmarkEnd w:id="101"/>
     </w:p>
     <w:p>
       <w:pPr>
@@ -12711,30 +12691,22 @@
     <w:p/>
     <w:p>
       <w:r>
-        <w:t xml:space="preserve">The third interesting conclusion is in relation to the types of applications that are showing up in the top ten </w:t>
-      </w:r>
-      <w:proofErr w:type="gramStart"/>
-      <w:r>
-        <w:t>list</w:t>
-      </w:r>
-      <w:proofErr w:type="gramEnd"/>
-      <w:r>
-        <w:t xml:space="preserve">. The Qualitas Corpus contains a categorisation of each project which has been included in the chart above. However it is worth examining two of these projects </w:t>
+        <w:t xml:space="preserve">The third interesting conclusion is in relation to the types of applications that are showing up in the top ten list. The Qualitas Corpus contains a categorisation of each project which has been included in the chart above. However it is worth examining two of these projects </w:t>
       </w:r>
       <w:r>
         <w:lastRenderedPageBreak/>
         <w:t>in more detail since u</w:t>
       </w:r>
-      <w:commentRangeStart w:id="103"/>
+      <w:commentRangeStart w:id="102"/>
       <w:r>
         <w:t>nderstanding the context of a project may be just as important as examining the raw figures provided by tools such as the dependency check tool</w:t>
       </w:r>
-      <w:commentRangeEnd w:id="103"/>
+      <w:commentRangeEnd w:id="102"/>
       <w:r>
         <w:rPr>
           <w:rStyle w:val="CommentReference"/>
         </w:rPr>
-        <w:commentReference w:id="103"/>
+        <w:commentReference w:id="102"/>
       </w:r>
       <w:r>
         <w:t>.</w:t>
@@ -12748,13 +12720,8 @@
     </w:p>
     <w:p/>
     <w:p>
-      <w:proofErr w:type="gramStart"/>
-      <w:r>
-        <w:t>mvnforum</w:t>
-      </w:r>
-      <w:proofErr w:type="gramEnd"/>
-      <w:r>
-        <w:t xml:space="preserve"> is an open-source bulletin board. This type of application could run in several types of settings; it may be used internally by a company to record employee’s ideas or it may be run publicly to allow customer to discuss the company’s products. The context that mvnforum could be used in may make it a bigger threat than findbugs, regardless of the fact that findbugs has a much higher ratio of vulnerabilities.</w:t>
+      <w:r>
+        <w:t>mvnforum is an open-source bulletin board. This type of application could run in several types of settings; it may be used internally by a company to record employee’s ideas or it may be run publicly to allow customer to discuss the company’s products. The context that mvnforum could be used in may make it a bigger threat than findbugs, regardless of the fact that findbugs has a much higher ratio of vulnerabilities.</w:t>
       </w:r>
     </w:p>
     <w:p>
@@ -12764,15 +12731,7 @@
     </w:p>
     <w:p>
       <w:r>
-        <w:t xml:space="preserve">Scanning the types of application that appear in the top ten </w:t>
-      </w:r>
-      <w:proofErr w:type="gramStart"/>
-      <w:r>
-        <w:t>list</w:t>
-      </w:r>
-      <w:proofErr w:type="gramEnd"/>
-      <w:r>
-        <w:t xml:space="preserve">, it becomes apparent that </w:t>
+        <w:t xml:space="preserve">Scanning the types of application that appear in the top ten list, it becomes apparent that </w:t>
       </w:r>
       <w:r>
         <w:t>several</w:t>
@@ -12786,24 +12745,20 @@
       <w:r>
         <w:t xml:space="preserve">. </w:t>
       </w:r>
-      <w:proofErr w:type="gramStart"/>
-      <w:r>
-        <w:t>gt2</w:t>
-      </w:r>
-      <w:proofErr w:type="gramEnd"/>
-      <w:r>
-        <w:t xml:space="preserve"> is a library that provides tools for generating geo-spatial graphs. Marauroa is a game. Netbeans will typically run in a development environment and jgrapht is a utility for generating graphs.</w:t>
-      </w:r>
-    </w:p>
+      <w:r>
+        <w:t>gt2 is a library that provides tools for generating geo-spatial graphs. Marauroa is a game. Netbeans will typically run in a development environment and jgrapht is a utility for generating graphs.</w:t>
+      </w:r>
+    </w:p>
+    <w:p/>
     <w:p>
       <w:pPr>
         <w:pStyle w:val="Heading3"/>
       </w:pPr>
-      <w:bookmarkStart w:id="104" w:name="_Toc382506196"/>
+      <w:bookmarkStart w:id="103" w:name="_Toc382506196"/>
       <w:r>
         <w:t>Number of Vulnerabilities per Source Library</w:t>
       </w:r>
-      <w:bookmarkEnd w:id="104"/>
+      <w:bookmarkEnd w:id="103"/>
     </w:p>
     <w:p>
       <w:r>
@@ -12829,6 +12784,7 @@
           <w:noProof/>
           <w:lang w:val="en-GB" w:eastAsia="en-GB"/>
         </w:rPr>
+        <w:lastRenderedPageBreak/>
         <w:drawing>
           <wp:inline distT="0" distB="0" distL="0" distR="0" wp14:anchorId="3719B1BA" wp14:editId="6FC40761">
             <wp:extent cx="5731510" cy="2402825"/>
@@ -12875,24 +12831,44 @@
       <w:pPr>
         <w:pStyle w:val="Caption"/>
       </w:pPr>
-      <w:bookmarkStart w:id="105" w:name="_Toc382506215"/>
+      <w:bookmarkStart w:id="104" w:name="_Toc382506215"/>
       <w:r>
         <w:t xml:space="preserve">Figure </w:t>
       </w:r>
-      <w:fldSimple w:instr=" SEQ Figure \* ARABIC ">
-        <w:r>
-          <w:rPr>
-            <w:noProof/>
-          </w:rPr>
-          <w:t>10</w:t>
-        </w:r>
-      </w:fldSimple>
+      <w:r>
+        <w:fldChar w:fldCharType="begin"/>
+      </w:r>
+      <w:r>
+        <w:instrText xml:space="preserve"> SEQ Figure \* ARABIC </w:instrText>
+      </w:r>
+      <w:r>
+        <w:fldChar w:fldCharType="separate"/>
+      </w:r>
+      <w:r>
+        <w:rPr>
+          <w:noProof/>
+        </w:rPr>
+        <w:t>10</w:t>
+      </w:r>
+      <w:r>
+        <w:rPr>
+          <w:noProof/>
+        </w:rPr>
+        <w:fldChar w:fldCharType="end"/>
+      </w:r>
       <w:r>
         <w:t>: Number of Vulnerabilities per Source Library</w:t>
       </w:r>
+      <w:bookmarkEnd w:id="104"/>
+    </w:p>
+    <w:p/>
+    <w:p>
+      <w:r>
+        <w:t>This analysis indicates that more vulnerabilities are found in third party libraries than the equivalent source libraries. It also suggests that context is extremely important.</w:t>
+      </w:r>
+      <w:bookmarkStart w:id="105" w:name="_GoBack"/>
       <w:bookmarkEnd w:id="105"/>
     </w:p>
-    <w:p/>
     <w:p/>
     <w:p>
       <w:pPr>
@@ -13170,14 +13146,27 @@
       <w:r>
         <w:t xml:space="preserve">Figure </w:t>
       </w:r>
-      <w:fldSimple w:instr=" SEQ Figure \* ARABIC ">
-        <w:r>
-          <w:rPr>
-            <w:noProof/>
-          </w:rPr>
-          <w:t>11</w:t>
-        </w:r>
-      </w:fldSimple>
+      <w:r>
+        <w:fldChar w:fldCharType="begin"/>
+      </w:r>
+      <w:r>
+        <w:instrText xml:space="preserve"> SEQ Figure \* ARABIC </w:instrText>
+      </w:r>
+      <w:r>
+        <w:fldChar w:fldCharType="separate"/>
+      </w:r>
+      <w:r>
+        <w:rPr>
+          <w:noProof/>
+        </w:rPr>
+        <w:t>11</w:t>
+      </w:r>
+      <w:r>
+        <w:rPr>
+          <w:noProof/>
+        </w:rPr>
+        <w:fldChar w:fldCharType="end"/>
+      </w:r>
       <w:r>
         <w:t>: A vulnerability in the CVE database</w:t>
       </w:r>
@@ -13258,14 +13247,27 @@
       <w:r>
         <w:t xml:space="preserve">Figure </w:t>
       </w:r>
-      <w:fldSimple w:instr=" SEQ Figure \* ARABIC ">
-        <w:r>
-          <w:rPr>
-            <w:noProof/>
-          </w:rPr>
-          <w:t>12</w:t>
-        </w:r>
-      </w:fldSimple>
+      <w:r>
+        <w:fldChar w:fldCharType="begin"/>
+      </w:r>
+      <w:r>
+        <w:instrText xml:space="preserve"> SEQ Figure \* ARABIC </w:instrText>
+      </w:r>
+      <w:r>
+        <w:fldChar w:fldCharType="separate"/>
+      </w:r>
+      <w:r>
+        <w:rPr>
+          <w:noProof/>
+        </w:rPr>
+        <w:t>12</w:t>
+      </w:r>
+      <w:r>
+        <w:rPr>
+          <w:noProof/>
+        </w:rPr>
+        <w:fldChar w:fldCharType="end"/>
+      </w:r>
       <w:r>
         <w:t>: The same vulnerability in the NIST database</w:t>
       </w:r>
@@ -13357,158 +13359,79 @@
           <w:shd w:val="clear" w:color="auto" w:fill="FFFFFF"/>
         </w:rPr>
       </w:pPr>
-      <w:proofErr w:type="gramStart"/>
       <w:r>
         <w:rPr>
           <w:color w:val="000000"/>
           <w:szCs w:val="24"/>
           <w:shd w:val="clear" w:color="auto" w:fill="FFFFFF"/>
         </w:rPr>
-        <w:t>Avramescu, G., Bucicoiu, M., Rosner, D. and Tapus, N. 2013.</w:t>
-      </w:r>
-      <w:proofErr w:type="gramEnd"/>
-      <w:r>
+        <w:t>Avramescu, G., Bucicoiu, M., Rosner, D. and Tapus, N. 2013. Guidelines for Discovering and Improving Application Security. pp. 560--565.</w:t>
+      </w:r>
+    </w:p>
+    <w:p>
+      <w:pPr>
+        <w:pStyle w:val="ListParagraph"/>
         <w:rPr>
           <w:color w:val="000000"/>
           <w:szCs w:val="24"/>
           <w:shd w:val="clear" w:color="auto" w:fill="FFFFFF"/>
         </w:rPr>
-        <w:t xml:space="preserve"> </w:t>
-      </w:r>
-      <w:proofErr w:type="gramStart"/>
-      <w:r>
-        <w:rPr>
-          <w:color w:val="000000"/>
-          <w:szCs w:val="24"/>
-          <w:shd w:val="clear" w:color="auto" w:fill="FFFFFF"/>
-        </w:rPr>
-        <w:t>Guidelines for Discovering and Improving Application Security.</w:t>
-      </w:r>
-      <w:proofErr w:type="gramEnd"/>
-      <w:r>
-        <w:rPr>
-          <w:color w:val="000000"/>
-          <w:szCs w:val="24"/>
-          <w:shd w:val="clear" w:color="auto" w:fill="FFFFFF"/>
-        </w:rPr>
-        <w:t xml:space="preserve"> </w:t>
-      </w:r>
-      <w:proofErr w:type="gramStart"/>
-      <w:r>
-        <w:rPr>
-          <w:color w:val="000000"/>
-          <w:szCs w:val="24"/>
-          <w:shd w:val="clear" w:color="auto" w:fill="FFFFFF"/>
-        </w:rPr>
-        <w:t>pp. 560--565.</w:t>
-      </w:r>
-      <w:proofErr w:type="gramEnd"/>
+      </w:pPr>
     </w:p>
     <w:p>
       <w:pPr>
         <w:pStyle w:val="ListParagraph"/>
-        <w:rPr>
-          <w:color w:val="000000"/>
-          <w:szCs w:val="24"/>
-          <w:shd w:val="clear" w:color="auto" w:fill="FFFFFF"/>
-        </w:rPr>
-      </w:pPr>
+      </w:pPr>
+      <w:r>
+        <w:t>Cve.mitre.org. 2014.</w:t>
+      </w:r>
+      <w:r>
+        <w:rPr>
+          <w:rStyle w:val="apple-converted-space"/>
+        </w:rPr>
+        <w:t> </w:t>
+      </w:r>
+      <w:r>
+        <w:t>CVE -Common Vulnerabilities and Exposures (CVE). [online] Available at: http://cve.mitre.org/ [Accessed: 4 Feb 2014].</w:t>
+      </w:r>
     </w:p>
     <w:p>
       <w:pPr>
         <w:pStyle w:val="ListParagraph"/>
       </w:pPr>
-      <w:proofErr w:type="gramStart"/>
-      <w:r>
-        <w:t>Cve.mitre.org. 2014.</w:t>
-      </w:r>
-      <w:proofErr w:type="gramEnd"/>
-      <w:r>
-        <w:rPr>
-          <w:rStyle w:val="apple-converted-space"/>
-        </w:rPr>
-        <w:t> </w:t>
-      </w:r>
-      <w:proofErr w:type="gramStart"/>
-      <w:r>
-        <w:t>CVE -Common Vulnerabilities and Exposures (CVE).</w:t>
-      </w:r>
-      <w:proofErr w:type="gramEnd"/>
-      <w:r>
-        <w:t xml:space="preserve"> [</w:t>
-      </w:r>
-      <w:proofErr w:type="gramStart"/>
-      <w:r>
-        <w:t>online</w:t>
-      </w:r>
-      <w:proofErr w:type="gramEnd"/>
-      <w:r>
-        <w:t>] Available at: http://cve.mitre.org/ [Accessed: 4 Feb 2014].</w:t>
-      </w:r>
     </w:p>
     <w:p>
       <w:pPr>
         <w:pStyle w:val="ListParagraph"/>
       </w:pPr>
+      <w:r>
+        <w:t>Eshete, B., Villafiorita, A. and Weldemariam, K. 2011. Early Detection of Security Misconfiguration Vulnerabilities in Web Applications. pp. 169--174.</w:t>
+      </w:r>
     </w:p>
     <w:p>
       <w:pPr>
         <w:pStyle w:val="ListParagraph"/>
       </w:pPr>
-      <w:r>
-        <w:t xml:space="preserve">Eshete, B., Villafiorita, A. and Weldemariam, K. 2011. </w:t>
-      </w:r>
-      <w:proofErr w:type="gramStart"/>
-      <w:r>
-        <w:t>Early Detection of Security Misconfiguration Vulnerabilities in Web Applications.</w:t>
-      </w:r>
-      <w:proofErr w:type="gramEnd"/>
-      <w:r>
-        <w:t xml:space="preserve"> </w:t>
-      </w:r>
-      <w:proofErr w:type="gramStart"/>
-      <w:r>
-        <w:t>pp. 169--174.</w:t>
-      </w:r>
-      <w:proofErr w:type="gramEnd"/>
     </w:p>
     <w:p>
       <w:pPr>
         <w:pStyle w:val="ListParagraph"/>
       </w:pPr>
+      <w:r>
+        <w:t>Huluka, D. and Popov, O. 2012. Root cause analysis of session management and broken authentication vulnerabilities. pp. 82--86.</w:t>
+      </w:r>
     </w:p>
     <w:p>
       <w:pPr>
         <w:pStyle w:val="ListParagraph"/>
       </w:pPr>
-      <w:proofErr w:type="gramStart"/>
-      <w:r>
-        <w:t>Huluka, D. and Popov, O. 2012.</w:t>
-      </w:r>
-      <w:proofErr w:type="gramEnd"/>
-      <w:r>
-        <w:t xml:space="preserve"> Root cause analysis of session management and broken authentication vulnerabilities. pp. 82--86.</w:t>
-      </w:r>
     </w:p>
     <w:p>
       <w:pPr>
         <w:pStyle w:val="ListParagraph"/>
       </w:pPr>
-    </w:p>
-    <w:p>
-      <w:pPr>
-        <w:pStyle w:val="ListParagraph"/>
-      </w:pPr>
-      <w:r>
-        <w:t>Jackson Higgins, Kelly, 2008. Hacker's Choice: Top Six Database Attacks. [</w:t>
-      </w:r>
-      <w:proofErr w:type="gramStart"/>
-      <w:r>
-        <w:t>online</w:t>
-      </w:r>
-      <w:proofErr w:type="gramEnd"/>
-      <w:r>
-        <w:t xml:space="preserve">] Available at </w:t>
+      <w:r>
+        <w:t xml:space="preserve">Jackson Higgins, Kelly, 2008. Hacker's Choice: Top Six Database Attacks. [online] Available at </w:t>
       </w:r>
       <w:hyperlink r:id="rId34" w:history="1">
         <w:r>
@@ -13529,13 +13452,8 @@
         <w:pStyle w:val="ListParagraph"/>
       </w:pPr>
       <w:r>
-        <w:t xml:space="preserve">Jovanovic, N., Kirda, E. and Kruegel, C. 2006. Preventing cross site request forgery attacks. </w:t>
-      </w:r>
-      <w:proofErr w:type="gramStart"/>
-      <w:r>
-        <w:t>pp. 1--10.</w:t>
-      </w:r>
-      <w:proofErr w:type="gramEnd"/>
+        <w:t>Jovanovic, N., Kirda, E. and Kruegel, C. 2006. Preventing cross site request forgery attacks. pp. 1--10.</w:t>
+      </w:r>
     </w:p>
     <w:p>
       <w:pPr>
@@ -13547,15 +13465,7 @@
         <w:pStyle w:val="ListParagraph"/>
       </w:pPr>
       <w:r>
-        <w:t xml:space="preserve">A. </w:t>
-      </w:r>
-      <w:proofErr w:type="gramStart"/>
-      <w:r>
-        <w:t>Kerckhoffs  "</w:t>
-      </w:r>
-      <w:proofErr w:type="gramEnd"/>
-      <w:r>
-        <w:t>La cryptographie militaire",  J. Sci. Milit.,  vol. IX,  pp.5 -38 and 161&amp;ndash;191 1883 and Feb. 1883</w:t>
+        <w:t>A. Kerckhoffs  "La cryptographie militaire",  J. Sci. Milit.,  vol. IX,  pp.5 -38 and 161&amp;ndash;191 1883 and Feb. 1883</w:t>
       </w:r>
     </w:p>
     <w:p>
@@ -13567,16 +13477,11 @@
       <w:pPr>
         <w:pStyle w:val="ListParagraph"/>
       </w:pPr>
-      <w:proofErr w:type="gramStart"/>
       <w:r>
         <w:t>OWASP, 2013</w:t>
       </w:r>
       <w:r>
-        <w:t>.</w:t>
-      </w:r>
-      <w:proofErr w:type="gramEnd"/>
-      <w:r>
-        <w:t xml:space="preserve"> "Top ten most critical web application security vulnerabilities".</w:t>
+        <w:t>. "Top ten most critical web application security vulnerabilities".</w:t>
       </w:r>
       <w:r>
         <w:t xml:space="preserve"> </w:t>
@@ -13595,15 +13500,7 @@
         <w:pStyle w:val="ListParagraph"/>
       </w:pPr>
       <w:r>
-        <w:t xml:space="preserve">Pope, C. 2013. </w:t>
-      </w:r>
-      <w:proofErr w:type="gramStart"/>
-      <w:r>
-        <w:t>Warning over fake Revenue scam messages.</w:t>
-      </w:r>
-      <w:proofErr w:type="gramEnd"/>
-      <w:r>
-        <w:t xml:space="preserve"> The Irish Times, 18th Nov.</w:t>
+        <w:t>Pope, C. 2013. Warning over fake Revenue scam messages. The Irish Times, 18th Nov.</w:t>
       </w:r>
     </w:p>
     <w:p>
@@ -13618,7 +13515,6 @@
       <w:r>
         <w:t>Stuttard, D. and Pinto, M. 2013. </w:t>
       </w:r>
-      <w:proofErr w:type="gramStart"/>
       <w:r>
         <w:rPr>
           <w:rStyle w:val="Emphasis"/>
@@ -13626,11 +13522,7 @@
         <w:t>The web application hacker's handbook</w:t>
       </w:r>
       <w:r>
-        <w:t>.</w:t>
-      </w:r>
-      <w:proofErr w:type="gramEnd"/>
-      <w:r>
-        <w:t xml:space="preserve"> Hoboken, N.J.: Wiley.</w:t>
+        <w:t>. Hoboken, N.J.: Wiley.</w:t>
       </w:r>
     </w:p>
     <w:p>
@@ -13642,15 +13534,9 @@
       <w:pPr>
         <w:pStyle w:val="ListParagraph"/>
       </w:pPr>
-      <w:proofErr w:type="gramStart"/>
-      <w:r>
-        <w:t>Sullivan, B. and Liu, V. 2012.</w:t>
-      </w:r>
-      <w:proofErr w:type="gramEnd"/>
-      <w:r>
-        <w:t> </w:t>
-      </w:r>
-      <w:proofErr w:type="gramStart"/>
+      <w:r>
+        <w:t>Sullivan, B. and Liu, V. 2012. </w:t>
+      </w:r>
       <w:r>
         <w:rPr>
           <w:rStyle w:val="Emphasis"/>
@@ -13658,11 +13544,7 @@
         <w:t>Web application security</w:t>
       </w:r>
       <w:r>
-        <w:t>.</w:t>
-      </w:r>
-      <w:proofErr w:type="gramEnd"/>
-      <w:r>
-        <w:t xml:space="preserve"> New York: McGraw-Hill.</w:t>
+        <w:t>. New York: McGraw-Hill.</w:t>
       </w:r>
     </w:p>
     <w:p>
@@ -13677,182 +13559,142 @@
           <w:szCs w:val="24"/>
         </w:rPr>
       </w:pPr>
-      <w:proofErr w:type="gramStart"/>
       <w:r>
         <w:rPr>
           <w:color w:val="000000"/>
           <w:szCs w:val="24"/>
           <w:shd w:val="clear" w:color="auto" w:fill="FFFFFF"/>
         </w:rPr>
-        <w:t>Sun, Y. and He, D. 2012.</w:t>
-      </w:r>
-      <w:proofErr w:type="gramEnd"/>
-      <w:r>
+        <w:t>Sun, Y. and He, D. 2012. Model Checking for the Defense against Cross-Site Scripting Attacks. pp. 2161--2164.</w:t>
+      </w:r>
+    </w:p>
+    <w:p>
+      <w:pPr>
+        <w:pStyle w:val="ListParagraph"/>
+      </w:pPr>
+    </w:p>
+    <w:p>
+      <w:pPr>
+        <w:pStyle w:val="ListParagraph"/>
+      </w:pPr>
+      <w:r>
+        <w:t>Takamatsu, Y.; Kosuga, Y.; Kono, K., "Automated detection of session management vulnerabilities in web applications," Privacy, Security and Trust (PST), 2012 Tenth Annual International Conference on , vol., no., pp.112,119, 16-18 July 2012 doi: 10.1109/PST.2012.6297927</w:t>
+      </w:r>
+    </w:p>
+    <w:p/>
+    <w:p>
+      <w:pPr>
+        <w:ind w:left="720"/>
+      </w:pPr>
+      <w:r>
+        <w:t xml:space="preserve">Tempero, </w:t>
+      </w:r>
+      <w:r>
+        <w:t>Ewan</w:t>
+      </w:r>
+      <w:r>
+        <w:t>;</w:t>
+      </w:r>
+      <w:r>
+        <w:t xml:space="preserve"> </w:t>
+      </w:r>
+      <w:r>
+        <w:t xml:space="preserve">Anslow, </w:t>
+      </w:r>
+      <w:r>
+        <w:t>Craig</w:t>
+      </w:r>
+      <w:r>
+        <w:t>;</w:t>
+      </w:r>
+      <w:r>
+        <w:t xml:space="preserve"> </w:t>
+      </w:r>
+      <w:r>
+        <w:t xml:space="preserve">Dietrich, </w:t>
+      </w:r>
+      <w:r>
+        <w:t>Jens</w:t>
+      </w:r>
+      <w:r>
+        <w:t>;</w:t>
+      </w:r>
+      <w:r>
+        <w:t xml:space="preserve"> </w:t>
+      </w:r>
+      <w:r>
+        <w:t xml:space="preserve">Han, </w:t>
+      </w:r>
+      <w:r>
+        <w:t>Ted</w:t>
+      </w:r>
+      <w:r>
+        <w:t>;</w:t>
+      </w:r>
+      <w:r>
+        <w:t xml:space="preserve"> </w:t>
+      </w:r>
+      <w:r>
+        <w:t xml:space="preserve">Li, </w:t>
+      </w:r>
+      <w:r>
+        <w:t>Jing</w:t>
+      </w:r>
+      <w:r>
+        <w:t>;</w:t>
+      </w:r>
+      <w:r>
+        <w:t xml:space="preserve"> </w:t>
+      </w:r>
+      <w:r>
+        <w:t xml:space="preserve">Lumpe, </w:t>
+      </w:r>
+      <w:r>
+        <w:t>Markus</w:t>
+      </w:r>
+      <w:r>
+        <w:t>;</w:t>
+      </w:r>
+      <w:r>
+        <w:t xml:space="preserve"> </w:t>
+      </w:r>
+      <w:r>
+        <w:t xml:space="preserve">Meltod, </w:t>
+      </w:r>
+      <w:r>
+        <w:t>Hayden</w:t>
+      </w:r>
+      <w:r>
+        <w:t xml:space="preserve">; Noble, </w:t>
+      </w:r>
+      <w:r>
+        <w:t>James</w:t>
+      </w:r>
+      <w:r>
+        <w:t xml:space="preserve">, </w:t>
+      </w:r>
+      <w:r>
+        <w:t>'Qualitas Corpus: A Curated Collection of Java Code for Empirical Studies' 2010 Asia Pacific Software Engineering Conference (APSEC2010), pp336–345, December 2010</w:t>
+      </w:r>
+    </w:p>
+    <w:p/>
+    <w:p>
+      <w:pPr>
+        <w:pStyle w:val="ListParagraph"/>
         <w:rPr>
           <w:color w:val="000000"/>
           <w:szCs w:val="24"/>
           <w:shd w:val="clear" w:color="auto" w:fill="FFFFFF"/>
         </w:rPr>
-        <w:t xml:space="preserve"> </w:t>
-      </w:r>
-      <w:proofErr w:type="gramStart"/>
+      </w:pPr>
       <w:r>
         <w:rPr>
           <w:color w:val="000000"/>
           <w:szCs w:val="24"/>
           <w:shd w:val="clear" w:color="auto" w:fill="FFFFFF"/>
         </w:rPr>
-        <w:t>Model Checking for the Defense against Cross-Site Scripting Attacks.</w:t>
-      </w:r>
-      <w:proofErr w:type="gramEnd"/>
-      <w:r>
-        <w:rPr>
-          <w:color w:val="000000"/>
-          <w:szCs w:val="24"/>
-          <w:shd w:val="clear" w:color="auto" w:fill="FFFFFF"/>
-        </w:rPr>
-        <w:t xml:space="preserve"> </w:t>
-      </w:r>
-      <w:proofErr w:type="gramStart"/>
-      <w:r>
-        <w:rPr>
-          <w:color w:val="000000"/>
-          <w:szCs w:val="24"/>
-          <w:shd w:val="clear" w:color="auto" w:fill="FFFFFF"/>
-        </w:rPr>
-        <w:t>pp. 2161--2164.</w:t>
-      </w:r>
-      <w:proofErr w:type="gramEnd"/>
-    </w:p>
-    <w:p>
-      <w:pPr>
-        <w:pStyle w:val="ListParagraph"/>
-      </w:pPr>
-    </w:p>
-    <w:p>
-      <w:pPr>
-        <w:pStyle w:val="ListParagraph"/>
-      </w:pPr>
-      <w:r>
-        <w:t>Takamatsu, Y.; Kosuga, Y.; Kono, K., "Automated detection of session management vulnerabilities in web applications," Privacy, Security and Trust (PST), 2012 Tenth Annual International Conference on , vol., no., pp.112,119, 16-18 July 2012 doi: 10.1109/PST.2012.6297927</w:t>
-      </w:r>
-    </w:p>
-    <w:p/>
-    <w:p>
-      <w:pPr>
-        <w:ind w:left="720"/>
-      </w:pPr>
-      <w:r>
-        <w:t xml:space="preserve">Tempero, </w:t>
-      </w:r>
-      <w:r>
-        <w:t>Ewan</w:t>
-      </w:r>
-      <w:r>
-        <w:t>;</w:t>
-      </w:r>
-      <w:r>
-        <w:t xml:space="preserve"> </w:t>
-      </w:r>
-      <w:r>
-        <w:t xml:space="preserve">Anslow, </w:t>
-      </w:r>
-      <w:r>
-        <w:t>Craig</w:t>
-      </w:r>
-      <w:r>
-        <w:t>;</w:t>
-      </w:r>
-      <w:r>
-        <w:t xml:space="preserve"> </w:t>
-      </w:r>
-      <w:r>
-        <w:t xml:space="preserve">Dietrich, </w:t>
-      </w:r>
-      <w:r>
-        <w:t>Jens</w:t>
-      </w:r>
-      <w:r>
-        <w:t>;</w:t>
-      </w:r>
-      <w:r>
-        <w:t xml:space="preserve"> </w:t>
-      </w:r>
-      <w:r>
-        <w:t xml:space="preserve">Han, </w:t>
-      </w:r>
-      <w:r>
-        <w:t>Ted</w:t>
-      </w:r>
-      <w:r>
-        <w:t>;</w:t>
-      </w:r>
-      <w:r>
-        <w:t xml:space="preserve"> </w:t>
-      </w:r>
-      <w:r>
-        <w:t xml:space="preserve">Li, </w:t>
-      </w:r>
-      <w:r>
-        <w:t>Jing</w:t>
-      </w:r>
-      <w:r>
-        <w:t>;</w:t>
-      </w:r>
-      <w:r>
-        <w:t xml:space="preserve"> </w:t>
-      </w:r>
-      <w:r>
-        <w:t xml:space="preserve">Lumpe, </w:t>
-      </w:r>
-      <w:r>
-        <w:t>Markus</w:t>
-      </w:r>
-      <w:r>
-        <w:t>;</w:t>
-      </w:r>
-      <w:r>
-        <w:t xml:space="preserve"> </w:t>
-      </w:r>
-      <w:r>
-        <w:t xml:space="preserve">Meltod, </w:t>
-      </w:r>
-      <w:r>
-        <w:t>Hayden</w:t>
-      </w:r>
-      <w:r>
-        <w:t xml:space="preserve">; Noble, </w:t>
-      </w:r>
-      <w:r>
-        <w:t>James</w:t>
-      </w:r>
-      <w:r>
-        <w:t xml:space="preserve">, </w:t>
-      </w:r>
-      <w:r>
-        <w:t>'Qualitas Corpus: A Curated Collection of Java Code for Empirical Studies' 2010 Asia Pacific Software Engineering Conference (APSEC2010), pp336–345, December 2010</w:t>
-      </w:r>
-    </w:p>
-    <w:p/>
-    <w:p>
-      <w:pPr>
-        <w:pStyle w:val="ListParagraph"/>
-        <w:rPr>
-          <w:color w:val="000000"/>
-          <w:szCs w:val="24"/>
-          <w:shd w:val="clear" w:color="auto" w:fill="FFFFFF"/>
-        </w:rPr>
-      </w:pPr>
-      <w:proofErr w:type="gramStart"/>
-      <w:r>
-        <w:rPr>
-          <w:color w:val="000000"/>
-          <w:szCs w:val="24"/>
-          <w:shd w:val="clear" w:color="auto" w:fill="FFFFFF"/>
-        </w:rPr>
         <w:t>Williams, J. and Dabirsiaghi, A. 2012.</w:t>
       </w:r>
-      <w:proofErr w:type="gramEnd"/>
       <w:r>
         <w:rPr>
           <w:rStyle w:val="apple-converted-space"/>
@@ -13862,7 +13704,6 @@
         </w:rPr>
         <w:t> </w:t>
       </w:r>
-      <w:proofErr w:type="gramStart"/>
       <w:r>
         <w:rPr>
           <w:i/>
@@ -13879,75 +13720,48 @@
           <w:szCs w:val="24"/>
           <w:shd w:val="clear" w:color="auto" w:fill="FFFFFF"/>
         </w:rPr>
-        <w:t>.</w:t>
-      </w:r>
-      <w:proofErr w:type="gramEnd"/>
+        <w:t>. [</w:t>
+      </w:r>
       <w:r>
         <w:rPr>
           <w:color w:val="000000"/>
           <w:szCs w:val="24"/>
           <w:shd w:val="clear" w:color="auto" w:fill="FFFFFF"/>
         </w:rPr>
-        <w:t xml:space="preserve"> [</w:t>
-      </w:r>
-      <w:proofErr w:type="gramStart"/>
+        <w:t>pdf</w:t>
+      </w:r>
       <w:r>
         <w:rPr>
           <w:color w:val="000000"/>
           <w:szCs w:val="24"/>
           <w:shd w:val="clear" w:color="auto" w:fill="FFFFFF"/>
         </w:rPr>
-        <w:t>pdf</w:t>
-      </w:r>
-      <w:proofErr w:type="gramEnd"/>
-      <w:r>
+        <w:t>] https://www.aspectsecurity.com/uploads/downloads/2012/03/Aspect-Security-The-Unfortunate-Reality-of-Insecure-Libraries.pdf [Accessed: 8 Jan 2014].</w:t>
+      </w:r>
+    </w:p>
+    <w:p>
+      <w:pPr>
+        <w:pStyle w:val="ListParagraph"/>
         <w:rPr>
           <w:color w:val="000000"/>
           <w:szCs w:val="24"/>
           <w:shd w:val="clear" w:color="auto" w:fill="FFFFFF"/>
         </w:rPr>
-        <w:t>] https://www.aspectsecurity.com/uploads/downloads/2012/03/Aspect-Security-The-Unfortunate-Reality-of-Insecure-Libraries.pdf [Accessed: 8 Jan 2014].</w:t>
-      </w:r>
+      </w:pPr>
     </w:p>
     <w:p>
       <w:pPr>
         <w:pStyle w:val="ListParagraph"/>
         <w:rPr>
-          <w:color w:val="000000"/>
           <w:szCs w:val="24"/>
-          <w:shd w:val="clear" w:color="auto" w:fill="FFFFFF"/>
-        </w:rPr>
-      </w:pPr>
-    </w:p>
-    <w:p>
-      <w:pPr>
-        <w:pStyle w:val="ListParagraph"/>
+        </w:rPr>
+      </w:pPr>
+      <w:r>
         <w:rPr>
           <w:szCs w:val="24"/>
         </w:rPr>
-      </w:pPr>
-      <w:proofErr w:type="gramStart"/>
-      <w:r>
-        <w:rPr>
-          <w:szCs w:val="24"/>
-        </w:rPr>
-        <w:t>Yu, H., Jones, N., Bullock, G. and Yuan, X. Y. 2011.</w:t>
-      </w:r>
-      <w:proofErr w:type="gramEnd"/>
-      <w:r>
-        <w:rPr>
-          <w:szCs w:val="24"/>
-        </w:rPr>
-        <w:t xml:space="preserve"> Teaching secure software engineering: Writing secure code. </w:t>
-      </w:r>
-      <w:proofErr w:type="gramStart"/>
-      <w:r>
-        <w:rPr>
-          <w:szCs w:val="24"/>
-        </w:rPr>
-        <w:t>pp. 1--5.</w:t>
-      </w:r>
-      <w:proofErr w:type="gramEnd"/>
+        <w:t>Yu, H., Jones, N., Bullock, G. and Yuan, X. Y. 2011. Teaching secure software engineering: Writing secure code. pp. 1--5.</w:t>
+      </w:r>
     </w:p>
     <w:p/>
     <w:p/>
@@ -14412,7 +14226,7 @@
       </w:r>
     </w:p>
   </w:comment>
-  <w:comment w:id="11" w:author="Ben Craig" w:date="2014-02-28T09:21:00Z" w:initials="BC">
+  <w:comment w:id="10" w:author="Ben Craig" w:date="2014-02-28T09:21:00Z" w:initials="BC">
     <w:p>
       <w:pPr>
         <w:pStyle w:val="CommentText"/>
@@ -14428,7 +14242,7 @@
       </w:r>
     </w:p>
   </w:comment>
-  <w:comment w:id="52" w:author="Ben Craig" w:date="2014-01-16T21:44:00Z" w:initials="BC">
+  <w:comment w:id="51" w:author="Ben Craig" w:date="2014-01-16T21:44:00Z" w:initials="BC">
     <w:p>
       <w:pPr>
         <w:pStyle w:val="CommentText"/>
@@ -14444,7 +14258,7 @@
       </w:r>
     </w:p>
   </w:comment>
-  <w:comment w:id="53" w:author="Ben Craig" w:date="2014-01-16T21:48:00Z" w:initials="BC">
+  <w:comment w:id="52" w:author="Ben Craig" w:date="2014-01-16T21:48:00Z" w:initials="BC">
     <w:p>
       <w:pPr>
         <w:pStyle w:val="CommentText"/>
@@ -14460,7 +14274,7 @@
       </w:r>
     </w:p>
   </w:comment>
-  <w:comment w:id="64" w:author="Ben Craig" w:date="2014-01-16T21:50:00Z" w:initials="BC">
+  <w:comment w:id="63" w:author="Ben Craig" w:date="2014-01-16T21:50:00Z" w:initials="BC">
     <w:p>
       <w:pPr>
         <w:pStyle w:val="CommentText"/>
@@ -14476,7 +14290,7 @@
       </w:r>
     </w:p>
   </w:comment>
-  <w:comment w:id="78" w:author="Ben Craig" w:date="2014-02-28T10:24:00Z" w:initials="BC">
+  <w:comment w:id="77" w:author="Ben Craig" w:date="2014-02-28T10:24:00Z" w:initials="BC">
     <w:p>
       <w:pPr>
         <w:pStyle w:val="CommentText"/>
@@ -14492,7 +14306,7 @@
       </w:r>
     </w:p>
   </w:comment>
-  <w:comment w:id="91" w:author="Ben Craig" w:date="2014-02-28T09:44:00Z" w:initials="BC">
+  <w:comment w:id="90" w:author="Ben Craig" w:date="2014-02-28T09:44:00Z" w:initials="BC">
     <w:p>
       <w:pPr>
         <w:pStyle w:val="CommentText"/>
@@ -14521,7 +14335,7 @@
       </w:r>
     </w:p>
   </w:comment>
-  <w:comment w:id="94" w:author="Ben Craig" w:date="2014-03-03T14:54:00Z" w:initials="BC">
+  <w:comment w:id="93" w:author="Ben Craig" w:date="2014-03-03T14:54:00Z" w:initials="BC">
     <w:p>
       <w:pPr>
         <w:pStyle w:val="CommentText"/>
@@ -14537,7 +14351,7 @@
       </w:r>
     </w:p>
   </w:comment>
-  <w:comment w:id="96" w:author="Ben Craig" w:date="2014-03-03T15:02:00Z" w:initials="BC">
+  <w:comment w:id="95" w:author="Ben Craig" w:date="2014-03-03T15:02:00Z" w:initials="BC">
     <w:p>
       <w:pPr>
         <w:pStyle w:val="CommentText"/>
@@ -14553,7 +14367,7 @@
       </w:r>
     </w:p>
   </w:comment>
-  <w:comment w:id="99" w:author="Ben Craig" w:date="2014-03-05T22:44:00Z" w:initials="BC">
+  <w:comment w:id="98" w:author="Ben Craig" w:date="2014-03-05T22:44:00Z" w:initials="BC">
     <w:p>
       <w:pPr>
         <w:pStyle w:val="CommentText"/>
@@ -14569,7 +14383,7 @@
       </w:r>
     </w:p>
   </w:comment>
-  <w:comment w:id="103" w:author="Ben Craig" w:date="2014-03-11T18:48:00Z" w:initials="BC">
+  <w:comment w:id="102" w:author="Ben Craig" w:date="2014-03-11T18:48:00Z" w:initials="BC">
     <w:p>
       <w:pPr>
         <w:pStyle w:val="CommentText"/>
@@ -14623,6 +14437,7 @@
         <w:docPartUnique/>
       </w:docPartObj>
     </w:sdtPr>
+    <w:sdtEndPr/>
     <w:sdtContent>
       <w:p>
         <w:pPr>
@@ -14645,7 +14460,7 @@
           <w:rPr>
             <w:noProof/>
           </w:rPr>
-          <w:t>VII</w:t>
+          <w:t>39</w:t>
         </w:r>
         <w:r>
           <w:rPr>
@@ -14677,6 +14492,7 @@
         <w:docPartUnique/>
       </w:docPartObj>
     </w:sdtPr>
+    <w:sdtEndPr/>
     <w:sdtContent>
       <w:p>
         <w:pPr>
@@ -14731,6 +14547,7 @@
         <w:docPartUnique/>
       </w:docPartObj>
     </w:sdtPr>
+    <w:sdtEndPr/>
     <w:sdtContent>
       <w:p>
         <w:pPr>
@@ -20951,11 +20768,11 @@
         </c:dLbls>
         <c:marker val="1"/>
         <c:smooth val="0"/>
-        <c:axId val="87295488"/>
-        <c:axId val="87297024"/>
+        <c:axId val="193397888"/>
+        <c:axId val="193399424"/>
       </c:lineChart>
       <c:catAx>
-        <c:axId val="87295488"/>
+        <c:axId val="193397888"/>
         <c:scaling>
           <c:orientation val="minMax"/>
         </c:scaling>
@@ -20964,7 +20781,7 @@
         <c:majorTickMark val="out"/>
         <c:minorTickMark val="none"/>
         <c:tickLblPos val="nextTo"/>
-        <c:crossAx val="87297024"/>
+        <c:crossAx val="193399424"/>
         <c:crosses val="autoZero"/>
         <c:auto val="1"/>
         <c:lblAlgn val="ctr"/>
@@ -20972,7 +20789,7 @@
         <c:noMultiLvlLbl val="0"/>
       </c:catAx>
       <c:valAx>
-        <c:axId val="87297024"/>
+        <c:axId val="193399424"/>
         <c:scaling>
           <c:orientation val="minMax"/>
         </c:scaling>
@@ -20983,7 +20800,7 @@
         <c:majorTickMark val="out"/>
         <c:minorTickMark val="none"/>
         <c:tickLblPos val="nextTo"/>
-        <c:crossAx val="87295488"/>
+        <c:crossAx val="193397888"/>
         <c:crosses val="autoZero"/>
         <c:crossBetween val="between"/>
       </c:valAx>
@@ -22448,11 +22265,11 @@
         </c:dLbls>
         <c:marker val="1"/>
         <c:smooth val="0"/>
-        <c:axId val="69306624"/>
-        <c:axId val="75304960"/>
+        <c:axId val="193424768"/>
+        <c:axId val="193434752"/>
       </c:lineChart>
       <c:catAx>
-        <c:axId val="69306624"/>
+        <c:axId val="193424768"/>
         <c:scaling>
           <c:orientation val="minMax"/>
         </c:scaling>
@@ -22461,7 +22278,7 @@
         <c:majorTickMark val="out"/>
         <c:minorTickMark val="none"/>
         <c:tickLblPos val="nextTo"/>
-        <c:crossAx val="75304960"/>
+        <c:crossAx val="193434752"/>
         <c:crosses val="autoZero"/>
         <c:auto val="1"/>
         <c:lblAlgn val="ctr"/>
@@ -22469,7 +22286,7 @@
         <c:noMultiLvlLbl val="0"/>
       </c:catAx>
       <c:valAx>
-        <c:axId val="75304960"/>
+        <c:axId val="193434752"/>
         <c:scaling>
           <c:orientation val="minMax"/>
         </c:scaling>
@@ -22480,7 +22297,7 @@
         <c:majorTickMark val="out"/>
         <c:minorTickMark val="none"/>
         <c:tickLblPos val="nextTo"/>
-        <c:crossAx val="69306624"/>
+        <c:crossAx val="193424768"/>
         <c:crosses val="autoZero"/>
         <c:crossBetween val="between"/>
       </c:valAx>
@@ -23909,11 +23726,11 @@
         </c:dLbls>
         <c:marker val="1"/>
         <c:smooth val="0"/>
-        <c:axId val="75338112"/>
-        <c:axId val="75339648"/>
+        <c:axId val="195036672"/>
+        <c:axId val="195038208"/>
       </c:lineChart>
       <c:catAx>
-        <c:axId val="75338112"/>
+        <c:axId val="195036672"/>
         <c:scaling>
           <c:orientation val="minMax"/>
         </c:scaling>
@@ -23922,7 +23739,7 @@
         <c:majorTickMark val="out"/>
         <c:minorTickMark val="none"/>
         <c:tickLblPos val="nextTo"/>
-        <c:crossAx val="75339648"/>
+        <c:crossAx val="195038208"/>
         <c:crosses val="autoZero"/>
         <c:auto val="1"/>
         <c:lblAlgn val="ctr"/>
@@ -23930,7 +23747,7 @@
         <c:noMultiLvlLbl val="0"/>
       </c:catAx>
       <c:valAx>
-        <c:axId val="75339648"/>
+        <c:axId val="195038208"/>
         <c:scaling>
           <c:orientation val="minMax"/>
         </c:scaling>
@@ -23941,7 +23758,7 @@
         <c:majorTickMark val="out"/>
         <c:minorTickMark val="none"/>
         <c:tickLblPos val="nextTo"/>
-        <c:crossAx val="75338112"/>
+        <c:crossAx val="195036672"/>
         <c:crosses val="autoZero"/>
         <c:crossBetween val="between"/>
       </c:valAx>
@@ -24288,7 +24105,7 @@
 </file>
 
 <file path=customXml/itemProps1.xml><?xml version="1.0" encoding="utf-8"?>
-<ds:datastoreItem xmlns:ds="http://schemas.openxmlformats.org/officeDocument/2006/customXml" ds:itemID="{8325EEE8-55A4-490C-A83A-6B79A0A4C2B4}">
+<ds:datastoreItem xmlns:ds="http://schemas.openxmlformats.org/officeDocument/2006/customXml" ds:itemID="{A4A3B554-19AA-4907-914C-67A88DB0EEE4}">
   <ds:schemaRefs>
     <ds:schemaRef ds:uri="http://schemas.openxmlformats.org/officeDocument/2006/bibliography"/>
   </ds:schemaRefs>

</xml_diff>

<commit_message>
ANA12: Added a section on Top Ten vulnerabilities plus some discussion. Also added some accompanying charts to the spreadsheet.
</commit_message>
<xml_diff>
--- a/BC-Thesis.docx
+++ b/BC-Thesis.docx
@@ -5718,7 +5718,7 @@
         </w:rPr>
         <w:fldChar w:fldCharType="separate"/>
       </w:r>
-      <w:hyperlink w:anchor="_Toc382506206" w:history="1">
+      <w:hyperlink w:anchor="_Toc382893449" w:history="1">
         <w:r>
           <w:rPr>
             <w:rStyle w:val="Hyperlink"/>
@@ -5745,7 +5745,7 @@
             <w:noProof/>
             <w:webHidden/>
           </w:rPr>
-          <w:instrText xml:space="preserve"> PAGEREF _Toc382506206 \h </w:instrText>
+          <w:instrText xml:space="preserve"> PAGEREF _Toc382893449 \h </w:instrText>
         </w:r>
         <w:r>
           <w:rPr>
@@ -5788,7 +5788,7 @@
           <w:lang w:val="en-GB" w:eastAsia="en-GB"/>
         </w:rPr>
       </w:pPr>
-      <w:hyperlink w:anchor="_Toc382506207" w:history="1">
+      <w:hyperlink w:anchor="_Toc382893450" w:history="1">
         <w:r>
           <w:rPr>
             <w:rStyle w:val="Hyperlink"/>
@@ -5815,7 +5815,7 @@
             <w:noProof/>
             <w:webHidden/>
           </w:rPr>
-          <w:instrText xml:space="preserve"> PAGEREF _Toc382506207 \h </w:instrText>
+          <w:instrText xml:space="preserve"> PAGEREF _Toc382893450 \h </w:instrText>
         </w:r>
         <w:r>
           <w:rPr>
@@ -5858,7 +5858,7 @@
           <w:lang w:val="en-GB" w:eastAsia="en-GB"/>
         </w:rPr>
       </w:pPr>
-      <w:hyperlink w:anchor="_Toc382506208" w:history="1">
+      <w:hyperlink w:anchor="_Toc382893451" w:history="1">
         <w:r>
           <w:rPr>
             <w:rStyle w:val="Hyperlink"/>
@@ -5894,7 +5894,7 @@
             <w:noProof/>
             <w:webHidden/>
           </w:rPr>
-          <w:instrText xml:space="preserve"> PAGEREF _Toc382506208 \h </w:instrText>
+          <w:instrText xml:space="preserve"> PAGEREF _Toc382893451 \h </w:instrText>
         </w:r>
         <w:r>
           <w:rPr>
@@ -5937,7 +5937,7 @@
           <w:lang w:val="en-GB" w:eastAsia="en-GB"/>
         </w:rPr>
       </w:pPr>
-      <w:hyperlink w:anchor="_Toc382506209" w:history="1">
+      <w:hyperlink w:anchor="_Toc382893452" w:history="1">
         <w:r>
           <w:rPr>
             <w:rStyle w:val="Hyperlink"/>
@@ -5973,7 +5973,7 @@
             <w:noProof/>
             <w:webHidden/>
           </w:rPr>
-          <w:instrText xml:space="preserve"> PAGEREF _Toc382506209 \h </w:instrText>
+          <w:instrText xml:space="preserve"> PAGEREF _Toc382893452 \h </w:instrText>
         </w:r>
         <w:r>
           <w:rPr>
@@ -6016,7 +6016,7 @@
           <w:lang w:val="en-GB" w:eastAsia="en-GB"/>
         </w:rPr>
       </w:pPr>
-      <w:hyperlink w:anchor="_Toc382506210" w:history="1">
+      <w:hyperlink w:anchor="_Toc382893453" w:history="1">
         <w:r>
           <w:rPr>
             <w:rStyle w:val="Hyperlink"/>
@@ -6043,7 +6043,7 @@
             <w:noProof/>
             <w:webHidden/>
           </w:rPr>
-          <w:instrText xml:space="preserve"> PAGEREF _Toc382506210 \h </w:instrText>
+          <w:instrText xml:space="preserve"> PAGEREF _Toc382893453 \h </w:instrText>
         </w:r>
         <w:r>
           <w:rPr>
@@ -6086,7 +6086,7 @@
           <w:lang w:val="en-GB" w:eastAsia="en-GB"/>
         </w:rPr>
       </w:pPr>
-      <w:hyperlink w:anchor="_Toc382506211" w:history="1">
+      <w:hyperlink w:anchor="_Toc382893454" w:history="1">
         <w:r>
           <w:rPr>
             <w:rStyle w:val="Hyperlink"/>
@@ -6113,7 +6113,7 @@
             <w:noProof/>
             <w:webHidden/>
           </w:rPr>
-          <w:instrText xml:space="preserve"> PAGEREF _Toc382506211 \h </w:instrText>
+          <w:instrText xml:space="preserve"> PAGEREF _Toc382893454 \h </w:instrText>
         </w:r>
         <w:r>
           <w:rPr>
@@ -6156,7 +6156,7 @@
           <w:lang w:val="en-GB" w:eastAsia="en-GB"/>
         </w:rPr>
       </w:pPr>
-      <w:hyperlink w:anchor="_Toc382506212" w:history="1">
+      <w:hyperlink w:anchor="_Toc382893455" w:history="1">
         <w:r>
           <w:rPr>
             <w:rStyle w:val="Hyperlink"/>
@@ -6183,7 +6183,7 @@
             <w:noProof/>
             <w:webHidden/>
           </w:rPr>
-          <w:instrText xml:space="preserve"> PAGEREF _Toc382506212 \h </w:instrText>
+          <w:instrText xml:space="preserve"> PAGEREF _Toc382893455 \h </w:instrText>
         </w:r>
         <w:r>
           <w:rPr>
@@ -6226,7 +6226,7 @@
           <w:lang w:val="en-GB" w:eastAsia="en-GB"/>
         </w:rPr>
       </w:pPr>
-      <w:hyperlink w:anchor="_Toc382506213" w:history="1">
+      <w:hyperlink w:anchor="_Toc382893456" w:history="1">
         <w:r>
           <w:rPr>
             <w:rStyle w:val="Hyperlink"/>
@@ -6253,7 +6253,7 @@
             <w:noProof/>
             <w:webHidden/>
           </w:rPr>
-          <w:instrText xml:space="preserve"> PAGEREF _Toc382506213 \h </w:instrText>
+          <w:instrText xml:space="preserve"> PAGEREF _Toc382893456 \h </w:instrText>
         </w:r>
         <w:r>
           <w:rPr>
@@ -6296,7 +6296,7 @@
           <w:lang w:val="en-GB" w:eastAsia="en-GB"/>
         </w:rPr>
       </w:pPr>
-      <w:hyperlink w:anchor="_Toc382506214" w:history="1">
+      <w:hyperlink w:anchor="_Toc382893457" w:history="1">
         <w:r>
           <w:rPr>
             <w:rStyle w:val="Hyperlink"/>
@@ -6338,7 +6338,7 @@
             <w:noProof/>
             <w:webHidden/>
           </w:rPr>
-          <w:instrText xml:space="preserve"> PAGEREF _Toc382506214 \h </w:instrText>
+          <w:instrText xml:space="preserve"> PAGEREF _Toc382893457 \h </w:instrText>
         </w:r>
         <w:r>
           <w:rPr>
@@ -6381,13 +6381,13 @@
           <w:lang w:val="en-GB" w:eastAsia="en-GB"/>
         </w:rPr>
       </w:pPr>
-      <w:hyperlink w:anchor="_Toc382506215" w:history="1">
+      <w:hyperlink w:anchor="_Toc382893458" w:history="1">
         <w:r>
           <w:rPr>
             <w:rStyle w:val="Hyperlink"/>
             <w:noProof/>
           </w:rPr>
-          <w:t>Figure 10: Number of Vulnerabilities per Source Library</w:t>
+          <w:t>Figure 10: The top ten projects with the highest ratio of vulnerabilities compared to their respective source libraries</w:t>
         </w:r>
         <w:r>
           <w:rPr>
@@ -6408,7 +6408,7 @@
             <w:noProof/>
             <w:webHidden/>
           </w:rPr>
-          <w:instrText xml:space="preserve"> PAGEREF _Toc382506215 \h </w:instrText>
+          <w:instrText xml:space="preserve"> PAGEREF _Toc382893458 \h </w:instrText>
         </w:r>
         <w:r>
           <w:rPr>
@@ -6428,7 +6428,7 @@
             <w:noProof/>
             <w:webHidden/>
           </w:rPr>
-          <w:t>38</w:t>
+          <w:t>39</w:t>
         </w:r>
         <w:r>
           <w:rPr>
@@ -6451,13 +6451,13 @@
           <w:lang w:val="en-GB" w:eastAsia="en-GB"/>
         </w:rPr>
       </w:pPr>
-      <w:hyperlink w:anchor="_Toc382506216" w:history="1">
+      <w:hyperlink w:anchor="_Toc382893459" w:history="1">
         <w:r>
           <w:rPr>
             <w:rStyle w:val="Hyperlink"/>
             <w:noProof/>
           </w:rPr>
-          <w:t>Figure 11: A vulnerability in the CVE database</w:t>
+          <w:t>Figure 11: Number of Vulnerabilities per Source Library</w:t>
         </w:r>
         <w:r>
           <w:rPr>
@@ -6478,7 +6478,7 @@
             <w:noProof/>
             <w:webHidden/>
           </w:rPr>
-          <w:instrText xml:space="preserve"> PAGEREF _Toc382506216 \h </w:instrText>
+          <w:instrText xml:space="preserve"> PAGEREF _Toc382893459 \h </w:instrText>
         </w:r>
         <w:r>
           <w:rPr>
@@ -6498,7 +6498,7 @@
             <w:noProof/>
             <w:webHidden/>
           </w:rPr>
-          <w:t>41</w:t>
+          <w:t>40</w:t>
         </w:r>
         <w:r>
           <w:rPr>
@@ -6521,13 +6521,13 @@
           <w:lang w:val="en-GB" w:eastAsia="en-GB"/>
         </w:rPr>
       </w:pPr>
-      <w:hyperlink w:anchor="_Toc382506217" w:history="1">
+      <w:hyperlink w:anchor="_Toc382893460" w:history="1">
         <w:r>
           <w:rPr>
             <w:rStyle w:val="Hyperlink"/>
             <w:noProof/>
           </w:rPr>
-          <w:t>Figure 12: The same vulnerability in the NIST database</w:t>
+          <w:t>Figure 12: Number of Vulnerabilities per Source Library compared to their respective Third Party Libraries.</w:t>
         </w:r>
         <w:r>
           <w:rPr>
@@ -6548,7 +6548,7 @@
             <w:noProof/>
             <w:webHidden/>
           </w:rPr>
-          <w:instrText xml:space="preserve"> PAGEREF _Toc382506217 \h </w:instrText>
+          <w:instrText xml:space="preserve"> PAGEREF _Toc382893460 \h </w:instrText>
         </w:r>
         <w:r>
           <w:rPr>
@@ -6568,7 +6568,147 @@
             <w:noProof/>
             <w:webHidden/>
           </w:rPr>
-          <w:t>42</w:t>
+          <w:t>40</w:t>
+        </w:r>
+        <w:r>
+          <w:rPr>
+            <w:noProof/>
+            <w:webHidden/>
+          </w:rPr>
+          <w:fldChar w:fldCharType="end"/>
+        </w:r>
+      </w:hyperlink>
+    </w:p>
+    <w:p>
+      <w:pPr>
+        <w:pStyle w:val="TableofFigures"/>
+        <w:tabs>
+          <w:tab w:val="right" w:leader="dot" w:pos="9016"/>
+        </w:tabs>
+        <w:rPr>
+          <w:noProof/>
+          <w:sz w:val="22"/>
+          <w:lang w:val="en-GB" w:eastAsia="en-GB"/>
+        </w:rPr>
+      </w:pPr>
+      <w:hyperlink w:anchor="_Toc382893461" w:history="1">
+        <w:r>
+          <w:rPr>
+            <w:rStyle w:val="Hyperlink"/>
+            <w:noProof/>
+          </w:rPr>
+          <w:t>Figure 13: A vulnerability in the CVE database</w:t>
+        </w:r>
+        <w:r>
+          <w:rPr>
+            <w:noProof/>
+            <w:webHidden/>
+          </w:rPr>
+          <w:tab/>
+        </w:r>
+        <w:r>
+          <w:rPr>
+            <w:noProof/>
+            <w:webHidden/>
+          </w:rPr>
+          <w:fldChar w:fldCharType="begin"/>
+        </w:r>
+        <w:r>
+          <w:rPr>
+            <w:noProof/>
+            <w:webHidden/>
+          </w:rPr>
+          <w:instrText xml:space="preserve"> PAGEREF _Toc382893461 \h </w:instrText>
+        </w:r>
+        <w:r>
+          <w:rPr>
+            <w:noProof/>
+            <w:webHidden/>
+          </w:rPr>
+        </w:r>
+        <w:r>
+          <w:rPr>
+            <w:noProof/>
+            <w:webHidden/>
+          </w:rPr>
+          <w:fldChar w:fldCharType="separate"/>
+        </w:r>
+        <w:r>
+          <w:rPr>
+            <w:noProof/>
+            <w:webHidden/>
+          </w:rPr>
+          <w:t>43</w:t>
+        </w:r>
+        <w:r>
+          <w:rPr>
+            <w:noProof/>
+            <w:webHidden/>
+          </w:rPr>
+          <w:fldChar w:fldCharType="end"/>
+        </w:r>
+      </w:hyperlink>
+    </w:p>
+    <w:p>
+      <w:pPr>
+        <w:pStyle w:val="TableofFigures"/>
+        <w:tabs>
+          <w:tab w:val="right" w:leader="dot" w:pos="9016"/>
+        </w:tabs>
+        <w:rPr>
+          <w:noProof/>
+          <w:sz w:val="22"/>
+          <w:lang w:val="en-GB" w:eastAsia="en-GB"/>
+        </w:rPr>
+      </w:pPr>
+      <w:hyperlink w:anchor="_Toc382893462" w:history="1">
+        <w:r>
+          <w:rPr>
+            <w:rStyle w:val="Hyperlink"/>
+            <w:noProof/>
+          </w:rPr>
+          <w:t>Figure 14: The same vulnerability in the NIST database</w:t>
+        </w:r>
+        <w:r>
+          <w:rPr>
+            <w:noProof/>
+            <w:webHidden/>
+          </w:rPr>
+          <w:tab/>
+        </w:r>
+        <w:r>
+          <w:rPr>
+            <w:noProof/>
+            <w:webHidden/>
+          </w:rPr>
+          <w:fldChar w:fldCharType="begin"/>
+        </w:r>
+        <w:r>
+          <w:rPr>
+            <w:noProof/>
+            <w:webHidden/>
+          </w:rPr>
+          <w:instrText xml:space="preserve"> PAGEREF _Toc382893462 \h </w:instrText>
+        </w:r>
+        <w:r>
+          <w:rPr>
+            <w:noProof/>
+            <w:webHidden/>
+          </w:rPr>
+        </w:r>
+        <w:r>
+          <w:rPr>
+            <w:noProof/>
+            <w:webHidden/>
+          </w:rPr>
+          <w:fldChar w:fldCharType="separate"/>
+        </w:r>
+        <w:r>
+          <w:rPr>
+            <w:noProof/>
+            <w:webHidden/>
+          </w:rPr>
+          <w:t>44</w:t>
         </w:r>
         <w:r>
           <w:rPr>
@@ -9145,31 +9285,18 @@
           <w:lang w:val="en-GB" w:eastAsia="en-GB"/>
         </w:rPr>
       </w:pPr>
-      <w:bookmarkStart w:id="60" w:name="_Toc382506206"/>
+      <w:bookmarkStart w:id="60" w:name="_Toc382893449"/>
       <w:r>
         <w:t xml:space="preserve">Figure </w:t>
       </w:r>
-      <w:r>
-        <w:fldChar w:fldCharType="begin"/>
-      </w:r>
-      <w:r>
-        <w:instrText xml:space="preserve"> SEQ Figure \* ARABIC </w:instrText>
-      </w:r>
-      <w:r>
-        <w:fldChar w:fldCharType="separate"/>
-      </w:r>
-      <w:r>
-        <w:rPr>
-          <w:noProof/>
-        </w:rPr>
-        <w:t>1</w:t>
-      </w:r>
-      <w:r>
-        <w:rPr>
-          <w:noProof/>
-        </w:rPr>
-        <w:fldChar w:fldCharType="end"/>
-      </w:r>
+      <w:fldSimple w:instr=" SEQ Figure \* ARABIC ">
+        <w:r>
+          <w:rPr>
+            <w:noProof/>
+          </w:rPr>
+          <w:t>1</w:t>
+        </w:r>
+      </w:fldSimple>
       <w:r>
         <w:t>: Cross Site Request Forgery</w:t>
       </w:r>
@@ -9706,31 +9833,18 @@
       <w:pPr>
         <w:pStyle w:val="Caption"/>
       </w:pPr>
-      <w:bookmarkStart w:id="65" w:name="_Toc382506207"/>
+      <w:bookmarkStart w:id="65" w:name="_Toc382893450"/>
       <w:r>
         <w:t xml:space="preserve">Figure </w:t>
       </w:r>
-      <w:r>
-        <w:fldChar w:fldCharType="begin"/>
-      </w:r>
-      <w:r>
-        <w:instrText xml:space="preserve"> SEQ Figure \* ARABIC </w:instrText>
-      </w:r>
-      <w:r>
-        <w:fldChar w:fldCharType="separate"/>
-      </w:r>
-      <w:r>
-        <w:rPr>
-          <w:noProof/>
-        </w:rPr>
-        <w:t>2</w:t>
-      </w:r>
-      <w:r>
-        <w:rPr>
-          <w:noProof/>
-        </w:rPr>
-        <w:fldChar w:fldCharType="end"/>
-      </w:r>
+      <w:fldSimple w:instr=" SEQ Figure \* ARABIC ">
+        <w:r>
+          <w:rPr>
+            <w:noProof/>
+          </w:rPr>
+          <w:t>2</w:t>
+        </w:r>
+      </w:fldSimple>
       <w:r>
         <w:t>: Quarterly Statistics</w:t>
       </w:r>
@@ -10668,31 +10782,18 @@
           <w:b/>
         </w:rPr>
       </w:pPr>
-      <w:bookmarkStart w:id="76" w:name="_Toc382506208"/>
+      <w:bookmarkStart w:id="76" w:name="_Toc382893451"/>
       <w:r>
         <w:t xml:space="preserve">Figure </w:t>
       </w:r>
-      <w:r>
-        <w:fldChar w:fldCharType="begin"/>
-      </w:r>
-      <w:r>
-        <w:instrText xml:space="preserve"> SEQ Figure \* ARABIC </w:instrText>
-      </w:r>
-      <w:r>
-        <w:fldChar w:fldCharType="separate"/>
-      </w:r>
-      <w:r>
-        <w:rPr>
-          <w:noProof/>
-        </w:rPr>
-        <w:t>3</w:t>
-      </w:r>
-      <w:r>
-        <w:rPr>
-          <w:noProof/>
-        </w:rPr>
-        <w:fldChar w:fldCharType="end"/>
-      </w:r>
+      <w:fldSimple w:instr=" SEQ Figure \* ARABIC ">
+        <w:r>
+          <w:rPr>
+            <w:noProof/>
+          </w:rPr>
+          <w:t>3</w:t>
+        </w:r>
+      </w:fldSimple>
       <w:r>
         <w:rPr>
           <w:noProof/>
@@ -10910,31 +11011,18 @@
           <w:b/>
         </w:rPr>
       </w:pPr>
-      <w:bookmarkStart w:id="78" w:name="_Toc382506209"/>
+      <w:bookmarkStart w:id="78" w:name="_Toc382893452"/>
       <w:r>
         <w:t xml:space="preserve">Figure </w:t>
       </w:r>
-      <w:r>
-        <w:fldChar w:fldCharType="begin"/>
-      </w:r>
-      <w:r>
-        <w:instrText xml:space="preserve"> SEQ Figure \* ARABIC </w:instrText>
-      </w:r>
-      <w:r>
-        <w:fldChar w:fldCharType="separate"/>
-      </w:r>
-      <w:r>
-        <w:rPr>
-          <w:noProof/>
-        </w:rPr>
-        <w:t>4</w:t>
-      </w:r>
-      <w:r>
-        <w:rPr>
-          <w:noProof/>
-        </w:rPr>
-        <w:fldChar w:fldCharType="end"/>
-      </w:r>
+      <w:fldSimple w:instr=" SEQ Figure \* ARABIC ">
+        <w:r>
+          <w:rPr>
+            <w:noProof/>
+          </w:rPr>
+          <w:t>4</w:t>
+        </w:r>
+      </w:fldSimple>
       <w:r>
         <w:rPr>
           <w:noProof/>
@@ -11918,31 +12006,18 @@
       <w:pPr>
         <w:pStyle w:val="Caption"/>
       </w:pPr>
-      <w:bookmarkStart w:id="89" w:name="_Toc382506210"/>
+      <w:bookmarkStart w:id="89" w:name="_Toc382893453"/>
       <w:r>
         <w:t xml:space="preserve">Figure </w:t>
       </w:r>
-      <w:r>
-        <w:fldChar w:fldCharType="begin"/>
-      </w:r>
-      <w:r>
-        <w:instrText xml:space="preserve"> SEQ Figure \* ARABIC </w:instrText>
-      </w:r>
-      <w:r>
-        <w:fldChar w:fldCharType="separate"/>
-      </w:r>
-      <w:r>
-        <w:rPr>
-          <w:noProof/>
-        </w:rPr>
-        <w:t>5</w:t>
-      </w:r>
-      <w:r>
-        <w:rPr>
-          <w:noProof/>
-        </w:rPr>
-        <w:fldChar w:fldCharType="end"/>
-      </w:r>
+      <w:fldSimple w:instr=" SEQ Figure \* ARABIC ">
+        <w:r>
+          <w:rPr>
+            <w:noProof/>
+          </w:rPr>
+          <w:t>5</w:t>
+        </w:r>
+      </w:fldSimple>
       <w:r>
         <w:rPr>
           <w:noProof/>
@@ -12022,31 +12097,18 @@
       <w:pPr>
         <w:pStyle w:val="Caption"/>
       </w:pPr>
-      <w:bookmarkStart w:id="91" w:name="_Toc382506211"/>
+      <w:bookmarkStart w:id="91" w:name="_Toc382893454"/>
       <w:r>
         <w:t xml:space="preserve">Figure </w:t>
       </w:r>
-      <w:r>
-        <w:fldChar w:fldCharType="begin"/>
-      </w:r>
-      <w:r>
-        <w:instrText xml:space="preserve"> SEQ Figure \* ARABIC </w:instrText>
-      </w:r>
-      <w:r>
-        <w:fldChar w:fldCharType="separate"/>
-      </w:r>
-      <w:r>
-        <w:rPr>
-          <w:noProof/>
-        </w:rPr>
-        <w:t>6</w:t>
-      </w:r>
-      <w:r>
-        <w:rPr>
-          <w:noProof/>
-        </w:rPr>
-        <w:fldChar w:fldCharType="end"/>
-      </w:r>
+      <w:fldSimple w:instr=" SEQ Figure \* ARABIC ">
+        <w:r>
+          <w:rPr>
+            <w:noProof/>
+          </w:rPr>
+          <w:t>6</w:t>
+        </w:r>
+      </w:fldSimple>
       <w:r>
         <w:t>: Initial analysis</w:t>
       </w:r>
@@ -12108,35 +12170,36 @@
     </w:p>
     <w:p>
       <w:pPr>
+        <w:rPr>
+          <w:b/>
+        </w:rPr>
+      </w:pPr>
+      <w:r>
+        <w:rPr>
+          <w:b/>
+          <w:highlight w:val="yellow"/>
+        </w:rPr>
+        <w:t>The information above needs adjusting!</w:t>
+      </w:r>
+    </w:p>
+    <w:p>
+      <w:pPr>
+        <w:spacing w:after="200" w:line="276" w:lineRule="auto"/>
+      </w:pPr>
+    </w:p>
+    <w:p>
+      <w:pPr>
         <w:pStyle w:val="Heading2"/>
       </w:pPr>
       <w:bookmarkStart w:id="92" w:name="_Toc382506192"/>
       <w:r>
+        <w:lastRenderedPageBreak/>
         <w:t>Phase Two</w:t>
       </w:r>
       <w:r>
         <w:t xml:space="preserve"> Results</w:t>
       </w:r>
       <w:bookmarkEnd w:id="92"/>
-    </w:p>
-    <w:p>
-      <w:pPr>
-        <w:spacing w:after="200" w:line="276" w:lineRule="auto"/>
-      </w:pPr>
-    </w:p>
-    <w:p>
-      <w:pPr>
-        <w:rPr>
-          <w:b/>
-        </w:rPr>
-      </w:pPr>
-      <w:r>
-        <w:rPr>
-          <w:b/>
-        </w:rPr>
-        <w:lastRenderedPageBreak/>
-        <w:t>The information above is incorrect!</w:t>
-      </w:r>
     </w:p>
     <w:p>
       <w:pPr>
@@ -12204,31 +12267,18 @@
           <w:noProof/>
         </w:rPr>
       </w:pPr>
-      <w:bookmarkStart w:id="94" w:name="_Toc382506212"/>
+      <w:bookmarkStart w:id="94" w:name="_Toc382893455"/>
       <w:r>
         <w:t xml:space="preserve">Figure </w:t>
       </w:r>
-      <w:r>
-        <w:fldChar w:fldCharType="begin"/>
-      </w:r>
-      <w:r>
-        <w:instrText xml:space="preserve"> SEQ Figure \* ARABIC </w:instrText>
-      </w:r>
-      <w:r>
-        <w:fldChar w:fldCharType="separate"/>
-      </w:r>
-      <w:r>
-        <w:rPr>
-          <w:noProof/>
-        </w:rPr>
-        <w:t>7</w:t>
-      </w:r>
-      <w:r>
-        <w:rPr>
-          <w:noProof/>
-        </w:rPr>
-        <w:fldChar w:fldCharType="end"/>
-      </w:r>
+      <w:fldSimple w:instr=" SEQ Figure \* ARABIC ">
+        <w:r>
+          <w:rPr>
+            <w:noProof/>
+          </w:rPr>
+          <w:t>7</w:t>
+        </w:r>
+      </w:fldSimple>
       <w:r>
         <w:t xml:space="preserve">: </w:t>
       </w:r>
@@ -12390,31 +12440,18 @@
       <w:pPr>
         <w:pStyle w:val="Caption"/>
       </w:pPr>
-      <w:bookmarkStart w:id="96" w:name="_Toc382506213"/>
+      <w:bookmarkStart w:id="96" w:name="_Toc382893456"/>
       <w:r>
         <w:t xml:space="preserve">Figure </w:t>
       </w:r>
-      <w:r>
-        <w:fldChar w:fldCharType="begin"/>
-      </w:r>
-      <w:r>
-        <w:instrText xml:space="preserve"> SEQ Figure \* ARABIC </w:instrText>
-      </w:r>
-      <w:r>
-        <w:fldChar w:fldCharType="separate"/>
-      </w:r>
-      <w:r>
-        <w:rPr>
-          <w:noProof/>
-        </w:rPr>
-        <w:t>8</w:t>
-      </w:r>
-      <w:r>
-        <w:rPr>
-          <w:noProof/>
-        </w:rPr>
-        <w:fldChar w:fldCharType="end"/>
-      </w:r>
+      <w:fldSimple w:instr=" SEQ Figure \* ARABIC ">
+        <w:r>
+          <w:rPr>
+            <w:noProof/>
+          </w:rPr>
+          <w:t>8</w:t>
+        </w:r>
+      </w:fldSimple>
       <w:r>
         <w:t>: Outliers removed</w:t>
       </w:r>
@@ -12512,17 +12549,6 @@
     </w:p>
     <w:p>
       <w:pPr>
-        <w:rPr>
-          <w:rFonts w:eastAsiaTheme="majorEastAsia"/>
-          <w:b/>
-          <w:bCs/>
-          <w:sz w:val="28"/>
-          <w:szCs w:val="28"/>
-        </w:rPr>
-      </w:pPr>
-    </w:p>
-    <w:p>
-      <w:pPr>
         <w:pStyle w:val="Heading3"/>
       </w:pPr>
       <w:bookmarkStart w:id="100" w:name="_Toc382506195"/>
@@ -12556,12 +12582,9 @@
       <w:r>
         <w:t>.</w:t>
       </w:r>
-    </w:p>
-    <w:p>
-      <w:pPr>
-        <w:keepNext/>
-        <w:spacing w:after="200" w:line="276" w:lineRule="auto"/>
-      </w:pPr>
+      <w:r>
+        <w:t xml:space="preserve"> This table contains the ten projects that have the highest number of unique vulnerabilities per third party library.</w:t>
+      </w:r>
     </w:p>
     <w:p>
       <w:pPr>
@@ -12620,31 +12643,18 @@
       <w:pPr>
         <w:pStyle w:val="Caption"/>
       </w:pPr>
-      <w:bookmarkStart w:id="101" w:name="_Toc382506214"/>
+      <w:bookmarkStart w:id="101" w:name="_Toc382893457"/>
       <w:r>
         <w:t xml:space="preserve">Figure </w:t>
       </w:r>
-      <w:r>
-        <w:fldChar w:fldCharType="begin"/>
-      </w:r>
-      <w:r>
-        <w:instrText xml:space="preserve"> SEQ Figure \* ARABIC </w:instrText>
-      </w:r>
-      <w:r>
-        <w:fldChar w:fldCharType="separate"/>
-      </w:r>
-      <w:r>
-        <w:rPr>
-          <w:noProof/>
-        </w:rPr>
-        <w:t>9</w:t>
-      </w:r>
-      <w:r>
-        <w:rPr>
-          <w:noProof/>
-        </w:rPr>
-        <w:fldChar w:fldCharType="end"/>
-      </w:r>
+      <w:fldSimple w:instr=" SEQ Figure \* ARABIC ">
+        <w:r>
+          <w:rPr>
+            <w:noProof/>
+          </w:rPr>
+          <w:t>9</w:t>
+        </w:r>
+      </w:fldSimple>
       <w:r>
         <w:t xml:space="preserve">: </w:t>
       </w:r>
@@ -12751,18 +12761,8 @@
     </w:p>
     <w:p/>
     <w:p>
-      <w:pPr>
-        <w:pStyle w:val="Heading3"/>
-      </w:pPr>
-      <w:bookmarkStart w:id="103" w:name="_Toc382506196"/>
-      <w:r>
-        <w:t>Number of Vulnerabilities per Source Library</w:t>
-      </w:r>
-      <w:bookmarkEnd w:id="103"/>
-    </w:p>
-    <w:p>
-      <w:r>
-        <w:t xml:space="preserve">The jar files that were generated from the project’s source code were analysed next, the results of which can be viewed in </w:t>
+      <w:r>
+        <w:t xml:space="preserve">Next, the equivalent project’s source libraries were examined, to allow for comparison, the results of which can be seen in </w:t>
       </w:r>
       <w:r>
         <w:rPr>
@@ -12774,10 +12774,10 @@
         <w:t>.</w:t>
       </w:r>
     </w:p>
-    <w:p/>
     <w:p>
       <w:pPr>
         <w:keepNext/>
+        <w:jc w:val="center"/>
       </w:pPr>
       <w:r>
         <w:rPr>
@@ -12786,7 +12786,119 @@
         </w:rPr>
         <w:lastRenderedPageBreak/>
         <w:drawing>
-          <wp:inline distT="0" distB="0" distL="0" distR="0" wp14:anchorId="3719B1BA" wp14:editId="6FC40761">
+          <wp:inline distT="0" distB="0" distL="0" distR="0" wp14:anchorId="260C280D" wp14:editId="507F6545">
+            <wp:extent cx="5731510" cy="3162740"/>
+            <wp:effectExtent l="19050" t="19050" r="21590" b="19050"/>
+            <wp:docPr id="14" name="Picture 14"/>
+            <wp:cNvGraphicFramePr>
+              <a:graphicFrameLocks xmlns:a="http://schemas.openxmlformats.org/drawingml/2006/main" noChangeAspect="1"/>
+            </wp:cNvGraphicFramePr>
+            <a:graphic xmlns:a="http://schemas.openxmlformats.org/drawingml/2006/main">
+              <a:graphicData uri="http://schemas.openxmlformats.org/drawingml/2006/picture">
+                <pic:pic xmlns:pic="http://schemas.openxmlformats.org/drawingml/2006/picture">
+                  <pic:nvPicPr>
+                    <pic:cNvPr id="0" name=""/>
+                    <pic:cNvPicPr/>
+                  </pic:nvPicPr>
+                  <pic:blipFill>
+                    <a:blip r:embed="rId29"/>
+                    <a:stretch>
+                      <a:fillRect/>
+                    </a:stretch>
+                  </pic:blipFill>
+                  <pic:spPr>
+                    <a:xfrm>
+                      <a:off x="0" y="0"/>
+                      <a:ext cx="5731510" cy="3162740"/>
+                    </a:xfrm>
+                    <a:prstGeom prst="rect">
+                      <a:avLst/>
+                    </a:prstGeom>
+                    <a:ln>
+                      <a:solidFill>
+                        <a:schemeClr val="tx1"/>
+                      </a:solidFill>
+                    </a:ln>
+                  </pic:spPr>
+                </pic:pic>
+              </a:graphicData>
+            </a:graphic>
+          </wp:inline>
+        </w:drawing>
+      </w:r>
+    </w:p>
+    <w:p>
+      <w:pPr>
+        <w:pStyle w:val="Caption"/>
+      </w:pPr>
+      <w:bookmarkStart w:id="103" w:name="_Toc382893458"/>
+      <w:r>
+        <w:t xml:space="preserve">Figure </w:t>
+      </w:r>
+      <w:fldSimple w:instr=" SEQ Figure \* ARABIC ">
+        <w:r>
+          <w:rPr>
+            <w:noProof/>
+          </w:rPr>
+          <w:t>10</w:t>
+        </w:r>
+      </w:fldSimple>
+      <w:r>
+        <w:t>: The top ten projects with the highest ratio of vulnerabilities compared to their respective source libraries</w:t>
+      </w:r>
+      <w:bookmarkEnd w:id="103"/>
+    </w:p>
+    <w:p/>
+    <w:p>
+      <w:r>
+        <w:t xml:space="preserve">This graph highlights that all of the projects in this particular top ten list have more vulnerabilities in their third-party libraries than in their respective source libraries, with the exception of Tomcat. </w:t>
+      </w:r>
+    </w:p>
+    <w:p/>
+    <w:p>
+      <w:pPr>
+        <w:pStyle w:val="Heading3"/>
+      </w:pPr>
+      <w:r>
+        <w:t>Number of Vulnerabilities p</w:t>
+      </w:r>
+      <w:r>
+        <w:t xml:space="preserve">er Source </w:t>
+      </w:r>
+      <w:r>
+        <w:t xml:space="preserve">Library </w:t>
+      </w:r>
+    </w:p>
+    <w:p>
+      <w:r>
+        <w:t xml:space="preserve">The jar files that were generated from the project’s source code were analysed next, the results of which can be viewed in </w:t>
+      </w:r>
+      <w:r>
+        <w:rPr>
+          <w:highlight w:val="yellow"/>
+        </w:rPr>
+        <w:t>Figure 1</w:t>
+      </w:r>
+      <w:r>
+        <w:t>1</w:t>
+      </w:r>
+      <w:r>
+        <w:t>.</w:t>
+      </w:r>
+    </w:p>
+    <w:p/>
+    <w:p>
+      <w:pPr>
+        <w:keepNext/>
+      </w:pPr>
+      <w:r>
+        <w:rPr>
+          <w:noProof/>
+          <w:lang w:val="en-GB" w:eastAsia="en-GB"/>
+        </w:rPr>
+        <w:lastRenderedPageBreak/>
+        <w:drawing>
+          <wp:inline distT="0" distB="0" distL="0" distR="0" wp14:anchorId="32E22F6B" wp14:editId="2A41EDC5">
             <wp:extent cx="5731510" cy="2402825"/>
             <wp:effectExtent l="19050" t="19050" r="21590" b="17145"/>
             <wp:docPr id="13" name="Picture 13"/>
@@ -12801,7 +12913,7 @@
                     <pic:cNvPicPr/>
                   </pic:nvPicPr>
                   <pic:blipFill>
-                    <a:blip r:embed="rId29"/>
+                    <a:blip r:embed="rId30"/>
                     <a:stretch>
                       <a:fillRect/>
                     </a:stretch>
@@ -12831,10 +12943,94 @@
       <w:pPr>
         <w:pStyle w:val="Caption"/>
       </w:pPr>
-      <w:bookmarkStart w:id="104" w:name="_Toc382506215"/>
+      <w:bookmarkStart w:id="104" w:name="_Toc382893459"/>
       <w:r>
         <w:t xml:space="preserve">Figure </w:t>
       </w:r>
+      <w:fldSimple w:instr=" SEQ Figure \* ARABIC ">
+        <w:r>
+          <w:rPr>
+            <w:noProof/>
+          </w:rPr>
+          <w:t>11</w:t>
+        </w:r>
+      </w:fldSimple>
+      <w:r>
+        <w:t>: Number of Vulnerabilities per Source Library</w:t>
+      </w:r>
+      <w:bookmarkEnd w:id="104"/>
+    </w:p>
+    <w:p/>
+    <w:p>
+      <w:r>
+        <w:t xml:space="preserve">This analysis indicates that more vulnerabilities are found in third party libraries than the equivalent source libraries. </w:t>
+      </w:r>
+      <w:r>
+        <w:t>Findbugs, with the most vulnerabilities per third-party library, presented 6.2 bugs per jar file. Compare this to Struts which had the most number of vulnerabilities per source jar file, which sits at just under 4.5 vulnerabilities per library. Again, it should be noted the context of each of these applications. Struts is a</w:t>
+      </w:r>
+      <w:r>
+        <w:t xml:space="preserve"> web application framework, and</w:t>
+      </w:r>
+      <w:r>
+        <w:t xml:space="preserve"> maybe used in a live enterprise setting.</w:t>
+      </w:r>
+    </w:p>
+    <w:p/>
+    <w:p>
+      <w:pPr>
+        <w:keepNext/>
+        <w:jc w:val="center"/>
+      </w:pPr>
+      <w:r>
+        <w:rPr>
+          <w:noProof/>
+          <w:lang w:val="en-GB" w:eastAsia="en-GB"/>
+        </w:rPr>
+        <w:drawing>
+          <wp:inline distT="0" distB="0" distL="0" distR="0" wp14:anchorId="40B13A46" wp14:editId="6A157841">
+            <wp:extent cx="5731510" cy="2639189"/>
+            <wp:effectExtent l="0" t="0" r="2540" b="8890"/>
+            <wp:docPr id="11" name="Picture 11"/>
+            <wp:cNvGraphicFramePr>
+              <a:graphicFrameLocks xmlns:a="http://schemas.openxmlformats.org/drawingml/2006/main" noChangeAspect="1"/>
+            </wp:cNvGraphicFramePr>
+            <a:graphic xmlns:a="http://schemas.openxmlformats.org/drawingml/2006/main">
+              <a:graphicData uri="http://schemas.openxmlformats.org/drawingml/2006/picture">
+                <pic:pic xmlns:pic="http://schemas.openxmlformats.org/drawingml/2006/picture">
+                  <pic:nvPicPr>
+                    <pic:cNvPr id="0" name=""/>
+                    <pic:cNvPicPr/>
+                  </pic:nvPicPr>
+                  <pic:blipFill>
+                    <a:blip r:embed="rId31"/>
+                    <a:stretch>
+                      <a:fillRect/>
+                    </a:stretch>
+                  </pic:blipFill>
+                  <pic:spPr>
+                    <a:xfrm>
+                      <a:off x="0" y="0"/>
+                      <a:ext cx="5731510" cy="2639189"/>
+                    </a:xfrm>
+                    <a:prstGeom prst="rect">
+                      <a:avLst/>
+                    </a:prstGeom>
+                  </pic:spPr>
+                </pic:pic>
+              </a:graphicData>
+            </a:graphic>
+          </wp:inline>
+        </w:drawing>
+      </w:r>
+    </w:p>
+    <w:p>
+      <w:pPr>
+        <w:pStyle w:val="Caption"/>
+      </w:pPr>
+      <w:bookmarkStart w:id="105" w:name="_Toc382893460"/>
+      <w:r>
+        <w:t xml:space="preserve">Figure </w:t>
+      </w:r>
       <w:r>
         <w:fldChar w:fldCharType="begin"/>
       </w:r>
@@ -12848,7 +13044,7 @@
         <w:rPr>
           <w:noProof/>
         </w:rPr>
-        <w:t>10</w:t>
+        <w:t>12</w:t>
       </w:r>
       <w:r>
         <w:rPr>
@@ -12857,19 +13053,36 @@
         <w:fldChar w:fldCharType="end"/>
       </w:r>
       <w:r>
-        <w:t>: Number of Vulnerabilities per Source Library</w:t>
-      </w:r>
-      <w:bookmarkEnd w:id="104"/>
+        <w:t>: Number of Vulnerabilities per Source Library compared to their respective Third Party Libraries.</w:t>
+      </w:r>
+      <w:bookmarkEnd w:id="105"/>
     </w:p>
     <w:p/>
     <w:p>
       <w:r>
-        <w:t>This analysis indicates that more vulnerabilities are found in third party libraries than the equivalent source libraries. It also suggests that context is extremely important.</w:t>
-      </w:r>
-      <w:bookmarkStart w:id="105" w:name="_GoBack"/>
-      <w:bookmarkEnd w:id="105"/>
-    </w:p>
-    <w:p/>
+        <w:rPr>
+          <w:highlight w:val="yellow"/>
+        </w:rPr>
+        <w:t>Figure 12</w:t>
+      </w:r>
+      <w:r>
+        <w:t xml:space="preserve"> plots the number of vulnerabilities in a project’s source library jar files against the number of vulnerabilities found in that project’s respective third party libraries.</w:t>
+      </w:r>
+      <w:r>
+        <w:t xml:space="preserve"> </w:t>
+      </w:r>
+    </w:p>
+    <w:p>
+      <w:r>
+        <w:lastRenderedPageBreak/>
+        <w:t xml:space="preserve">Tomcat and Heritrix appear on both lists, in contrasting contexts. </w:t>
+      </w:r>
+      <w:r>
+        <w:t>We can clearly see that Tomcat has much more vulnerabilities buried in its source libraries, whereas Heritrix contains more vulnerabilities in its third party dependencies.</w:t>
+      </w:r>
+      <w:bookmarkStart w:id="106" w:name="_GoBack"/>
+      <w:bookmarkEnd w:id="106"/>
+    </w:p>
     <w:p>
       <w:pPr>
         <w:spacing w:after="200" w:line="276" w:lineRule="auto"/>
@@ -12890,12 +13103,12 @@
       <w:pPr>
         <w:pStyle w:val="Heading1"/>
       </w:pPr>
-      <w:bookmarkStart w:id="106" w:name="_Toc382506197"/>
+      <w:bookmarkStart w:id="107" w:name="_Toc382506197"/>
       <w:r>
         <w:lastRenderedPageBreak/>
         <w:t>Conclusion</w:t>
       </w:r>
-      <w:bookmarkEnd w:id="106"/>
+      <w:bookmarkEnd w:id="107"/>
     </w:p>
     <w:p>
       <w:pPr>
@@ -12927,11 +13140,11 @@
       <w:pPr>
         <w:pStyle w:val="Heading2"/>
       </w:pPr>
-      <w:bookmarkStart w:id="107" w:name="_Toc382506198"/>
+      <w:bookmarkStart w:id="108" w:name="_Toc382506198"/>
       <w:r>
         <w:t>Initial Analysis</w:t>
       </w:r>
-      <w:bookmarkEnd w:id="107"/>
+      <w:bookmarkEnd w:id="108"/>
     </w:p>
     <w:p>
       <w:r>
@@ -12949,7 +13162,7 @@
       <w:pPr>
         <w:pStyle w:val="Heading2"/>
       </w:pPr>
-      <w:bookmarkStart w:id="108" w:name="_Toc382506199"/>
+      <w:bookmarkStart w:id="109" w:name="_Toc382506199"/>
       <w:r>
         <w:t xml:space="preserve">Third Party </w:t>
       </w:r>
@@ -12959,7 +13172,7 @@
       <w:r>
         <w:t xml:space="preserve"> Usage</w:t>
       </w:r>
-      <w:bookmarkEnd w:id="108"/>
+      <w:bookmarkEnd w:id="109"/>
     </w:p>
     <w:p>
       <w:r>
@@ -12980,11 +13193,11 @@
       <w:pPr>
         <w:pStyle w:val="Heading2"/>
       </w:pPr>
-      <w:bookmarkStart w:id="109" w:name="_Toc382506200"/>
+      <w:bookmarkStart w:id="110" w:name="_Toc382506200"/>
       <w:r>
         <w:t>Analysis of open source projects</w:t>
       </w:r>
-      <w:bookmarkEnd w:id="109"/>
+      <w:bookmarkEnd w:id="110"/>
     </w:p>
     <w:p>
       <w:r>
@@ -13000,11 +13213,11 @@
       <w:pPr>
         <w:pStyle w:val="Heading2"/>
       </w:pPr>
-      <w:bookmarkStart w:id="110" w:name="_Toc382506201"/>
+      <w:bookmarkStart w:id="111" w:name="_Toc382506201"/>
       <w:r>
         <w:t>Security Tools</w:t>
       </w:r>
-      <w:bookmarkEnd w:id="110"/>
+      <w:bookmarkEnd w:id="111"/>
     </w:p>
     <w:p>
       <w:pPr>
@@ -13044,17 +13257,17 @@
       <w:pPr>
         <w:pStyle w:val="Heading2"/>
       </w:pPr>
-      <w:bookmarkStart w:id="111" w:name="_Toc382506202"/>
+      <w:bookmarkStart w:id="112" w:name="_Toc382506202"/>
       <w:r>
         <w:t>Vulnerability Identification System</w:t>
       </w:r>
-      <w:bookmarkEnd w:id="111"/>
+      <w:bookmarkEnd w:id="112"/>
     </w:p>
     <w:p>
       <w:r>
         <w:t xml:space="preserve">The classification of all vulnerabilities identified can be found at </w:t>
       </w:r>
-      <w:hyperlink r:id="rId30" w:history="1">
+      <w:hyperlink r:id="rId32" w:history="1">
         <w:r>
           <w:rPr>
             <w:rStyle w:val="Hyperlink"/>
@@ -13065,7 +13278,7 @@
       <w:r>
         <w:t xml:space="preserve"> and </w:t>
       </w:r>
-      <w:hyperlink r:id="rId31" w:history="1">
+      <w:hyperlink r:id="rId33" w:history="1">
         <w:r>
           <w:rPr>
             <w:rStyle w:val="Hyperlink"/>
@@ -13102,7 +13315,7 @@
           <w:lang w:val="en-GB" w:eastAsia="en-GB"/>
         </w:rPr>
         <w:drawing>
-          <wp:inline distT="0" distB="0" distL="0" distR="0" wp14:anchorId="4E5C1A22" wp14:editId="3E637AF8">
+          <wp:inline distT="0" distB="0" distL="0" distR="0" wp14:anchorId="5B956330" wp14:editId="0D0B0713">
             <wp:extent cx="5731510" cy="1474517"/>
             <wp:effectExtent l="0" t="0" r="2540" b="0"/>
             <wp:docPr id="8" name="Picture 8"/>
@@ -13117,7 +13330,7 @@
                     <pic:cNvPicPr/>
                   </pic:nvPicPr>
                   <pic:blipFill>
-                    <a:blip r:embed="rId32"/>
+                    <a:blip r:embed="rId34"/>
                     <a:stretch>
                       <a:fillRect/>
                     </a:stretch>
@@ -13142,35 +13355,22 @@
       <w:pPr>
         <w:pStyle w:val="Caption"/>
       </w:pPr>
-      <w:bookmarkStart w:id="112" w:name="_Toc382506216"/>
+      <w:bookmarkStart w:id="113" w:name="_Toc382893461"/>
       <w:r>
         <w:t xml:space="preserve">Figure </w:t>
       </w:r>
-      <w:r>
-        <w:fldChar w:fldCharType="begin"/>
-      </w:r>
-      <w:r>
-        <w:instrText xml:space="preserve"> SEQ Figure \* ARABIC </w:instrText>
-      </w:r>
-      <w:r>
-        <w:fldChar w:fldCharType="separate"/>
-      </w:r>
-      <w:r>
-        <w:rPr>
-          <w:noProof/>
-        </w:rPr>
-        <w:t>11</w:t>
-      </w:r>
-      <w:r>
-        <w:rPr>
-          <w:noProof/>
-        </w:rPr>
-        <w:fldChar w:fldCharType="end"/>
-      </w:r>
+      <w:fldSimple w:instr=" SEQ Figure \* ARABIC ">
+        <w:r>
+          <w:rPr>
+            <w:noProof/>
+          </w:rPr>
+          <w:t>13</w:t>
+        </w:r>
+      </w:fldSimple>
       <w:r>
         <w:t>: A vulnerability in the CVE database</w:t>
       </w:r>
-      <w:bookmarkEnd w:id="112"/>
+      <w:bookmarkEnd w:id="113"/>
     </w:p>
     <w:p>
       <w:pPr>
@@ -13203,7 +13403,7 @@
         </w:rPr>
         <w:lastRenderedPageBreak/>
         <w:drawing>
-          <wp:inline distT="0" distB="0" distL="0" distR="0" wp14:anchorId="09715629" wp14:editId="5C03231B">
+          <wp:inline distT="0" distB="0" distL="0" distR="0" wp14:anchorId="7B1B272F" wp14:editId="5BBB3A9F">
             <wp:extent cx="5731510" cy="2608572"/>
             <wp:effectExtent l="0" t="0" r="2540" b="1905"/>
             <wp:docPr id="9" name="Picture 9"/>
@@ -13218,7 +13418,7 @@
                     <pic:cNvPicPr/>
                   </pic:nvPicPr>
                   <pic:blipFill>
-                    <a:blip r:embed="rId33"/>
+                    <a:blip r:embed="rId35"/>
                     <a:stretch>
                       <a:fillRect/>
                     </a:stretch>
@@ -13243,35 +13443,22 @@
       <w:pPr>
         <w:pStyle w:val="Caption"/>
       </w:pPr>
-      <w:bookmarkStart w:id="113" w:name="_Toc382506217"/>
+      <w:bookmarkStart w:id="114" w:name="_Toc382893462"/>
       <w:r>
         <w:t xml:space="preserve">Figure </w:t>
       </w:r>
-      <w:r>
-        <w:fldChar w:fldCharType="begin"/>
-      </w:r>
-      <w:r>
-        <w:instrText xml:space="preserve"> SEQ Figure \* ARABIC </w:instrText>
-      </w:r>
-      <w:r>
-        <w:fldChar w:fldCharType="separate"/>
-      </w:r>
-      <w:r>
-        <w:rPr>
-          <w:noProof/>
-        </w:rPr>
-        <w:t>12</w:t>
-      </w:r>
-      <w:r>
-        <w:rPr>
-          <w:noProof/>
-        </w:rPr>
-        <w:fldChar w:fldCharType="end"/>
-      </w:r>
+      <w:fldSimple w:instr=" SEQ Figure \* ARABIC ">
+        <w:r>
+          <w:rPr>
+            <w:noProof/>
+          </w:rPr>
+          <w:t>14</w:t>
+        </w:r>
+      </w:fldSimple>
       <w:r>
         <w:t>: The same vulnerability in the NIST database</w:t>
       </w:r>
-      <w:bookmarkEnd w:id="113"/>
+      <w:bookmarkEnd w:id="114"/>
     </w:p>
     <w:p/>
     <w:p>
@@ -13311,12 +13498,12 @@
       <w:pPr>
         <w:pStyle w:val="Heading2"/>
       </w:pPr>
-      <w:bookmarkStart w:id="114" w:name="_Toc382506203"/>
+      <w:bookmarkStart w:id="115" w:name="_Toc382506203"/>
       <w:r>
         <w:lastRenderedPageBreak/>
         <w:t>Zero vulnerabilities may not mean zero vulnerabilities</w:t>
       </w:r>
-      <w:bookmarkEnd w:id="114"/>
+      <w:bookmarkEnd w:id="115"/>
     </w:p>
     <w:p>
       <w:r>
@@ -13343,12 +13530,12 @@
       <w:pPr>
         <w:pStyle w:val="Heading1"/>
       </w:pPr>
-      <w:bookmarkStart w:id="115" w:name="_Toc382506204"/>
+      <w:bookmarkStart w:id="116" w:name="_Toc382506204"/>
       <w:r>
         <w:lastRenderedPageBreak/>
         <w:t>References</w:t>
       </w:r>
-      <w:bookmarkEnd w:id="115"/>
+      <w:bookmarkEnd w:id="116"/>
     </w:p>
     <w:p>
       <w:pPr>
@@ -13433,7 +13620,7 @@
       <w:r>
         <w:t xml:space="preserve">Jackson Higgins, Kelly, 2008. Hacker's Choice: Top Six Database Attacks. [online] Available at </w:t>
       </w:r>
-      <w:hyperlink r:id="rId34" w:history="1">
+      <w:hyperlink r:id="rId36" w:history="1">
         <w:r>
           <w:rPr>
             <w:rStyle w:val="Hyperlink"/>
@@ -13779,7 +13966,7 @@
       <w:pPr>
         <w:pStyle w:val="Heading1"/>
       </w:pPr>
-      <w:bookmarkStart w:id="116" w:name="_Toc382506205"/>
+      <w:bookmarkStart w:id="117" w:name="_Toc382506205"/>
       <w:r>
         <w:lastRenderedPageBreak/>
         <w:t>Appendi</w:t>
@@ -13787,7 +13974,7 @@
       <w:r>
         <w:t>ces</w:t>
       </w:r>
-      <w:bookmarkEnd w:id="116"/>
+      <w:bookmarkEnd w:id="117"/>
     </w:p>
     <w:p>
       <w:pPr>
@@ -14196,7 +14383,7 @@
       </w:pPr>
     </w:p>
     <w:sectPr>
-      <w:footerReference w:type="first" r:id="rId35"/>
+      <w:footerReference w:type="first" r:id="rId37"/>
       <w:pgSz w:w="11906" w:h="16838"/>
       <w:pgMar w:top="1440" w:right="1440" w:bottom="1440" w:left="1440" w:header="708" w:footer="708" w:gutter="0"/>
       <w:pgNumType w:start="1"/>
@@ -14460,7 +14647,7 @@
           <w:rPr>
             <w:noProof/>
           </w:rPr>
-          <w:t>39</w:t>
+          <w:t>41</w:t>
         </w:r>
         <w:r>
           <w:rPr>
@@ -20768,11 +20955,11 @@
         </c:dLbls>
         <c:marker val="1"/>
         <c:smooth val="0"/>
-        <c:axId val="193397888"/>
-        <c:axId val="193399424"/>
+        <c:axId val="55825920"/>
+        <c:axId val="55827456"/>
       </c:lineChart>
       <c:catAx>
-        <c:axId val="193397888"/>
+        <c:axId val="55825920"/>
         <c:scaling>
           <c:orientation val="minMax"/>
         </c:scaling>
@@ -20781,7 +20968,7 @@
         <c:majorTickMark val="out"/>
         <c:minorTickMark val="none"/>
         <c:tickLblPos val="nextTo"/>
-        <c:crossAx val="193399424"/>
+        <c:crossAx val="55827456"/>
         <c:crosses val="autoZero"/>
         <c:auto val="1"/>
         <c:lblAlgn val="ctr"/>
@@ -20789,7 +20976,7 @@
         <c:noMultiLvlLbl val="0"/>
       </c:catAx>
       <c:valAx>
-        <c:axId val="193399424"/>
+        <c:axId val="55827456"/>
         <c:scaling>
           <c:orientation val="minMax"/>
         </c:scaling>
@@ -20800,7 +20987,7 @@
         <c:majorTickMark val="out"/>
         <c:minorTickMark val="none"/>
         <c:tickLblPos val="nextTo"/>
-        <c:crossAx val="193397888"/>
+        <c:crossAx val="55825920"/>
         <c:crosses val="autoZero"/>
         <c:crossBetween val="between"/>
       </c:valAx>
@@ -22265,11 +22452,11 @@
         </c:dLbls>
         <c:marker val="1"/>
         <c:smooth val="0"/>
-        <c:axId val="193424768"/>
-        <c:axId val="193434752"/>
+        <c:axId val="114774016"/>
+        <c:axId val="114775552"/>
       </c:lineChart>
       <c:catAx>
-        <c:axId val="193424768"/>
+        <c:axId val="114774016"/>
         <c:scaling>
           <c:orientation val="minMax"/>
         </c:scaling>
@@ -22278,7 +22465,7 @@
         <c:majorTickMark val="out"/>
         <c:minorTickMark val="none"/>
         <c:tickLblPos val="nextTo"/>
-        <c:crossAx val="193434752"/>
+        <c:crossAx val="114775552"/>
         <c:crosses val="autoZero"/>
         <c:auto val="1"/>
         <c:lblAlgn val="ctr"/>
@@ -22286,7 +22473,7 @@
         <c:noMultiLvlLbl val="0"/>
       </c:catAx>
       <c:valAx>
-        <c:axId val="193434752"/>
+        <c:axId val="114775552"/>
         <c:scaling>
           <c:orientation val="minMax"/>
         </c:scaling>
@@ -22297,7 +22484,7 @@
         <c:majorTickMark val="out"/>
         <c:minorTickMark val="none"/>
         <c:tickLblPos val="nextTo"/>
-        <c:crossAx val="193424768"/>
+        <c:crossAx val="114774016"/>
         <c:crosses val="autoZero"/>
         <c:crossBetween val="between"/>
       </c:valAx>
@@ -23726,11 +23913,11 @@
         </c:dLbls>
         <c:marker val="1"/>
         <c:smooth val="0"/>
-        <c:axId val="195036672"/>
-        <c:axId val="195038208"/>
+        <c:axId val="114792320"/>
+        <c:axId val="114793856"/>
       </c:lineChart>
       <c:catAx>
-        <c:axId val="195036672"/>
+        <c:axId val="114792320"/>
         <c:scaling>
           <c:orientation val="minMax"/>
         </c:scaling>
@@ -23739,7 +23926,7 @@
         <c:majorTickMark val="out"/>
         <c:minorTickMark val="none"/>
         <c:tickLblPos val="nextTo"/>
-        <c:crossAx val="195038208"/>
+        <c:crossAx val="114793856"/>
         <c:crosses val="autoZero"/>
         <c:auto val="1"/>
         <c:lblAlgn val="ctr"/>
@@ -23747,7 +23934,7 @@
         <c:noMultiLvlLbl val="0"/>
       </c:catAx>
       <c:valAx>
-        <c:axId val="195038208"/>
+        <c:axId val="114793856"/>
         <c:scaling>
           <c:orientation val="minMax"/>
         </c:scaling>
@@ -23758,7 +23945,7 @@
         <c:majorTickMark val="out"/>
         <c:minorTickMark val="none"/>
         <c:tickLblPos val="nextTo"/>
-        <c:crossAx val="195036672"/>
+        <c:crossAx val="114792320"/>
         <c:crosses val="autoZero"/>
         <c:crossBetween val="between"/>
       </c:valAx>
@@ -24105,7 +24292,7 @@
 </file>
 
 <file path=customXml/itemProps1.xml><?xml version="1.0" encoding="utf-8"?>
-<ds:datastoreItem xmlns:ds="http://schemas.openxmlformats.org/officeDocument/2006/customXml" ds:itemID="{A4A3B554-19AA-4907-914C-67A88DB0EEE4}">
+<ds:datastoreItem xmlns:ds="http://schemas.openxmlformats.org/officeDocument/2006/customXml" ds:itemID="{B27F5194-3EFA-47A0-B922-762424EC6088}">
   <ds:schemaRefs>
     <ds:schemaRef ds:uri="http://schemas.openxmlformats.org/officeDocument/2006/bibliography"/>
   </ds:schemaRefs>

</xml_diff>

<commit_message>
Some final tweaking before releasing.
</commit_message>
<xml_diff>
--- a/BC-Thesis.docx
+++ b/BC-Thesis.docx
@@ -6054,8 +6054,6 @@
       </w:r>
       <w:bookmarkEnd w:id="3"/>
     </w:p>
-    <w:bookmarkStart w:id="4" w:name="_GoBack"/>
-    <w:bookmarkEnd w:id="4"/>
     <w:p>
       <w:pPr>
         <w:pStyle w:val="TableofFigures"/>
@@ -7276,12 +7274,12 @@
           <w:numId w:val="0"/>
         </w:numPr>
       </w:pPr>
-      <w:bookmarkStart w:id="5" w:name="_Toc382925998"/>
+      <w:bookmarkStart w:id="4" w:name="_Toc382925998"/>
       <w:r>
         <w:lastRenderedPageBreak/>
         <w:t>Code Listings</w:t>
       </w:r>
-      <w:bookmarkEnd w:id="5"/>
+      <w:bookmarkEnd w:id="4"/>
     </w:p>
     <w:p>
       <w:pPr>
@@ -7432,12 +7430,12 @@
           <w:numId w:val="0"/>
         </w:numPr>
       </w:pPr>
-      <w:bookmarkStart w:id="6" w:name="_Toc382925999"/>
+      <w:bookmarkStart w:id="5" w:name="_Toc382925999"/>
       <w:r>
         <w:lastRenderedPageBreak/>
         <w:t>Abbreviations</w:t>
       </w:r>
-      <w:bookmarkEnd w:id="6"/>
+      <w:bookmarkEnd w:id="5"/>
     </w:p>
     <w:p>
       <w:pPr>
@@ -7903,12 +7901,12 @@
         </w:numPr>
         <w:ind w:left="432"/>
       </w:pPr>
-      <w:bookmarkStart w:id="7" w:name="_Toc382926000"/>
+      <w:bookmarkStart w:id="6" w:name="_Toc382926000"/>
       <w:r>
         <w:lastRenderedPageBreak/>
         <w:t>Glossary of Terms</w:t>
       </w:r>
-      <w:bookmarkEnd w:id="7"/>
+      <w:bookmarkEnd w:id="6"/>
     </w:p>
     <w:tbl>
       <w:tblPr>
@@ -8063,12 +8061,12 @@
       <w:pPr>
         <w:pStyle w:val="Heading1"/>
       </w:pPr>
-      <w:bookmarkStart w:id="8" w:name="_Toc382926001"/>
+      <w:bookmarkStart w:id="7" w:name="_Toc382926001"/>
       <w:r>
         <w:lastRenderedPageBreak/>
         <w:t>Introduction</w:t>
       </w:r>
-      <w:bookmarkEnd w:id="8"/>
+      <w:bookmarkEnd w:id="7"/>
     </w:p>
     <w:p>
       <w:r>
@@ -8212,11 +8210,11 @@
       <w:pPr>
         <w:pStyle w:val="Heading2"/>
       </w:pPr>
-      <w:bookmarkStart w:id="9" w:name="_Toc382926002"/>
+      <w:bookmarkStart w:id="8" w:name="_Toc382926002"/>
       <w:r>
         <w:t>Background and Objective</w:t>
       </w:r>
-      <w:bookmarkEnd w:id="9"/>
+      <w:bookmarkEnd w:id="8"/>
     </w:p>
     <w:p>
       <w:r>
@@ -8344,14 +8342,14 @@
       <w:pPr>
         <w:pStyle w:val="Heading2"/>
       </w:pPr>
-      <w:bookmarkStart w:id="10" w:name="_Toc382926003"/>
+      <w:bookmarkStart w:id="9" w:name="_Toc382926003"/>
       <w:r>
         <w:t>Problem</w:t>
       </w:r>
       <w:r>
         <w:t xml:space="preserve"> Statement</w:t>
       </w:r>
-      <w:bookmarkEnd w:id="10"/>
+      <w:bookmarkEnd w:id="9"/>
     </w:p>
     <w:p>
       <w:r>
@@ -8428,16 +8426,16 @@
       <w:r>
         <w:t xml:space="preserve">on. The privatised software industry may have a lot to learn from open source projects. It may be impossible for private software houses to allow open access to their source code, but approaches such as </w:t>
       </w:r>
-      <w:commentRangeStart w:id="11"/>
+      <w:commentRangeStart w:id="10"/>
       <w:r>
         <w:t xml:space="preserve">bug-finding days </w:t>
       </w:r>
-      <w:commentRangeEnd w:id="11"/>
+      <w:commentRangeEnd w:id="10"/>
       <w:r>
         <w:rPr>
           <w:rStyle w:val="CommentReference"/>
         </w:rPr>
-        <w:commentReference w:id="11"/>
+        <w:commentReference w:id="10"/>
       </w:r>
       <w:r>
         <w:t>and outsider review sessions may help incorporate some of the ideas in a relatively safe way.</w:t>
@@ -8448,11 +8446,11 @@
       <w:pPr>
         <w:pStyle w:val="Heading2"/>
       </w:pPr>
-      <w:bookmarkStart w:id="12" w:name="_Toc382926004"/>
+      <w:bookmarkStart w:id="11" w:name="_Toc382926004"/>
       <w:r>
         <w:t>Aims</w:t>
       </w:r>
-      <w:bookmarkEnd w:id="12"/>
+      <w:bookmarkEnd w:id="11"/>
     </w:p>
     <w:p>
       <w:pPr>
@@ -8537,11 +8535,11 @@
       <w:pPr>
         <w:pStyle w:val="Heading2"/>
       </w:pPr>
-      <w:bookmarkStart w:id="13" w:name="_Toc382926005"/>
+      <w:bookmarkStart w:id="12" w:name="_Toc382926005"/>
       <w:r>
         <w:t>Hypothesis</w:t>
       </w:r>
-      <w:bookmarkEnd w:id="13"/>
+      <w:bookmarkEnd w:id="12"/>
     </w:p>
     <w:p>
       <w:r>
@@ -8594,11 +8592,11 @@
       <w:pPr>
         <w:pStyle w:val="Heading2"/>
       </w:pPr>
-      <w:bookmarkStart w:id="14" w:name="_Toc382926006"/>
+      <w:bookmarkStart w:id="13" w:name="_Toc382926006"/>
       <w:r>
         <w:t>Outline of Report</w:t>
       </w:r>
-      <w:bookmarkEnd w:id="14"/>
+      <w:bookmarkEnd w:id="13"/>
     </w:p>
     <w:p>
       <w:pPr>
@@ -8670,12 +8668,12 @@
           <w:numId w:val="1"/>
         </w:numPr>
       </w:pPr>
-      <w:bookmarkStart w:id="15" w:name="_Toc382926007"/>
+      <w:bookmarkStart w:id="14" w:name="_Toc382926007"/>
       <w:r>
         <w:lastRenderedPageBreak/>
         <w:t>Survey</w:t>
       </w:r>
-      <w:bookmarkEnd w:id="15"/>
+      <w:bookmarkEnd w:id="14"/>
     </w:p>
     <w:p>
       <w:pPr>
@@ -8742,33 +8740,34 @@
           <w:szCs w:val="26"/>
         </w:rPr>
       </w:pPr>
-      <w:bookmarkStart w:id="16" w:name="_Toc363779533"/>
-      <w:bookmarkStart w:id="17" w:name="_Toc363779670"/>
-      <w:bookmarkStart w:id="18" w:name="_Toc367431946"/>
-      <w:bookmarkStart w:id="19" w:name="_Toc376895699"/>
-      <w:bookmarkStart w:id="20" w:name="_Toc376895724"/>
-      <w:bookmarkStart w:id="21" w:name="_Toc377215172"/>
-      <w:bookmarkStart w:id="22" w:name="_Toc377215867"/>
-      <w:bookmarkStart w:id="23" w:name="_Toc377215895"/>
-      <w:bookmarkStart w:id="24" w:name="_Toc377308593"/>
-      <w:bookmarkStart w:id="25" w:name="_Toc377588242"/>
-      <w:bookmarkStart w:id="26" w:name="_Toc377588282"/>
-      <w:bookmarkStart w:id="27" w:name="_Toc377671734"/>
-      <w:bookmarkStart w:id="28" w:name="_Toc379312246"/>
-      <w:bookmarkStart w:id="29" w:name="_Toc379313120"/>
-      <w:bookmarkStart w:id="30" w:name="_Toc381732249"/>
-      <w:bookmarkStart w:id="31" w:name="_Toc382236679"/>
-      <w:bookmarkStart w:id="32" w:name="_Toc382506158"/>
-      <w:bookmarkStart w:id="33" w:name="_Toc382904977"/>
-      <w:bookmarkStart w:id="34" w:name="_Toc382907265"/>
-      <w:bookmarkStart w:id="35" w:name="_Toc382907329"/>
-      <w:bookmarkStart w:id="36" w:name="_Toc382909262"/>
-      <w:bookmarkStart w:id="37" w:name="_Toc382920642"/>
-      <w:bookmarkStart w:id="38" w:name="_Toc382920907"/>
-      <w:bookmarkStart w:id="39" w:name="_Toc382922543"/>
-      <w:bookmarkStart w:id="40" w:name="_Toc382925876"/>
-      <w:bookmarkStart w:id="41" w:name="_Toc382925941"/>
-      <w:bookmarkStart w:id="42" w:name="_Toc382926008"/>
+      <w:bookmarkStart w:id="15" w:name="_Toc363779533"/>
+      <w:bookmarkStart w:id="16" w:name="_Toc363779670"/>
+      <w:bookmarkStart w:id="17" w:name="_Toc367431946"/>
+      <w:bookmarkStart w:id="18" w:name="_Toc376895699"/>
+      <w:bookmarkStart w:id="19" w:name="_Toc376895724"/>
+      <w:bookmarkStart w:id="20" w:name="_Toc377215172"/>
+      <w:bookmarkStart w:id="21" w:name="_Toc377215867"/>
+      <w:bookmarkStart w:id="22" w:name="_Toc377215895"/>
+      <w:bookmarkStart w:id="23" w:name="_Toc377308593"/>
+      <w:bookmarkStart w:id="24" w:name="_Toc377588242"/>
+      <w:bookmarkStart w:id="25" w:name="_Toc377588282"/>
+      <w:bookmarkStart w:id="26" w:name="_Toc377671734"/>
+      <w:bookmarkStart w:id="27" w:name="_Toc379312246"/>
+      <w:bookmarkStart w:id="28" w:name="_Toc379313120"/>
+      <w:bookmarkStart w:id="29" w:name="_Toc381732249"/>
+      <w:bookmarkStart w:id="30" w:name="_Toc382236679"/>
+      <w:bookmarkStart w:id="31" w:name="_Toc382506158"/>
+      <w:bookmarkStart w:id="32" w:name="_Toc382904977"/>
+      <w:bookmarkStart w:id="33" w:name="_Toc382907265"/>
+      <w:bookmarkStart w:id="34" w:name="_Toc382907329"/>
+      <w:bookmarkStart w:id="35" w:name="_Toc382909262"/>
+      <w:bookmarkStart w:id="36" w:name="_Toc382920642"/>
+      <w:bookmarkStart w:id="37" w:name="_Toc382920907"/>
+      <w:bookmarkStart w:id="38" w:name="_Toc382922543"/>
+      <w:bookmarkStart w:id="39" w:name="_Toc382925876"/>
+      <w:bookmarkStart w:id="40" w:name="_Toc382925941"/>
+      <w:bookmarkStart w:id="41" w:name="_Toc382926008"/>
+      <w:bookmarkEnd w:id="15"/>
       <w:bookmarkEnd w:id="16"/>
       <w:bookmarkEnd w:id="17"/>
       <w:bookmarkEnd w:id="18"/>
@@ -8795,7 +8794,6 @@
       <w:bookmarkEnd w:id="39"/>
       <w:bookmarkEnd w:id="40"/>
       <w:bookmarkEnd w:id="41"/>
-      <w:bookmarkEnd w:id="42"/>
     </w:p>
     <w:p>
       <w:pPr>
@@ -8819,33 +8817,34 @@
           <w:szCs w:val="28"/>
         </w:rPr>
       </w:pPr>
-      <w:bookmarkStart w:id="43" w:name="_Toc363779534"/>
-      <w:bookmarkStart w:id="44" w:name="_Toc363779671"/>
-      <w:bookmarkStart w:id="45" w:name="_Toc367431947"/>
-      <w:bookmarkStart w:id="46" w:name="_Toc376895700"/>
-      <w:bookmarkStart w:id="47" w:name="_Toc376895725"/>
-      <w:bookmarkStart w:id="48" w:name="_Toc377215173"/>
-      <w:bookmarkStart w:id="49" w:name="_Toc377215868"/>
-      <w:bookmarkStart w:id="50" w:name="_Toc377215896"/>
-      <w:bookmarkStart w:id="51" w:name="_Toc377308594"/>
-      <w:bookmarkStart w:id="52" w:name="_Toc377588243"/>
-      <w:bookmarkStart w:id="53" w:name="_Toc377588283"/>
-      <w:bookmarkStart w:id="54" w:name="_Toc377671735"/>
-      <w:bookmarkStart w:id="55" w:name="_Toc379312247"/>
-      <w:bookmarkStart w:id="56" w:name="_Toc379313121"/>
-      <w:bookmarkStart w:id="57" w:name="_Toc381732250"/>
-      <w:bookmarkStart w:id="58" w:name="_Toc382236680"/>
-      <w:bookmarkStart w:id="59" w:name="_Toc382506159"/>
-      <w:bookmarkStart w:id="60" w:name="_Toc382904978"/>
-      <w:bookmarkStart w:id="61" w:name="_Toc382907266"/>
-      <w:bookmarkStart w:id="62" w:name="_Toc382907330"/>
-      <w:bookmarkStart w:id="63" w:name="_Toc382909263"/>
-      <w:bookmarkStart w:id="64" w:name="_Toc382920643"/>
-      <w:bookmarkStart w:id="65" w:name="_Toc382920908"/>
-      <w:bookmarkStart w:id="66" w:name="_Toc382922544"/>
-      <w:bookmarkStart w:id="67" w:name="_Toc382925877"/>
-      <w:bookmarkStart w:id="68" w:name="_Toc382925942"/>
-      <w:bookmarkStart w:id="69" w:name="_Toc382926009"/>
+      <w:bookmarkStart w:id="42" w:name="_Toc363779534"/>
+      <w:bookmarkStart w:id="43" w:name="_Toc363779671"/>
+      <w:bookmarkStart w:id="44" w:name="_Toc367431947"/>
+      <w:bookmarkStart w:id="45" w:name="_Toc376895700"/>
+      <w:bookmarkStart w:id="46" w:name="_Toc376895725"/>
+      <w:bookmarkStart w:id="47" w:name="_Toc377215173"/>
+      <w:bookmarkStart w:id="48" w:name="_Toc377215868"/>
+      <w:bookmarkStart w:id="49" w:name="_Toc377215896"/>
+      <w:bookmarkStart w:id="50" w:name="_Toc377308594"/>
+      <w:bookmarkStart w:id="51" w:name="_Toc377588243"/>
+      <w:bookmarkStart w:id="52" w:name="_Toc377588283"/>
+      <w:bookmarkStart w:id="53" w:name="_Toc377671735"/>
+      <w:bookmarkStart w:id="54" w:name="_Toc379312247"/>
+      <w:bookmarkStart w:id="55" w:name="_Toc379313121"/>
+      <w:bookmarkStart w:id="56" w:name="_Toc381732250"/>
+      <w:bookmarkStart w:id="57" w:name="_Toc382236680"/>
+      <w:bookmarkStart w:id="58" w:name="_Toc382506159"/>
+      <w:bookmarkStart w:id="59" w:name="_Toc382904978"/>
+      <w:bookmarkStart w:id="60" w:name="_Toc382907266"/>
+      <w:bookmarkStart w:id="61" w:name="_Toc382907330"/>
+      <w:bookmarkStart w:id="62" w:name="_Toc382909263"/>
+      <w:bookmarkStart w:id="63" w:name="_Toc382920643"/>
+      <w:bookmarkStart w:id="64" w:name="_Toc382920908"/>
+      <w:bookmarkStart w:id="65" w:name="_Toc382922544"/>
+      <w:bookmarkStart w:id="66" w:name="_Toc382925877"/>
+      <w:bookmarkStart w:id="67" w:name="_Toc382925942"/>
+      <w:bookmarkStart w:id="68" w:name="_Toc382926009"/>
+      <w:bookmarkEnd w:id="42"/>
       <w:bookmarkEnd w:id="43"/>
       <w:bookmarkEnd w:id="44"/>
       <w:bookmarkEnd w:id="45"/>
@@ -8872,17 +8871,16 @@
       <w:bookmarkEnd w:id="66"/>
       <w:bookmarkEnd w:id="67"/>
       <w:bookmarkEnd w:id="68"/>
+    </w:p>
+    <w:p>
+      <w:pPr>
+        <w:pStyle w:val="Heading2"/>
+      </w:pPr>
+      <w:bookmarkStart w:id="69" w:name="_Toc382926010"/>
+      <w:r>
+        <w:t>Third Party Dependencies</w:t>
+      </w:r>
       <w:bookmarkEnd w:id="69"/>
-    </w:p>
-    <w:p>
-      <w:pPr>
-        <w:pStyle w:val="Heading2"/>
-      </w:pPr>
-      <w:bookmarkStart w:id="70" w:name="_Toc382926010"/>
-      <w:r>
-        <w:t>Third Party Dependencies</w:t>
-      </w:r>
-      <w:bookmarkEnd w:id="70"/>
     </w:p>
     <w:p>
       <w:r>
@@ -9009,12 +9007,12 @@
       <w:pPr>
         <w:pStyle w:val="Heading2"/>
       </w:pPr>
-      <w:bookmarkStart w:id="71" w:name="_Toc382926011"/>
+      <w:bookmarkStart w:id="70" w:name="_Toc382926011"/>
       <w:r>
         <w:lastRenderedPageBreak/>
         <w:t>Using Components with Known Vulnerabilities</w:t>
       </w:r>
-      <w:bookmarkEnd w:id="71"/>
+      <w:bookmarkEnd w:id="70"/>
     </w:p>
     <w:p>
       <w:pPr>
@@ -9063,7 +9061,7 @@
       <w:r>
         <w:t xml:space="preserve">The simplest solution may be that developers are simply under too much pressure to fix their own bugs and develop their own enhancements that they cannot devote the necessary time to updating their dependencies. Business analysts and sales people often used new features and enhancements to generate revenue; </w:t>
       </w:r>
-      <w:commentRangeStart w:id="72"/>
+      <w:commentRangeStart w:id="71"/>
       <w:r>
         <w:t xml:space="preserve">it is unlikely that a new release of a product whose </w:t>
       </w:r>
@@ -9075,12 +9073,12 @@
       <w:r>
         <w:t xml:space="preserve"> simply reads “updated third-party libraries” will generate much in the way of revenue.</w:t>
       </w:r>
-      <w:commentRangeEnd w:id="72"/>
+      <w:commentRangeEnd w:id="71"/>
       <w:r>
         <w:rPr>
           <w:rStyle w:val="CommentReference"/>
         </w:rPr>
-        <w:commentReference w:id="72"/>
+        <w:commentReference w:id="71"/>
       </w:r>
     </w:p>
     <w:p/>
@@ -9194,12 +9192,12 @@
       <w:pPr>
         <w:pStyle w:val="Heading2"/>
       </w:pPr>
-      <w:bookmarkStart w:id="73" w:name="_Toc382926012"/>
+      <w:bookmarkStart w:id="72" w:name="_Toc382926012"/>
       <w:r>
         <w:lastRenderedPageBreak/>
         <w:t>Cataloguing these Vulnerabilities</w:t>
       </w:r>
-      <w:bookmarkEnd w:id="73"/>
+      <w:bookmarkEnd w:id="72"/>
     </w:p>
     <w:p>
       <w:pPr>
@@ -9390,41 +9388,28 @@
       <w:pPr>
         <w:pStyle w:val="Caption"/>
       </w:pPr>
-      <w:bookmarkStart w:id="74" w:name="_Toc382926076"/>
+      <w:bookmarkStart w:id="73" w:name="_Toc382926076"/>
       <w:r>
         <w:t xml:space="preserve">Figure </w:t>
       </w:r>
-      <w:r>
-        <w:fldChar w:fldCharType="begin"/>
-      </w:r>
-      <w:r>
-        <w:instrText xml:space="preserve"> SEQ Figure \* ARABIC </w:instrText>
-      </w:r>
-      <w:r>
-        <w:fldChar w:fldCharType="separate"/>
-      </w:r>
-      <w:r>
-        <w:rPr>
-          <w:noProof/>
-        </w:rPr>
-        <w:t>1</w:t>
-      </w:r>
-      <w:r>
-        <w:rPr>
-          <w:noProof/>
-        </w:rPr>
-        <w:fldChar w:fldCharType="end"/>
-      </w:r>
+      <w:fldSimple w:instr=" SEQ Figure \* ARABIC ">
+        <w:r>
+          <w:rPr>
+            <w:noProof/>
+          </w:rPr>
+          <w:t>1</w:t>
+        </w:r>
+      </w:fldSimple>
       <w:r>
         <w:t>: Quarterly Statistics</w:t>
       </w:r>
-      <w:bookmarkEnd w:id="74"/>
+      <w:bookmarkEnd w:id="73"/>
     </w:p>
     <w:p>
       <w:pPr>
         <w:pStyle w:val="Heading2"/>
       </w:pPr>
-      <w:bookmarkStart w:id="75" w:name="_Toc382926013"/>
+      <w:bookmarkStart w:id="74" w:name="_Toc382926013"/>
       <w:r>
         <w:rPr>
           <w:noProof/>
@@ -9432,7 +9417,7 @@
         </w:rPr>
         <w:t>Available tools</w:t>
       </w:r>
-      <w:bookmarkEnd w:id="75"/>
+      <w:bookmarkEnd w:id="74"/>
     </w:p>
     <w:p>
       <w:pPr>
@@ -9552,11 +9537,11 @@
       <w:pPr>
         <w:pStyle w:val="Heading2"/>
       </w:pPr>
-      <w:bookmarkStart w:id="76" w:name="_Toc382926014"/>
+      <w:bookmarkStart w:id="75" w:name="_Toc382926014"/>
       <w:r>
         <w:t>Types of Attacks</w:t>
       </w:r>
-      <w:bookmarkEnd w:id="76"/>
+      <w:bookmarkEnd w:id="75"/>
     </w:p>
     <w:p>
       <w:r>
@@ -9795,11 +9780,11 @@
       <w:pPr>
         <w:pStyle w:val="Heading3"/>
       </w:pPr>
-      <w:bookmarkStart w:id="77" w:name="_Toc382926015"/>
+      <w:bookmarkStart w:id="76" w:name="_Toc382926015"/>
       <w:r>
         <w:t>SQL Injection</w:t>
       </w:r>
-      <w:bookmarkEnd w:id="77"/>
+      <w:bookmarkEnd w:id="76"/>
     </w:p>
     <w:p>
       <w:r>
@@ -9848,9 +9833,51 @@
       <w:r>
         <w:t xml:space="preserve">Using raw SQL in a user interface application or raw URL string can cause major issues. Getting unauthorized information back from a system using a simple SQL string is a real security hole, and can result in massive loss of information – which is the single most important asset to most businesses. A rival could get details on a company’s suppliers or customers. There could also be legal ramifications. </w:t>
       </w:r>
+      <w:commentRangeStart w:id="77"/>
+      <w:r>
+        <w:t>It’s fair to say that leaking of information in this way could potentially put a company out of business.</w:t>
+      </w:r>
+      <w:commentRangeEnd w:id="77"/>
+      <w:r>
+        <w:rPr>
+          <w:rStyle w:val="CommentReference"/>
+        </w:rPr>
+        <w:commentReference w:id="77"/>
+      </w:r>
+    </w:p>
+    <w:p/>
+    <w:p>
+      <w:r>
+        <w:t xml:space="preserve">This could be resolved by controlling the SQL language better. A string should not simply be appended to an already-existing SQL string. Java provides the </w:t>
+      </w:r>
+      <w:proofErr w:type="spellStart"/>
+      <w:r>
+        <w:t>PreparedStatement</w:t>
+      </w:r>
+      <w:proofErr w:type="spellEnd"/>
+      <w:r>
+        <w:t xml:space="preserve"> class for creating more secure SQL queries.</w:t>
+      </w:r>
+    </w:p>
+    <w:p/>
+    <w:p>
+      <w:r>
+        <w:t>Often simple queries can lend themselves well to Denial-of-Service (</w:t>
+      </w:r>
+      <w:proofErr w:type="spellStart"/>
+      <w:r>
+        <w:t>DoS</w:t>
+      </w:r>
+      <w:proofErr w:type="spellEnd"/>
+      <w:r>
+        <w:t>) attacks</w:t>
+      </w:r>
       <w:commentRangeStart w:id="78"/>
       <w:r>
-        <w:t>It’s fair to say that leaking of information in this way could potentially put a company out of business.</w:t>
+        <w:t>. If a hacker were able to perform e</w:t>
+      </w:r>
+      <w:r>
+        <w:t>ven a simple count operation</w:t>
       </w:r>
       <w:commentRangeEnd w:id="78"/>
       <w:r>
@@ -9858,48 +9885,6 @@
           <w:rStyle w:val="CommentReference"/>
         </w:rPr>
         <w:commentReference w:id="78"/>
-      </w:r>
-    </w:p>
-    <w:p/>
-    <w:p>
-      <w:r>
-        <w:t xml:space="preserve">This could be resolved by controlling the SQL language better. A string should not simply be appended to an already-existing SQL string. Java provides the </w:t>
-      </w:r>
-      <w:proofErr w:type="spellStart"/>
-      <w:r>
-        <w:t>PreparedStatement</w:t>
-      </w:r>
-      <w:proofErr w:type="spellEnd"/>
-      <w:r>
-        <w:t xml:space="preserve"> class for creating more secure SQL queries.</w:t>
-      </w:r>
-    </w:p>
-    <w:p/>
-    <w:p>
-      <w:r>
-        <w:t>Often simple queries can lend themselves well to Denial-of-Service (</w:t>
-      </w:r>
-      <w:proofErr w:type="spellStart"/>
-      <w:r>
-        <w:t>DoS</w:t>
-      </w:r>
-      <w:proofErr w:type="spellEnd"/>
-      <w:r>
-        <w:t>) attacks</w:t>
-      </w:r>
-      <w:commentRangeStart w:id="79"/>
-      <w:r>
-        <w:t>. If a hacker were able to perform e</w:t>
-      </w:r>
-      <w:r>
-        <w:t>ven a simple count operation</w:t>
-      </w:r>
-      <w:commentRangeEnd w:id="79"/>
-      <w:r>
-        <w:rPr>
-          <w:rStyle w:val="CommentReference"/>
-        </w:rPr>
-        <w:commentReference w:id="79"/>
       </w:r>
       <w:r>
         <w:t>, ru</w:t>
@@ -9972,11 +9957,11 @@
       <w:pPr>
         <w:pStyle w:val="Heading3"/>
       </w:pPr>
-      <w:bookmarkStart w:id="80" w:name="_Toc382926016"/>
+      <w:bookmarkStart w:id="79" w:name="_Toc382926016"/>
       <w:r>
         <w:t>Broken Authentication and Session Management</w:t>
       </w:r>
-      <w:bookmarkEnd w:id="80"/>
+      <w:bookmarkEnd w:id="79"/>
     </w:p>
     <w:p>
       <w:r>
@@ -10044,11 +10029,11 @@
       <w:pPr>
         <w:pStyle w:val="Heading3"/>
       </w:pPr>
-      <w:bookmarkStart w:id="81" w:name="_Toc382926017"/>
+      <w:bookmarkStart w:id="80" w:name="_Toc382926017"/>
       <w:r>
         <w:t>Cross-Site Scripting</w:t>
       </w:r>
-      <w:bookmarkEnd w:id="81"/>
+      <w:bookmarkEnd w:id="80"/>
     </w:p>
     <w:p>
       <w:r>
@@ -10126,11 +10111,11 @@
       <w:pPr>
         <w:pStyle w:val="Heading3"/>
       </w:pPr>
-      <w:bookmarkStart w:id="82" w:name="_Toc382926018"/>
+      <w:bookmarkStart w:id="81" w:name="_Toc382926018"/>
       <w:r>
         <w:t>Insecure Direct Object References</w:t>
       </w:r>
-      <w:bookmarkEnd w:id="82"/>
+      <w:bookmarkEnd w:id="81"/>
     </w:p>
     <w:p>
       <w:r>
@@ -10246,11 +10231,11 @@
       <w:pPr>
         <w:pStyle w:val="Heading3"/>
       </w:pPr>
-      <w:bookmarkStart w:id="83" w:name="_Toc382926019"/>
+      <w:bookmarkStart w:id="82" w:name="_Toc382926019"/>
       <w:r>
         <w:t>Security Misconfiguration</w:t>
       </w:r>
-      <w:bookmarkEnd w:id="83"/>
+      <w:bookmarkEnd w:id="82"/>
     </w:p>
     <w:p>
       <w:r>
@@ -10350,11 +10335,11 @@
       <w:pPr>
         <w:pStyle w:val="Heading3"/>
       </w:pPr>
-      <w:bookmarkStart w:id="84" w:name="_Toc382926020"/>
+      <w:bookmarkStart w:id="83" w:name="_Toc382926020"/>
       <w:r>
         <w:t>Sensitive Data Exposure</w:t>
       </w:r>
-      <w:bookmarkEnd w:id="84"/>
+      <w:bookmarkEnd w:id="83"/>
     </w:p>
     <w:p>
       <w:r>
@@ -10392,12 +10377,12 @@
       <w:pPr>
         <w:pStyle w:val="Heading3"/>
       </w:pPr>
-      <w:bookmarkStart w:id="85" w:name="_Toc382926021"/>
+      <w:bookmarkStart w:id="84" w:name="_Toc382926021"/>
       <w:r>
         <w:lastRenderedPageBreak/>
         <w:t>Missing Function Level Access Control</w:t>
       </w:r>
-      <w:bookmarkEnd w:id="85"/>
+      <w:bookmarkEnd w:id="84"/>
     </w:p>
     <w:p>
       <w:pPr>
@@ -10526,11 +10511,11 @@
       <w:pPr>
         <w:pStyle w:val="Heading3"/>
       </w:pPr>
-      <w:bookmarkStart w:id="86" w:name="_Toc382926022"/>
+      <w:bookmarkStart w:id="85" w:name="_Toc382926022"/>
       <w:r>
         <w:t>Cross-site request forgery</w:t>
       </w:r>
-      <w:bookmarkEnd w:id="86"/>
+      <w:bookmarkEnd w:id="85"/>
     </w:p>
     <w:p>
       <w:pPr>
@@ -10652,35 +10637,22 @@
           <w:lang w:val="en-GB" w:eastAsia="en-GB"/>
         </w:rPr>
       </w:pPr>
-      <w:bookmarkStart w:id="87" w:name="_Toc382926077"/>
+      <w:bookmarkStart w:id="86" w:name="_Toc382926077"/>
       <w:r>
         <w:t xml:space="preserve">Figure </w:t>
       </w:r>
-      <w:r>
-        <w:fldChar w:fldCharType="begin"/>
-      </w:r>
-      <w:r>
-        <w:instrText xml:space="preserve"> SEQ Figure \* ARABIC </w:instrText>
-      </w:r>
-      <w:r>
-        <w:fldChar w:fldCharType="separate"/>
-      </w:r>
-      <w:r>
-        <w:rPr>
-          <w:noProof/>
-        </w:rPr>
-        <w:t>2</w:t>
-      </w:r>
-      <w:r>
-        <w:rPr>
-          <w:noProof/>
-        </w:rPr>
-        <w:fldChar w:fldCharType="end"/>
-      </w:r>
+      <w:fldSimple w:instr=" SEQ Figure \* ARABIC ">
+        <w:r>
+          <w:rPr>
+            <w:noProof/>
+          </w:rPr>
+          <w:t>2</w:t>
+        </w:r>
+      </w:fldSimple>
       <w:r>
         <w:t>: Cross Site Request Forgery</w:t>
       </w:r>
-      <w:bookmarkEnd w:id="87"/>
+      <w:bookmarkEnd w:id="86"/>
     </w:p>
     <w:p>
       <w:pPr>
@@ -10806,7 +10778,7 @@
       <w:pPr>
         <w:pStyle w:val="Heading3"/>
       </w:pPr>
-      <w:bookmarkStart w:id="88" w:name="_Toc382926023"/>
+      <w:bookmarkStart w:id="87" w:name="_Toc382926023"/>
       <w:proofErr w:type="spellStart"/>
       <w:r>
         <w:t>Unvalidated</w:t>
@@ -10815,7 +10787,7 @@
       <w:r>
         <w:t xml:space="preserve"> re-directs and forwards</w:t>
       </w:r>
-      <w:bookmarkEnd w:id="88"/>
+      <w:bookmarkEnd w:id="87"/>
     </w:p>
     <w:p>
       <w:r>
@@ -10856,22 +10828,22 @@
       <w:pPr>
         <w:pStyle w:val="Heading1"/>
       </w:pPr>
-      <w:bookmarkStart w:id="89" w:name="_Toc382926024"/>
+      <w:bookmarkStart w:id="88" w:name="_Toc382926024"/>
       <w:r>
         <w:lastRenderedPageBreak/>
         <w:t>Design</w:t>
       </w:r>
+      <w:bookmarkEnd w:id="88"/>
+    </w:p>
+    <w:p>
+      <w:pPr>
+        <w:pStyle w:val="Heading2"/>
+      </w:pPr>
+      <w:bookmarkStart w:id="89" w:name="_Toc382926025"/>
+      <w:r>
+        <w:t>Approach to analysis</w:t>
+      </w:r>
       <w:bookmarkEnd w:id="89"/>
-    </w:p>
-    <w:p>
-      <w:pPr>
-        <w:pStyle w:val="Heading2"/>
-      </w:pPr>
-      <w:bookmarkStart w:id="90" w:name="_Toc382926025"/>
-      <w:r>
-        <w:t>Approach to analysis</w:t>
-      </w:r>
-      <w:bookmarkEnd w:id="90"/>
     </w:p>
     <w:p>
       <w:r>
@@ -10960,11 +10932,11 @@
       <w:pPr>
         <w:pStyle w:val="Heading2"/>
       </w:pPr>
-      <w:bookmarkStart w:id="91" w:name="_Toc382926026"/>
+      <w:bookmarkStart w:id="90" w:name="_Toc382926026"/>
       <w:r>
         <w:t>Notes on the Open Source projects used</w:t>
       </w:r>
-      <w:bookmarkEnd w:id="91"/>
+      <w:bookmarkEnd w:id="90"/>
     </w:p>
     <w:p>
       <w:r>
@@ -11099,7 +11071,7 @@
       <w:pPr>
         <w:pStyle w:val="Heading2"/>
       </w:pPr>
-      <w:bookmarkStart w:id="92" w:name="_Toc382926027"/>
+      <w:bookmarkStart w:id="91" w:name="_Toc382926027"/>
       <w:r>
         <w:lastRenderedPageBreak/>
         <w:t xml:space="preserve">Notes on </w:t>
@@ -11110,7 +11082,7 @@
       <w:r>
         <w:t>Analysis tools used</w:t>
       </w:r>
-      <w:bookmarkEnd w:id="92"/>
+      <w:bookmarkEnd w:id="91"/>
     </w:p>
     <w:p>
       <w:r>
@@ -11163,10 +11135,7 @@
         <w:t xml:space="preserve"> is designed to run against a single project. Several scripts and utilities were designed to assist with the analysis process. First, a shell script was created that allowed the tool to be run against multiple projects. A second shell script was then created to gather all the generated report files into a single location, labelling them properly. Thirdly, a java utility was created </w:t>
       </w:r>
       <w:r>
-        <w:t>that would take the XML output by the dependency check tool and perform various additional types of analysis on the data. This approach allowed for much more in-depth analysis and comparison of the information that is outp</w:t>
-      </w:r>
-      <w:r>
-        <w:t>ut by the OWASP Dependency Check tool alone</w:t>
+        <w:t>that would take the XML output by the dependency check tool and perform various additional types of analysis on the data. This approach allowed for much more in-depth analysis and comparison of the information that is output by the OWASP Dependency Check tool alone</w:t>
       </w:r>
       <w:r>
         <w:t>.</w:t>
@@ -11192,24 +11161,24 @@
       <w:pPr>
         <w:pStyle w:val="Heading2"/>
       </w:pPr>
-      <w:bookmarkStart w:id="93" w:name="_Toc382926028"/>
+      <w:bookmarkStart w:id="92" w:name="_Toc382926028"/>
       <w:r>
         <w:t>Dependency Check Analyser</w:t>
       </w:r>
       <w:r>
         <w:t xml:space="preserve"> – Java Utility</w:t>
       </w:r>
+      <w:bookmarkEnd w:id="92"/>
+    </w:p>
+    <w:p>
+      <w:pPr>
+        <w:pStyle w:val="Heading3"/>
+      </w:pPr>
+      <w:bookmarkStart w:id="93" w:name="_Toc382926029"/>
+      <w:r>
+        <w:t>Requirements</w:t>
+      </w:r>
       <w:bookmarkEnd w:id="93"/>
-    </w:p>
-    <w:p>
-      <w:pPr>
-        <w:pStyle w:val="Heading3"/>
-      </w:pPr>
-      <w:bookmarkStart w:id="94" w:name="_Toc382926029"/>
-      <w:r>
-        <w:t>Requirements</w:t>
-      </w:r>
-      <w:bookmarkEnd w:id="94"/>
     </w:p>
     <w:p>
       <w:r>
@@ -11314,11 +11283,11 @@
       <w:pPr>
         <w:pStyle w:val="Heading3"/>
       </w:pPr>
-      <w:bookmarkStart w:id="95" w:name="_Toc382926030"/>
+      <w:bookmarkStart w:id="94" w:name="_Toc382926030"/>
       <w:r>
         <w:t>Architecture</w:t>
       </w:r>
-      <w:bookmarkEnd w:id="95"/>
+      <w:bookmarkEnd w:id="94"/>
     </w:p>
     <w:p>
       <w:r>
@@ -11607,11 +11576,11 @@
       <w:pPr>
         <w:pStyle w:val="Heading3"/>
       </w:pPr>
-      <w:bookmarkStart w:id="96" w:name="_Toc382926031"/>
+      <w:bookmarkStart w:id="95" w:name="_Toc382926031"/>
       <w:r>
         <w:t>UML Diagrams</w:t>
       </w:r>
-      <w:bookmarkEnd w:id="96"/>
+      <w:bookmarkEnd w:id="95"/>
     </w:p>
     <w:p>
       <w:r>
@@ -11705,41 +11674,28 @@
           <w:b/>
         </w:rPr>
       </w:pPr>
-      <w:bookmarkStart w:id="97" w:name="_Toc382926078"/>
+      <w:bookmarkStart w:id="96" w:name="_Toc382926078"/>
       <w:r>
         <w:t xml:space="preserve">Figure </w:t>
       </w:r>
-      <w:r>
-        <w:fldChar w:fldCharType="begin"/>
-      </w:r>
-      <w:r>
-        <w:instrText xml:space="preserve"> SEQ Figure \* ARABIC </w:instrText>
-      </w:r>
-      <w:r>
-        <w:fldChar w:fldCharType="separate"/>
-      </w:r>
+      <w:fldSimple w:instr=" SEQ Figure \* ARABIC ">
+        <w:r>
+          <w:rPr>
+            <w:noProof/>
+          </w:rPr>
+          <w:t>3</w:t>
+        </w:r>
+      </w:fldSimple>
       <w:r>
         <w:rPr>
           <w:noProof/>
         </w:rPr>
-        <w:t>3</w:t>
-      </w:r>
-      <w:r>
-        <w:rPr>
-          <w:noProof/>
-        </w:rPr>
-        <w:fldChar w:fldCharType="end"/>
-      </w:r>
-      <w:r>
-        <w:rPr>
-          <w:noProof/>
-        </w:rPr>
         <w:t>:</w:t>
       </w:r>
       <w:r>
         <w:t xml:space="preserve"> Analysis Controller Class Diagram</w:t>
       </w:r>
-      <w:bookmarkEnd w:id="97"/>
+      <w:bookmarkEnd w:id="96"/>
     </w:p>
     <w:p/>
     <w:p>
@@ -11915,16 +11871,16 @@
       <w:r>
         <w:t xml:space="preserve">. This implementation works at a directory level. The constructor takes a single argument called ‘path’. This will be the full directory path that contains all of the XML reports. When the parse() method is invoked, it goes to this directory, runs through every file in the directory, then uses </w:t>
       </w:r>
-      <w:commentRangeStart w:id="98"/>
+      <w:commentRangeStart w:id="97"/>
       <w:r>
         <w:t xml:space="preserve">JAXB </w:t>
       </w:r>
-      <w:commentRangeEnd w:id="98"/>
+      <w:commentRangeEnd w:id="97"/>
       <w:r>
         <w:rPr>
           <w:rStyle w:val="CommentReference"/>
         </w:rPr>
-        <w:commentReference w:id="98"/>
+        <w:commentReference w:id="97"/>
       </w:r>
       <w:r>
         <w:t xml:space="preserve">to </w:t>
@@ -12193,41 +12149,28 @@
           <w:b/>
         </w:rPr>
       </w:pPr>
-      <w:bookmarkStart w:id="99" w:name="_Toc382926079"/>
+      <w:bookmarkStart w:id="98" w:name="_Toc382926079"/>
       <w:r>
         <w:t xml:space="preserve">Figure </w:t>
       </w:r>
-      <w:r>
-        <w:fldChar w:fldCharType="begin"/>
-      </w:r>
-      <w:r>
-        <w:instrText xml:space="preserve"> SEQ Figure \* ARABIC </w:instrText>
-      </w:r>
-      <w:r>
-        <w:fldChar w:fldCharType="separate"/>
-      </w:r>
+      <w:fldSimple w:instr=" SEQ Figure \* ARABIC ">
+        <w:r>
+          <w:rPr>
+            <w:noProof/>
+          </w:rPr>
+          <w:t>4</w:t>
+        </w:r>
+      </w:fldSimple>
       <w:r>
         <w:rPr>
           <w:noProof/>
         </w:rPr>
-        <w:t>4</w:t>
-      </w:r>
-      <w:r>
-        <w:rPr>
-          <w:noProof/>
-        </w:rPr>
-        <w:fldChar w:fldCharType="end"/>
-      </w:r>
-      <w:r>
-        <w:rPr>
-          <w:noProof/>
-        </w:rPr>
         <w:t>:</w:t>
       </w:r>
       <w:r>
         <w:t xml:space="preserve"> Analysis Strategy Class Diagram</w:t>
       </w:r>
-      <w:bookmarkEnd w:id="99"/>
+      <w:bookmarkEnd w:id="98"/>
     </w:p>
     <w:p/>
     <w:p>
@@ -12348,11 +12291,11 @@
       <w:pPr>
         <w:pStyle w:val="Heading3"/>
       </w:pPr>
-      <w:bookmarkStart w:id="100" w:name="_Toc382926032"/>
+      <w:bookmarkStart w:id="99" w:name="_Toc382926032"/>
       <w:r>
         <w:t>Design considerations</w:t>
       </w:r>
-      <w:bookmarkEnd w:id="100"/>
+      <w:bookmarkEnd w:id="99"/>
     </w:p>
     <w:p>
       <w:r>
@@ -12455,15 +12398,10 @@
       </w:r>
       <w:proofErr w:type="spellEnd"/>
       <w:r>
-        <w:t xml:space="preserve"> </w:t>
-      </w:r>
-      <w:proofErr w:type="spellStart"/>
-      <w:r>
-        <w:t>suvstitution</w:t>
-      </w:r>
-      <w:proofErr w:type="spellEnd"/>
-      <w:r>
-        <w:t xml:space="preserve">: This principle states that “objects in a program should be replaceable with instances of their subtypes without altering the correctness of the program”. This means coding to the interface, and making sure that the code is not tied to any specific implementation. This is true for each of the layers, which are easily replaceable without </w:t>
+        <w:t xml:space="preserve"> sub</w:t>
+      </w:r>
+      <w:r>
+        <w:t xml:space="preserve">stitution: This principle states that “objects in a program should be replaceable with instances of their subtypes without altering the correctness of the program”. This means coding to the interface, and making sure that the code is not tied to any specific implementation. This is true for each of the layers, which are easily replaceable without </w:t>
       </w:r>
       <w:r>
         <w:t>affecting</w:t>
@@ -12514,11 +12452,11 @@
       <w:pPr>
         <w:pStyle w:val="Heading3"/>
       </w:pPr>
-      <w:bookmarkStart w:id="101" w:name="_Toc382926033"/>
+      <w:bookmarkStart w:id="100" w:name="_Toc382926033"/>
       <w:r>
         <w:t>Analysis Strategies</w:t>
       </w:r>
-      <w:bookmarkEnd w:id="101"/>
+      <w:bookmarkEnd w:id="100"/>
     </w:p>
     <w:p>
       <w:pPr>
@@ -12597,31 +12535,18 @@
       <w:pPr>
         <w:pStyle w:val="Caption"/>
       </w:pPr>
-      <w:bookmarkStart w:id="102" w:name="_Toc382926080"/>
+      <w:bookmarkStart w:id="101" w:name="_Toc382926080"/>
       <w:r>
         <w:t xml:space="preserve">Figure </w:t>
       </w:r>
-      <w:r>
-        <w:fldChar w:fldCharType="begin"/>
-      </w:r>
-      <w:r>
-        <w:instrText xml:space="preserve"> SEQ Figure \* ARABIC </w:instrText>
-      </w:r>
-      <w:r>
-        <w:fldChar w:fldCharType="separate"/>
-      </w:r>
-      <w:r>
-        <w:rPr>
-          <w:noProof/>
-        </w:rPr>
-        <w:t>5</w:t>
-      </w:r>
-      <w:r>
-        <w:rPr>
-          <w:noProof/>
-        </w:rPr>
-        <w:fldChar w:fldCharType="end"/>
-      </w:r>
+      <w:fldSimple w:instr=" SEQ Figure \* ARABIC ">
+        <w:r>
+          <w:rPr>
+            <w:noProof/>
+          </w:rPr>
+          <w:t>5</w:t>
+        </w:r>
+      </w:fldSimple>
       <w:r>
         <w:t xml:space="preserve">: XML Tree </w:t>
       </w:r>
@@ -12629,7 +12554,7 @@
       <w:r>
         <w:t>Strcture</w:t>
       </w:r>
-      <w:bookmarkEnd w:id="102"/>
+      <w:bookmarkEnd w:id="101"/>
       <w:proofErr w:type="spellEnd"/>
     </w:p>
     <w:p>
@@ -12737,35 +12662,22 @@
       <w:pPr>
         <w:pStyle w:val="Caption"/>
       </w:pPr>
-      <w:bookmarkStart w:id="103" w:name="_Toc382926081"/>
+      <w:bookmarkStart w:id="102" w:name="_Toc382926081"/>
       <w:r>
         <w:t xml:space="preserve">Figure </w:t>
       </w:r>
-      <w:r>
-        <w:fldChar w:fldCharType="begin"/>
-      </w:r>
-      <w:r>
-        <w:instrText xml:space="preserve"> SEQ Figure \* ARABIC </w:instrText>
-      </w:r>
-      <w:r>
-        <w:fldChar w:fldCharType="separate"/>
-      </w:r>
-      <w:r>
-        <w:rPr>
-          <w:noProof/>
-        </w:rPr>
-        <w:t>6</w:t>
-      </w:r>
-      <w:r>
-        <w:rPr>
-          <w:noProof/>
-        </w:rPr>
-        <w:fldChar w:fldCharType="end"/>
-      </w:r>
+      <w:fldSimple w:instr=" SEQ Figure \* ARABIC ">
+        <w:r>
+          <w:rPr>
+            <w:noProof/>
+          </w:rPr>
+          <w:t>6</w:t>
+        </w:r>
+      </w:fldSimple>
       <w:r>
         <w:t>: Duplicate Dependencies</w:t>
       </w:r>
-      <w:bookmarkEnd w:id="103"/>
+      <w:bookmarkEnd w:id="102"/>
     </w:p>
     <w:p/>
     <w:p>
@@ -12871,6 +12783,7 @@
       <w:r>
         <w:rPr>
           <w:b/>
+          <w:highlight w:val="yellow"/>
         </w:rPr>
         <w:t>Section X.Y</w:t>
       </w:r>
@@ -12893,6 +12806,8 @@
       <w:r>
         <w:br w:type="page"/>
       </w:r>
+      <w:bookmarkStart w:id="103" w:name="_GoBack"/>
+      <w:bookmarkEnd w:id="103"/>
     </w:p>
     <w:p>
       <w:pPr>
@@ -13765,27 +13680,14 @@
       <w:r>
         <w:t xml:space="preserve">Figure </w:t>
       </w:r>
-      <w:r>
-        <w:fldChar w:fldCharType="begin"/>
-      </w:r>
-      <w:r>
-        <w:instrText xml:space="preserve"> SEQ Figure \* ARABIC </w:instrText>
-      </w:r>
-      <w:r>
-        <w:fldChar w:fldCharType="separate"/>
-      </w:r>
-      <w:r>
-        <w:rPr>
-          <w:noProof/>
-        </w:rPr>
-        <w:t>7</w:t>
-      </w:r>
-      <w:r>
-        <w:rPr>
-          <w:noProof/>
-        </w:rPr>
-        <w:fldChar w:fldCharType="end"/>
-      </w:r>
+      <w:fldSimple w:instr=" SEQ Figure \* ARABIC ">
+        <w:r>
+          <w:rPr>
+            <w:noProof/>
+          </w:rPr>
+          <w:t>7</w:t>
+        </w:r>
+      </w:fldSimple>
       <w:r>
         <w:rPr>
           <w:noProof/>
@@ -13869,27 +13771,14 @@
       <w:r>
         <w:t xml:space="preserve">Figure </w:t>
       </w:r>
-      <w:r>
-        <w:fldChar w:fldCharType="begin"/>
-      </w:r>
-      <w:r>
-        <w:instrText xml:space="preserve"> SEQ Figure \* ARABIC </w:instrText>
-      </w:r>
-      <w:r>
-        <w:fldChar w:fldCharType="separate"/>
-      </w:r>
-      <w:r>
-        <w:rPr>
-          <w:noProof/>
-        </w:rPr>
-        <w:t>8</w:t>
-      </w:r>
-      <w:r>
-        <w:rPr>
-          <w:noProof/>
-        </w:rPr>
-        <w:fldChar w:fldCharType="end"/>
-      </w:r>
+      <w:fldSimple w:instr=" SEQ Figure \* ARABIC ">
+        <w:r>
+          <w:rPr>
+            <w:noProof/>
+          </w:rPr>
+          <w:t>8</w:t>
+        </w:r>
+      </w:fldSimple>
       <w:r>
         <w:t>: Initial analysis</w:t>
       </w:r>
@@ -14068,27 +13957,14 @@
       <w:r>
         <w:t xml:space="preserve">Figure </w:t>
       </w:r>
-      <w:r>
-        <w:fldChar w:fldCharType="begin"/>
-      </w:r>
-      <w:r>
-        <w:instrText xml:space="preserve"> SEQ Figure \* ARABIC </w:instrText>
-      </w:r>
-      <w:r>
-        <w:fldChar w:fldCharType="separate"/>
-      </w:r>
-      <w:r>
-        <w:rPr>
-          <w:noProof/>
-        </w:rPr>
-        <w:t>9</w:t>
-      </w:r>
-      <w:r>
-        <w:rPr>
-          <w:noProof/>
-        </w:rPr>
-        <w:fldChar w:fldCharType="end"/>
-      </w:r>
+      <w:fldSimple w:instr=" SEQ Figure \* ARABIC ">
+        <w:r>
+          <w:rPr>
+            <w:noProof/>
+          </w:rPr>
+          <w:t>9</w:t>
+        </w:r>
+      </w:fldSimple>
       <w:r>
         <w:t xml:space="preserve">: </w:t>
       </w:r>
@@ -14264,27 +14140,14 @@
       <w:r>
         <w:t xml:space="preserve">Figure </w:t>
       </w:r>
-      <w:r>
-        <w:fldChar w:fldCharType="begin"/>
-      </w:r>
-      <w:r>
-        <w:instrText xml:space="preserve"> SEQ Figure \* ARABIC </w:instrText>
-      </w:r>
-      <w:r>
-        <w:fldChar w:fldCharType="separate"/>
-      </w:r>
-      <w:r>
-        <w:rPr>
-          <w:noProof/>
-        </w:rPr>
-        <w:t>10</w:t>
-      </w:r>
-      <w:r>
-        <w:rPr>
-          <w:noProof/>
-        </w:rPr>
-        <w:fldChar w:fldCharType="end"/>
-      </w:r>
+      <w:fldSimple w:instr=" SEQ Figure \* ARABIC ">
+        <w:r>
+          <w:rPr>
+            <w:noProof/>
+          </w:rPr>
+          <w:t>10</w:t>
+        </w:r>
+      </w:fldSimple>
       <w:r>
         <w:t>: Outliers removed</w:t>
       </w:r>
@@ -15114,27 +14977,14 @@
       <w:r>
         <w:t xml:space="preserve">Figure </w:t>
       </w:r>
-      <w:r>
-        <w:fldChar w:fldCharType="begin"/>
-      </w:r>
-      <w:r>
-        <w:instrText xml:space="preserve"> SEQ Figure \* ARABIC </w:instrText>
-      </w:r>
-      <w:r>
-        <w:fldChar w:fldCharType="separate"/>
-      </w:r>
-      <w:r>
-        <w:rPr>
-          <w:noProof/>
-        </w:rPr>
-        <w:t>11</w:t>
-      </w:r>
-      <w:r>
-        <w:rPr>
-          <w:noProof/>
-        </w:rPr>
-        <w:fldChar w:fldCharType="end"/>
-      </w:r>
+      <w:fldSimple w:instr=" SEQ Figure \* ARABIC ">
+        <w:r>
+          <w:rPr>
+            <w:noProof/>
+          </w:rPr>
+          <w:t>11</w:t>
+        </w:r>
+      </w:fldSimple>
       <w:r>
         <w:t xml:space="preserve">: </w:t>
       </w:r>
@@ -15408,27 +15258,14 @@
       <w:r>
         <w:t xml:space="preserve">Figure </w:t>
       </w:r>
-      <w:r>
-        <w:fldChar w:fldCharType="begin"/>
-      </w:r>
-      <w:r>
-        <w:instrText xml:space="preserve"> SEQ Figure \* ARABIC </w:instrText>
-      </w:r>
-      <w:r>
-        <w:fldChar w:fldCharType="separate"/>
-      </w:r>
-      <w:r>
-        <w:rPr>
-          <w:noProof/>
-        </w:rPr>
-        <w:t>12</w:t>
-      </w:r>
-      <w:r>
-        <w:rPr>
-          <w:noProof/>
-        </w:rPr>
-        <w:fldChar w:fldCharType="end"/>
-      </w:r>
+      <w:fldSimple w:instr=" SEQ Figure \* ARABIC ">
+        <w:r>
+          <w:rPr>
+            <w:noProof/>
+          </w:rPr>
+          <w:t>12</w:t>
+        </w:r>
+      </w:fldSimple>
       <w:r>
         <w:t>: The top ten projects with the highest ratio of vulnerabilities compared to their respective source libraries</w:t>
       </w:r>
@@ -15546,27 +15383,14 @@
       <w:r>
         <w:t xml:space="preserve">Figure </w:t>
       </w:r>
-      <w:r>
-        <w:fldChar w:fldCharType="begin"/>
-      </w:r>
-      <w:r>
-        <w:instrText xml:space="preserve"> SEQ Figure \* ARABIC </w:instrText>
-      </w:r>
-      <w:r>
-        <w:fldChar w:fldCharType="separate"/>
-      </w:r>
-      <w:r>
-        <w:rPr>
-          <w:noProof/>
-        </w:rPr>
-        <w:t>13</w:t>
-      </w:r>
-      <w:r>
-        <w:rPr>
-          <w:noProof/>
-        </w:rPr>
-        <w:fldChar w:fldCharType="end"/>
-      </w:r>
+      <w:fldSimple w:instr=" SEQ Figure \* ARABIC ">
+        <w:r>
+          <w:rPr>
+            <w:noProof/>
+          </w:rPr>
+          <w:t>13</w:t>
+        </w:r>
+      </w:fldSimple>
       <w:r>
         <w:t>: Number of Vulnerabilities per Source Library</w:t>
       </w:r>
@@ -15665,27 +15489,14 @@
       <w:r>
         <w:t xml:space="preserve">Figure </w:t>
       </w:r>
-      <w:r>
-        <w:fldChar w:fldCharType="begin"/>
-      </w:r>
-      <w:r>
-        <w:instrText xml:space="preserve"> SEQ Figure \* ARABIC </w:instrText>
-      </w:r>
-      <w:r>
-        <w:fldChar w:fldCharType="separate"/>
-      </w:r>
-      <w:r>
-        <w:rPr>
-          <w:noProof/>
-        </w:rPr>
-        <w:t>14</w:t>
-      </w:r>
-      <w:r>
-        <w:rPr>
-          <w:noProof/>
-        </w:rPr>
-        <w:fldChar w:fldCharType="end"/>
-      </w:r>
+      <w:fldSimple w:instr=" SEQ Figure \* ARABIC ">
+        <w:r>
+          <w:rPr>
+            <w:noProof/>
+          </w:rPr>
+          <w:t>14</w:t>
+        </w:r>
+      </w:fldSimple>
       <w:r>
         <w:t>: Number of Vulnerabilities per Source Library compared to their respective Third Party Libraries.</w:t>
       </w:r>
@@ -16041,27 +15852,14 @@
       <w:r>
         <w:t xml:space="preserve">Figure </w:t>
       </w:r>
-      <w:r>
-        <w:fldChar w:fldCharType="begin"/>
-      </w:r>
-      <w:r>
-        <w:instrText xml:space="preserve"> SEQ Figure \* ARABIC </w:instrText>
-      </w:r>
-      <w:r>
-        <w:fldChar w:fldCharType="separate"/>
-      </w:r>
-      <w:r>
-        <w:rPr>
-          <w:noProof/>
-        </w:rPr>
-        <w:t>15</w:t>
-      </w:r>
-      <w:r>
-        <w:rPr>
-          <w:noProof/>
-        </w:rPr>
-        <w:fldChar w:fldCharType="end"/>
-      </w:r>
+      <w:fldSimple w:instr=" SEQ Figure \* ARABIC ">
+        <w:r>
+          <w:rPr>
+            <w:noProof/>
+          </w:rPr>
+          <w:t>15</w:t>
+        </w:r>
+      </w:fldSimple>
       <w:r>
         <w:t>: A vulnerability in the CVE database</w:t>
       </w:r>
@@ -16142,27 +15940,14 @@
       <w:r>
         <w:t xml:space="preserve">Figure </w:t>
       </w:r>
-      <w:r>
-        <w:fldChar w:fldCharType="begin"/>
-      </w:r>
-      <w:r>
-        <w:instrText xml:space="preserve"> SEQ Figure \* ARABIC </w:instrText>
-      </w:r>
-      <w:r>
-        <w:fldChar w:fldCharType="separate"/>
-      </w:r>
-      <w:r>
-        <w:rPr>
-          <w:noProof/>
-        </w:rPr>
-        <w:t>16</w:t>
-      </w:r>
-      <w:r>
-        <w:rPr>
-          <w:noProof/>
-        </w:rPr>
-        <w:fldChar w:fldCharType="end"/>
-      </w:r>
+      <w:fldSimple w:instr=" SEQ Figure \* ARABIC ">
+        <w:r>
+          <w:rPr>
+            <w:noProof/>
+          </w:rPr>
+          <w:t>16</w:t>
+        </w:r>
+      </w:fldSimple>
       <w:r>
         <w:t>: The same vulnerability in the NIST database</w:t>
       </w:r>
@@ -24613,7 +24398,7 @@
       <w:proofErr w:type="spellEnd"/>
     </w:p>
   </w:comment>
-  <w:comment w:id="11" w:author="Ben Craig" w:date="2014-02-28T09:21:00Z" w:initials="BC">
+  <w:comment w:id="10" w:author="Ben Craig" w:date="2014-02-28T09:21:00Z" w:initials="BC">
     <w:p>
       <w:pPr>
         <w:pStyle w:val="CommentText"/>
@@ -24629,7 +24414,7 @@
       </w:r>
     </w:p>
   </w:comment>
-  <w:comment w:id="72" w:author="Ben Craig" w:date="2014-03-18T12:29:00Z" w:initials="BC">
+  <w:comment w:id="71" w:author="Ben Craig" w:date="2014-03-18T12:29:00Z" w:initials="BC">
     <w:p>
       <w:pPr>
         <w:pStyle w:val="CommentText"/>
@@ -24645,7 +24430,7 @@
       </w:r>
     </w:p>
   </w:comment>
-  <w:comment w:id="78" w:author="Ben Craig" w:date="2014-01-16T21:44:00Z" w:initials="BC">
+  <w:comment w:id="77" w:author="Ben Craig" w:date="2014-01-16T21:44:00Z" w:initials="BC">
     <w:p>
       <w:pPr>
         <w:pStyle w:val="CommentText"/>
@@ -24666,7 +24451,7 @@
       </w:r>
     </w:p>
   </w:comment>
-  <w:comment w:id="79" w:author="Ben Craig" w:date="2014-01-16T21:48:00Z" w:initials="BC">
+  <w:comment w:id="78" w:author="Ben Craig" w:date="2014-01-16T21:48:00Z" w:initials="BC">
     <w:p>
       <w:pPr>
         <w:pStyle w:val="CommentText"/>
@@ -24682,7 +24467,7 @@
       </w:r>
     </w:p>
   </w:comment>
-  <w:comment w:id="98" w:author="Ben Craig" w:date="2014-02-28T10:24:00Z" w:initials="BC">
+  <w:comment w:id="97" w:author="Ben Craig" w:date="2014-02-28T10:24:00Z" w:initials="BC">
     <w:p>
       <w:pPr>
         <w:pStyle w:val="CommentText"/>
@@ -24924,7 +24709,7 @@
           <w:rPr>
             <w:noProof/>
           </w:rPr>
-          <w:t>VII</w:t>
+          <w:t>30</w:t>
         </w:r>
         <w:r>
           <w:rPr>
@@ -31669,11 +31454,11 @@
         </c:dLbls>
         <c:marker val="1"/>
         <c:smooth val="0"/>
-        <c:axId val="80073472"/>
-        <c:axId val="80075008"/>
+        <c:axId val="49431296"/>
+        <c:axId val="49432832"/>
       </c:lineChart>
       <c:catAx>
-        <c:axId val="80073472"/>
+        <c:axId val="49431296"/>
         <c:scaling>
           <c:orientation val="minMax"/>
         </c:scaling>
@@ -31682,7 +31467,7 @@
         <c:majorTickMark val="out"/>
         <c:minorTickMark val="none"/>
         <c:tickLblPos val="nextTo"/>
-        <c:crossAx val="80075008"/>
+        <c:crossAx val="49432832"/>
         <c:crosses val="autoZero"/>
         <c:auto val="1"/>
         <c:lblAlgn val="ctr"/>
@@ -31690,7 +31475,7 @@
         <c:noMultiLvlLbl val="0"/>
       </c:catAx>
       <c:valAx>
-        <c:axId val="80075008"/>
+        <c:axId val="49432832"/>
         <c:scaling>
           <c:orientation val="minMax"/>
         </c:scaling>
@@ -31701,7 +31486,7 @@
         <c:majorTickMark val="out"/>
         <c:minorTickMark val="none"/>
         <c:tickLblPos val="nextTo"/>
-        <c:crossAx val="80073472"/>
+        <c:crossAx val="49431296"/>
         <c:crosses val="autoZero"/>
         <c:crossBetween val="between"/>
       </c:valAx>
@@ -33166,11 +32951,11 @@
         </c:dLbls>
         <c:marker val="1"/>
         <c:smooth val="0"/>
-        <c:axId val="164388864"/>
-        <c:axId val="164390784"/>
+        <c:axId val="49478656"/>
+        <c:axId val="49615616"/>
       </c:lineChart>
       <c:catAx>
-        <c:axId val="164388864"/>
+        <c:axId val="49478656"/>
         <c:scaling>
           <c:orientation val="minMax"/>
         </c:scaling>
@@ -33179,7 +32964,7 @@
         <c:majorTickMark val="out"/>
         <c:minorTickMark val="none"/>
         <c:tickLblPos val="nextTo"/>
-        <c:crossAx val="164390784"/>
+        <c:crossAx val="49615616"/>
         <c:crosses val="autoZero"/>
         <c:auto val="1"/>
         <c:lblAlgn val="ctr"/>
@@ -33187,7 +32972,7 @@
         <c:noMultiLvlLbl val="0"/>
       </c:catAx>
       <c:valAx>
-        <c:axId val="164390784"/>
+        <c:axId val="49615616"/>
         <c:scaling>
           <c:orientation val="minMax"/>
         </c:scaling>
@@ -33198,7 +32983,7 @@
         <c:majorTickMark val="out"/>
         <c:minorTickMark val="none"/>
         <c:tickLblPos val="nextTo"/>
-        <c:crossAx val="164388864"/>
+        <c:crossAx val="49478656"/>
         <c:crosses val="autoZero"/>
         <c:crossBetween val="between"/>
       </c:valAx>
@@ -34627,11 +34412,11 @@
         </c:dLbls>
         <c:marker val="1"/>
         <c:smooth val="0"/>
-        <c:axId val="80084992"/>
-        <c:axId val="80086528"/>
+        <c:axId val="49648768"/>
+        <c:axId val="49650304"/>
       </c:lineChart>
       <c:catAx>
-        <c:axId val="80084992"/>
+        <c:axId val="49648768"/>
         <c:scaling>
           <c:orientation val="minMax"/>
         </c:scaling>
@@ -34640,7 +34425,7 @@
         <c:majorTickMark val="out"/>
         <c:minorTickMark val="none"/>
         <c:tickLblPos val="nextTo"/>
-        <c:crossAx val="80086528"/>
+        <c:crossAx val="49650304"/>
         <c:crosses val="autoZero"/>
         <c:auto val="1"/>
         <c:lblAlgn val="ctr"/>
@@ -34648,7 +34433,7 @@
         <c:noMultiLvlLbl val="0"/>
       </c:catAx>
       <c:valAx>
-        <c:axId val="80086528"/>
+        <c:axId val="49650304"/>
         <c:scaling>
           <c:orientation val="minMax"/>
         </c:scaling>
@@ -34659,7 +34444,7 @@
         <c:majorTickMark val="out"/>
         <c:minorTickMark val="none"/>
         <c:tickLblPos val="nextTo"/>
-        <c:crossAx val="80084992"/>
+        <c:crossAx val="49648768"/>
         <c:crosses val="autoZero"/>
         <c:crossBetween val="between"/>
       </c:valAx>
@@ -35006,7 +34791,7 @@
 </file>
 
 <file path=customXml/itemProps1.xml><?xml version="1.0" encoding="utf-8"?>
-<ds:datastoreItem xmlns:ds="http://schemas.openxmlformats.org/officeDocument/2006/customXml" ds:itemID="{C43AC160-DEB2-4D3C-9DAB-C43836D002ED}">
+<ds:datastoreItem xmlns:ds="http://schemas.openxmlformats.org/officeDocument/2006/customXml" ds:itemID="{128D23E1-9BD2-4E70-B267-5E43A0A6067F}">
   <ds:schemaRefs>
     <ds:schemaRef ds:uri="http://schemas.openxmlformats.org/officeDocument/2006/bibliography"/>
   </ds:schemaRefs>

</xml_diff>

<commit_message>
Redo all those lovely changes; only this time using Microsoft Word for committing as opposed to Libre Office, which just caused a mess!
</commit_message>
<xml_diff>
--- a/BC-Thesis.docx
+++ b/BC-Thesis.docx
@@ -192,10 +192,10 @@
         <w:pStyle w:val="Title"/>
       </w:pPr>
       <w:r>
-        <w:t xml:space="preserve">A case study on the common impediments for failure to </w:t>
-      </w:r>
-      <w:r>
-        <w:t>update third-party dependencies</w:t>
+        <w:t>A c</w:t>
+      </w:r>
+      <w:r>
+        <w:t>omparison of vulnerabilities found in source libraries against third party dependencies</w:t>
       </w:r>
     </w:p>
     <w:p>
@@ -559,30 +559,27 @@
       <w:r>
         <w:t xml:space="preserve"> et al (2011) that the general ability of programmers to write secure code is inadequate. Developer awareness of the need to write secure application code is surprisingly low.</w:t>
       </w:r>
-    </w:p>
-    <w:p>
-      <w:r>
-        <w:t>This dissertation examines the effects of usi</w:t>
-      </w:r>
-      <w:r>
-        <w:t xml:space="preserve">ng these third party libraries. A large range of open source projects are examined and then compared against their third party dependencies. </w:t>
-      </w:r>
-      <w:r>
-        <w:t>This is to determine whether more security vulnerabilities are exposed via third-party dependencies, or by the source code that uses those dependencies.</w:t>
-      </w:r>
       <w:r>
         <w:t xml:space="preserve"> </w:t>
       </w:r>
     </w:p>
-    <w:p>
-      <w:pPr>
-        <w:rPr>
-          <w:rFonts w:asciiTheme="majorHAnsi" w:hAnsiTheme="majorHAnsi"/>
-          <w:b/>
-          <w:sz w:val="28"/>
-          <w:szCs w:val="28"/>
-        </w:rPr>
-      </w:pPr>
+    <w:p/>
+    <w:p>
+      <w:r>
+        <w:t xml:space="preserve">This dissertation examines the effects of using these third party libraries. A large range of open source projects are examined and then compared against their third party dependencies. This is to determine whether more security vulnerabilities are exposed via third-party dependencies, or by the source code that uses those dependencies. </w:t>
+      </w:r>
+    </w:p>
+    <w:p/>
+    <w:p>
+      <w:r>
+        <w:t xml:space="preserve">This is an important area of research, as it could help guide future policy in dealing with third-party library usage. From an enterprise perspective, it is important to determine how best to ensure delivery of secure applications to customers. From a business perspective, it is important to keep delivery costs down, while preserving security and without compromising customer integrity. Usage of third-party libraries helps keep costs down, but must be compared to the possibility of introducing potential vulnerabilities. </w:t>
+      </w:r>
+    </w:p>
+    <w:p/>
+    <w:p>
+      <w:r>
+        <w:t>Software development companies must decide which provides the better investment; usage of third-party libraries that may be cost-effective but vulnerable, or training staff to write more secure code. This dissertation attempts to find out if more attention is needed in educating developers to write more secure code or highlighting the potential pitfalls in using common third-party libraries.</w:t>
+      </w:r>
     </w:p>
     <w:p>
       <w:pPr>
@@ -7574,8 +7571,6 @@
       </w:r>
       <w:bookmarkEnd w:id="4"/>
     </w:p>
-    <w:bookmarkStart w:id="5" w:name="_GoBack"/>
-    <w:bookmarkEnd w:id="5"/>
     <w:p>
       <w:pPr>
         <w:pStyle w:val="TableofFigures"/>
@@ -8166,12 +8161,12 @@
           <w:numId w:val="0"/>
         </w:numPr>
       </w:pPr>
-      <w:bookmarkStart w:id="6" w:name="_Toc384236509"/>
+      <w:bookmarkStart w:id="5" w:name="_Toc384236509"/>
       <w:r>
         <w:lastRenderedPageBreak/>
         <w:t>Code Listings</w:t>
       </w:r>
-      <w:bookmarkEnd w:id="6"/>
+      <w:bookmarkEnd w:id="5"/>
     </w:p>
     <w:p>
       <w:pPr>
@@ -8322,12 +8317,12 @@
           <w:numId w:val="0"/>
         </w:numPr>
       </w:pPr>
-      <w:bookmarkStart w:id="7" w:name="_Toc384236510"/>
+      <w:bookmarkStart w:id="6" w:name="_Toc384236510"/>
       <w:r>
         <w:lastRenderedPageBreak/>
         <w:t>Abbreviations</w:t>
       </w:r>
-      <w:bookmarkEnd w:id="7"/>
+      <w:bookmarkEnd w:id="6"/>
     </w:p>
     <w:p>
       <w:pPr>
@@ -8783,12 +8778,12 @@
         </w:numPr>
         <w:ind w:left="432"/>
       </w:pPr>
-      <w:bookmarkStart w:id="8" w:name="_Toc384236511"/>
+      <w:bookmarkStart w:id="7" w:name="_Toc384236511"/>
       <w:r>
         <w:lastRenderedPageBreak/>
         <w:t>Glossary of Terms</w:t>
       </w:r>
-      <w:bookmarkEnd w:id="8"/>
+      <w:bookmarkEnd w:id="7"/>
     </w:p>
     <w:tbl>
       <w:tblPr>
@@ -8943,102 +8938,97 @@
       <w:pPr>
         <w:pStyle w:val="Heading1"/>
       </w:pPr>
-      <w:bookmarkStart w:id="9" w:name="_Toc384236512"/>
+      <w:bookmarkStart w:id="8" w:name="_Toc384236512"/>
       <w:r>
         <w:lastRenderedPageBreak/>
         <w:t>Introduction</w:t>
       </w:r>
+      <w:bookmarkEnd w:id="8"/>
+    </w:p>
+    <w:p>
+      <w:r>
+        <w:t xml:space="preserve">Modern programming techniques depend upon </w:t>
+      </w:r>
+      <w:r>
+        <w:t>third</w:t>
+      </w:r>
+      <w:r>
+        <w:t xml:space="preserve"> </w:t>
+      </w:r>
+      <w:r>
+        <w:t xml:space="preserve">party libraries. The culture of code reuse provides many benefits, such as </w:t>
+      </w:r>
+      <w:r>
+        <w:t>avoiding the need to re-invent</w:t>
+      </w:r>
+      <w:r>
+        <w:t xml:space="preserve"> the wheel. However one downside of this approach is that the security of </w:t>
+      </w:r>
+      <w:r>
+        <w:t>third</w:t>
+      </w:r>
+      <w:r>
+        <w:t xml:space="preserve"> </w:t>
+      </w:r>
+      <w:r>
+        <w:t xml:space="preserve">party libraries are generally hidden from the development teams that are using those libraries. Generally, a library will be used to perform a common, well-understood task, such as email functionality or XML parsing. However the level of confidence that a developer can have in </w:t>
+      </w:r>
+      <w:r>
+        <w:t>third</w:t>
+      </w:r>
+      <w:r>
+        <w:t xml:space="preserve"> </w:t>
+      </w:r>
+      <w:r>
+        <w:t>party libraries is comparatively low.</w:t>
+      </w:r>
+    </w:p>
+    <w:p/>
+    <w:p>
+      <w:r>
+        <w:t>Does this problem show up due to the usage of open-source library implementations? One might imagine that proprietary applications developed in-house by reputable development houses should be free from security flaws. However the evidence, which we will study in the literary review</w:t>
+      </w:r>
+      <w:r>
+        <w:t xml:space="preserve"> and in the analysis</w:t>
+      </w:r>
+      <w:r>
+        <w:t>, would appear to contradict this assumption.</w:t>
+      </w:r>
+    </w:p>
+    <w:p/>
+    <w:p>
+      <w:r>
+        <w:t xml:space="preserve">Proprietary products suggest </w:t>
+      </w:r>
+      <w:r>
+        <w:t xml:space="preserve">that </w:t>
+      </w:r>
+      <w:r>
+        <w:t xml:space="preserve">they provide 'security through obscurity', since no-one can access their source code. The evidence appears to contradict this claim. In contrast, open-source software believes in the 'many eyes' approach to security. This entails having as many application developers looking at the code for security holes, testing and verifying for themselves. </w:t>
+      </w:r>
+      <w:r>
+        <w:t>The</w:t>
+      </w:r>
+      <w:r>
+        <w:t xml:space="preserve"> evidence ap</w:t>
+      </w:r>
+      <w:r>
+        <w:t xml:space="preserve">pears to suggest that this can </w:t>
+      </w:r>
+      <w:r>
+        <w:t>result in</w:t>
+      </w:r>
+      <w:r>
+        <w:t xml:space="preserve"> a</w:t>
+      </w:r>
+      <w:r>
+        <w:t xml:space="preserve"> much more robust system </w:t>
+      </w:r>
+      <w:r>
+        <w:t>design, which will be examined later in this dissertation</w:t>
+      </w:r>
+      <w:bookmarkStart w:id="9" w:name="_GoBack"/>
       <w:bookmarkEnd w:id="9"/>
-    </w:p>
-    <w:p>
-      <w:r>
-        <w:t xml:space="preserve">Modern programming techniques depend upon </w:t>
-      </w:r>
-      <w:r>
-        <w:t>third</w:t>
-      </w:r>
-      <w:r>
-        <w:t xml:space="preserve"> </w:t>
-      </w:r>
-      <w:r>
-        <w:t xml:space="preserve">party libraries. The culture of code reuse provides many benefits, such as not having to keep re-inventing the wheel. However one downside of this approach is that the security of </w:t>
-      </w:r>
-      <w:r>
-        <w:t>third</w:t>
-      </w:r>
-      <w:r>
-        <w:t xml:space="preserve"> </w:t>
-      </w:r>
-      <w:r>
-        <w:t xml:space="preserve">party libraries are generally hidden from the development teams that are using those libraries. Generally, a library will be used to perform a common, well-understood task, such as email functionality or XML parsing. However the level of confidence that a developer can have in </w:t>
-      </w:r>
-      <w:r>
-        <w:t>third</w:t>
-      </w:r>
-      <w:r>
-        <w:t xml:space="preserve"> </w:t>
-      </w:r>
-      <w:r>
-        <w:t>party libraries is comparatively low.</w:t>
-      </w:r>
-    </w:p>
-    <w:p/>
-    <w:p>
-      <w:r>
-        <w:t>Does this problem show up due to the usage of open-source library implementations? One might imagine that proprietary applications developed in-house by reputable development houses should be free from security flaws. However the evidence, which we will study in the literary review</w:t>
-      </w:r>
-      <w:r>
-        <w:t xml:space="preserve"> and in the analysis</w:t>
-      </w:r>
-      <w:r>
-        <w:t>, would appear to contradict this assumption.</w:t>
-      </w:r>
-    </w:p>
-    <w:p/>
-    <w:p>
-      <w:r>
-        <w:t xml:space="preserve">Proprietary products suggest </w:t>
-      </w:r>
-      <w:r>
-        <w:t xml:space="preserve">that </w:t>
-      </w:r>
-      <w:r>
-        <w:t xml:space="preserve">they provide 'security through obscurity', since no-one can access their source code. The evidence appears to contradict this claim. In contrast, open-source software believes in the 'many eyes' approach to security. This entails having as many application developers looking at the code for security holes, testing and verifying for themselves. </w:t>
-      </w:r>
-      <w:r>
-        <w:t>The</w:t>
-      </w:r>
-      <w:r>
-        <w:t xml:space="preserve"> evidence ap</w:t>
-      </w:r>
-      <w:r>
-        <w:t xml:space="preserve">pears to suggest that this can </w:t>
-      </w:r>
-      <w:r>
-        <w:t>result in</w:t>
-      </w:r>
-      <w:r>
-        <w:t xml:space="preserve"> a</w:t>
-      </w:r>
-      <w:r>
-        <w:t xml:space="preserve"> much more robust system design</w:t>
-      </w:r>
-      <w:r>
-        <w:t xml:space="preserve"> (</w:t>
-      </w:r>
-      <w:r>
-        <w:rPr>
-          <w:b/>
-          <w:color w:val="FF0000"/>
-        </w:rPr>
-        <w:t>Note to self: reference that last sentence – this has come out of nowhere</w:t>
-      </w:r>
-      <w:r>
-        <w:rPr>
-          <w:b/>
-        </w:rPr>
-        <w:t>)</w:t>
-      </w:r>
       <w:r>
         <w:t xml:space="preserve">. </w:t>
       </w:r>
@@ -10212,27 +10202,14 @@
       <w:r>
         <w:t xml:space="preserve">Figure </w:t>
       </w:r>
-      <w:r>
-        <w:fldChar w:fldCharType="begin"/>
-      </w:r>
-      <w:r>
-        <w:instrText xml:space="preserve"> SEQ Figure \* ARABIC </w:instrText>
-      </w:r>
-      <w:r>
-        <w:fldChar w:fldCharType="separate"/>
-      </w:r>
-      <w:r>
-        <w:rPr>
-          <w:noProof/>
-        </w:rPr>
-        <w:t>1</w:t>
-      </w:r>
-      <w:r>
-        <w:rPr>
-          <w:noProof/>
-        </w:rPr>
-        <w:fldChar w:fldCharType="end"/>
-      </w:r>
+      <w:fldSimple w:instr=" SEQ Figure \* ARABIC ">
+        <w:r>
+          <w:rPr>
+            <w:noProof/>
+          </w:rPr>
+          <w:t>1</w:t>
+        </w:r>
+      </w:fldSimple>
       <w:r>
         <w:t>: Quarterly Statistics</w:t>
       </w:r>
@@ -11375,27 +11352,14 @@
       <w:r>
         <w:t xml:space="preserve">Figure </w:t>
       </w:r>
-      <w:r>
-        <w:fldChar w:fldCharType="begin"/>
-      </w:r>
-      <w:r>
-        <w:instrText xml:space="preserve"> SEQ Figure \* ARABIC </w:instrText>
-      </w:r>
-      <w:r>
-        <w:fldChar w:fldCharType="separate"/>
-      </w:r>
-      <w:r>
-        <w:rPr>
-          <w:noProof/>
-        </w:rPr>
-        <w:t>2</w:t>
-      </w:r>
-      <w:r>
-        <w:rPr>
-          <w:noProof/>
-        </w:rPr>
-        <w:fldChar w:fldCharType="end"/>
-      </w:r>
+      <w:fldSimple w:instr=" SEQ Figure \* ARABIC ">
+        <w:r>
+          <w:rPr>
+            <w:noProof/>
+          </w:rPr>
+          <w:t>2</w:t>
+        </w:r>
+      </w:fldSimple>
       <w:r>
         <w:t>: Cross Site Request Forgery</w:t>
       </w:r>
@@ -12394,27 +12358,14 @@
       <w:r>
         <w:t xml:space="preserve">Figure </w:t>
       </w:r>
-      <w:r>
-        <w:fldChar w:fldCharType="begin"/>
-      </w:r>
-      <w:r>
-        <w:instrText xml:space="preserve"> SEQ Figure \* ARABIC </w:instrText>
-      </w:r>
-      <w:r>
-        <w:fldChar w:fldCharType="separate"/>
-      </w:r>
-      <w:r>
-        <w:rPr>
-          <w:noProof/>
-        </w:rPr>
-        <w:t>3</w:t>
-      </w:r>
-      <w:r>
-        <w:rPr>
-          <w:noProof/>
-        </w:rPr>
-        <w:fldChar w:fldCharType="end"/>
-      </w:r>
+      <w:fldSimple w:instr=" SEQ Figure \* ARABIC ">
+        <w:r>
+          <w:rPr>
+            <w:noProof/>
+          </w:rPr>
+          <w:t>3</w:t>
+        </w:r>
+      </w:fldSimple>
       <w:r>
         <w:rPr>
           <w:noProof/>
@@ -12679,27 +12630,14 @@
       <w:r>
         <w:t xml:space="preserve">Figure </w:t>
       </w:r>
-      <w:r>
-        <w:fldChar w:fldCharType="begin"/>
-      </w:r>
-      <w:r>
-        <w:instrText xml:space="preserve"> SEQ Figure \* ARABIC </w:instrText>
-      </w:r>
-      <w:r>
-        <w:fldChar w:fldCharType="separate"/>
-      </w:r>
-      <w:r>
-        <w:rPr>
-          <w:noProof/>
-        </w:rPr>
-        <w:t>4</w:t>
-      </w:r>
-      <w:r>
-        <w:rPr>
-          <w:noProof/>
-        </w:rPr>
-        <w:fldChar w:fldCharType="end"/>
-      </w:r>
+      <w:fldSimple w:instr=" SEQ Figure \* ARABIC ">
+        <w:r>
+          <w:rPr>
+            <w:noProof/>
+          </w:rPr>
+          <w:t>4</w:t>
+        </w:r>
+      </w:fldSimple>
       <w:r>
         <w:rPr>
           <w:noProof/>
@@ -12986,27 +12924,14 @@
       <w:r>
         <w:t xml:space="preserve">Figure </w:t>
       </w:r>
-      <w:r>
-        <w:fldChar w:fldCharType="begin"/>
-      </w:r>
-      <w:r>
-        <w:instrText xml:space="preserve"> SEQ Figure \* ARABIC </w:instrText>
-      </w:r>
-      <w:r>
-        <w:fldChar w:fldCharType="separate"/>
-      </w:r>
-      <w:r>
-        <w:rPr>
-          <w:noProof/>
-        </w:rPr>
-        <w:t>5</w:t>
-      </w:r>
-      <w:r>
-        <w:rPr>
-          <w:noProof/>
-        </w:rPr>
-        <w:fldChar w:fldCharType="end"/>
-      </w:r>
+      <w:fldSimple w:instr=" SEQ Figure \* ARABIC ">
+        <w:r>
+          <w:rPr>
+            <w:noProof/>
+          </w:rPr>
+          <w:t>5</w:t>
+        </w:r>
+      </w:fldSimple>
       <w:r>
         <w:t>: XML Tree Strcture</w:t>
       </w:r>
@@ -13121,27 +13046,14 @@
       <w:r>
         <w:t xml:space="preserve">Figure </w:t>
       </w:r>
-      <w:r>
-        <w:fldChar w:fldCharType="begin"/>
-      </w:r>
-      <w:r>
-        <w:instrText xml:space="preserve"> SEQ Figure \* ARABIC </w:instrText>
-      </w:r>
-      <w:r>
-        <w:fldChar w:fldCharType="separate"/>
-      </w:r>
-      <w:r>
-        <w:rPr>
-          <w:noProof/>
-        </w:rPr>
-        <w:t>6</w:t>
-      </w:r>
-      <w:r>
-        <w:rPr>
-          <w:noProof/>
-        </w:rPr>
-        <w:fldChar w:fldCharType="end"/>
-      </w:r>
+      <w:fldSimple w:instr=" SEQ Figure \* ARABIC ">
+        <w:r>
+          <w:rPr>
+            <w:noProof/>
+          </w:rPr>
+          <w:t>6</w:t>
+        </w:r>
+      </w:fldSimple>
       <w:r>
         <w:t>: Duplicate Dependencies</w:t>
       </w:r>
@@ -13295,6 +13207,12 @@
       <w:r>
         <w:t>The following section discusses the various tools and utilities that were used to help facilitate this implementation.</w:t>
       </w:r>
+      <w:r>
+        <w:t xml:space="preserve"> It is interesting to note that even a small application that is used to analyse XML files requires many third party tools and utilities</w:t>
+      </w:r>
+      <w:r>
+        <w:t>.</w:t>
+      </w:r>
     </w:p>
     <w:p>
       <w:pPr>
@@ -13403,7 +13321,6 @@
       </w:pPr>
       <w:bookmarkStart w:id="120" w:name="_Toc384236550"/>
       <w:r>
-        <w:lastRenderedPageBreak/>
         <w:t>Agile</w:t>
       </w:r>
       <w:bookmarkEnd w:id="120"/>
@@ -13628,7 +13545,6 @@
     <w:p/>
     <w:p>
       <w:r>
-        <w:lastRenderedPageBreak/>
         <w:t xml:space="preserve">The first </w:t>
       </w:r>
       <w:r>
@@ -13723,11 +13639,11 @@
         <w:t>However the data that was output by the XML tool did not match up precisely with the data that was output when the tool was set to HTML. This was troubling, but it was decided to continue with the XML output for further analysis but eventually reconcile and document the differences. It was expected that the tool would be able to produce consistent results regardless of the output method.</w:t>
       </w:r>
       <w:r>
-        <w:t xml:space="preserve"> It became clear on later examination the reason for the inconsistencies. When set to produce output in HTML format, the tool provides a count of </w:t>
+        <w:t xml:space="preserve"> It became clear on later examination the reason for the </w:t>
       </w:r>
       <w:r>
         <w:lastRenderedPageBreak/>
-        <w:t>the number of vulnerable libraries in a project. This can often be a very different measure to the number of individual, unique vulnerabilities</w:t>
+        <w:t>inconsistencies. When set to produce output in HTML format, the tool provides a count of the number of vulnerable libraries in a project. This can often be a very different measure to the number of individual, unique vulnerabilities</w:t>
       </w:r>
       <w:r>
         <w:t xml:space="preserve"> in a project</w:t>
@@ -14180,27 +14096,14 @@
       <w:r>
         <w:t xml:space="preserve">Figure </w:t>
       </w:r>
-      <w:r>
-        <w:fldChar w:fldCharType="begin"/>
-      </w:r>
-      <w:r>
-        <w:instrText xml:space="preserve"> SEQ Figure \* ARABIC </w:instrText>
-      </w:r>
-      <w:r>
-        <w:fldChar w:fldCharType="separate"/>
-      </w:r>
-      <w:r>
-        <w:rPr>
-          <w:noProof/>
-        </w:rPr>
-        <w:t>7</w:t>
-      </w:r>
-      <w:r>
-        <w:rPr>
-          <w:noProof/>
-        </w:rPr>
-        <w:fldChar w:fldCharType="end"/>
-      </w:r>
+      <w:fldSimple w:instr=" SEQ Figure \* ARABIC ">
+        <w:r>
+          <w:rPr>
+            <w:noProof/>
+          </w:rPr>
+          <w:t>7</w:t>
+        </w:r>
+      </w:fldSimple>
       <w:r>
         <w:t>: Example output from Dependency Report</w:t>
       </w:r>
@@ -15010,24 +14913,14 @@
       <w:r>
         <w:t xml:space="preserve">Table </w:t>
       </w:r>
-      <w:r>
-        <w:fldChar w:fldCharType="begin"/>
-      </w:r>
-      <w:r>
-        <w:instrText xml:space="preserve"> SEQ Table \* ARABIC </w:instrText>
-      </w:r>
-      <w:r>
-        <w:fldChar w:fldCharType="separate"/>
-      </w:r>
-      <w:r>
-        <w:rPr>
-          <w:noProof/>
-        </w:rPr>
-        <w:t>1</w:t>
-      </w:r>
-      <w:r>
-        <w:fldChar w:fldCharType="end"/>
-      </w:r>
+      <w:fldSimple w:instr=" SEQ Table \* ARABIC ">
+        <w:r>
+          <w:rPr>
+            <w:noProof/>
+          </w:rPr>
+          <w:t>1</w:t>
+        </w:r>
+      </w:fldSimple>
       <w:r>
         <w:t xml:space="preserve">: </w:t>
       </w:r>
@@ -15179,27 +15072,14 @@
       <w:r>
         <w:t xml:space="preserve">Figure </w:t>
       </w:r>
-      <w:r>
-        <w:fldChar w:fldCharType="begin"/>
-      </w:r>
-      <w:r>
-        <w:instrText xml:space="preserve"> SEQ Figure \* ARABIC </w:instrText>
-      </w:r>
-      <w:r>
-        <w:fldChar w:fldCharType="separate"/>
-      </w:r>
-      <w:r>
-        <w:rPr>
-          <w:noProof/>
-        </w:rPr>
-        <w:t>8</w:t>
-      </w:r>
-      <w:r>
-        <w:rPr>
-          <w:noProof/>
-        </w:rPr>
-        <w:fldChar w:fldCharType="end"/>
-      </w:r>
+      <w:fldSimple w:instr=" SEQ Figure \* ARABIC ">
+        <w:r>
+          <w:rPr>
+            <w:noProof/>
+          </w:rPr>
+          <w:t>8</w:t>
+        </w:r>
+      </w:fldSimple>
       <w:r>
         <w:t xml:space="preserve">: Duplicate Vulnerabilities distorting </w:t>
       </w:r>
@@ -16240,24 +16120,14 @@
       <w:r>
         <w:t xml:space="preserve">Table </w:t>
       </w:r>
-      <w:r>
-        <w:fldChar w:fldCharType="begin"/>
-      </w:r>
-      <w:r>
-        <w:instrText xml:space="preserve"> SEQ Table \* ARABIC </w:instrText>
-      </w:r>
-      <w:r>
-        <w:fldChar w:fldCharType="separate"/>
-      </w:r>
-      <w:r>
-        <w:rPr>
-          <w:noProof/>
-        </w:rPr>
-        <w:t>2</w:t>
-      </w:r>
-      <w:r>
-        <w:fldChar w:fldCharType="end"/>
-      </w:r>
+      <w:fldSimple w:instr=" SEQ Table \* ARABIC ">
+        <w:r>
+          <w:rPr>
+            <w:noProof/>
+          </w:rPr>
+          <w:t>2</w:t>
+        </w:r>
+      </w:fldSimple>
       <w:r>
         <w:t>: Vulnerable Source Libraries per Project</w:t>
       </w:r>
@@ -16342,27 +16212,14 @@
       <w:r>
         <w:t xml:space="preserve">Figure </w:t>
       </w:r>
-      <w:r>
-        <w:fldChar w:fldCharType="begin"/>
-      </w:r>
-      <w:r>
-        <w:instrText xml:space="preserve"> SEQ Figure \* ARABIC </w:instrText>
-      </w:r>
-      <w:r>
-        <w:fldChar w:fldCharType="separate"/>
-      </w:r>
-      <w:r>
-        <w:rPr>
-          <w:noProof/>
-        </w:rPr>
-        <w:t>9</w:t>
-      </w:r>
-      <w:r>
-        <w:rPr>
-          <w:noProof/>
-        </w:rPr>
-        <w:fldChar w:fldCharType="end"/>
-      </w:r>
+      <w:fldSimple w:instr=" SEQ Figure \* ARABIC ">
+        <w:r>
+          <w:rPr>
+            <w:noProof/>
+          </w:rPr>
+          <w:t>9</w:t>
+        </w:r>
+      </w:fldSimple>
       <w:r>
         <w:rPr>
           <w:noProof/>
@@ -16443,27 +16300,14 @@
       <w:r>
         <w:t xml:space="preserve">Figure </w:t>
       </w:r>
-      <w:r>
-        <w:fldChar w:fldCharType="begin"/>
-      </w:r>
-      <w:r>
-        <w:instrText xml:space="preserve"> SEQ Figure \* ARABIC </w:instrText>
-      </w:r>
-      <w:r>
-        <w:fldChar w:fldCharType="separate"/>
-      </w:r>
-      <w:r>
-        <w:rPr>
-          <w:noProof/>
-        </w:rPr>
-        <w:t>10</w:t>
-      </w:r>
-      <w:r>
-        <w:rPr>
-          <w:noProof/>
-        </w:rPr>
-        <w:fldChar w:fldCharType="end"/>
-      </w:r>
+      <w:fldSimple w:instr=" SEQ Figure \* ARABIC ">
+        <w:r>
+          <w:rPr>
+            <w:noProof/>
+          </w:rPr>
+          <w:t>10</w:t>
+        </w:r>
+      </w:fldSimple>
       <w:r>
         <w:t>: Initial analysis</w:t>
       </w:r>
@@ -16658,27 +16502,14 @@
       <w:r>
         <w:t xml:space="preserve">Figure </w:t>
       </w:r>
-      <w:r>
-        <w:fldChar w:fldCharType="begin"/>
-      </w:r>
-      <w:r>
-        <w:instrText xml:space="preserve"> SEQ Figure \* ARABIC </w:instrText>
-      </w:r>
-      <w:r>
-        <w:fldChar w:fldCharType="separate"/>
-      </w:r>
-      <w:r>
-        <w:rPr>
-          <w:noProof/>
-        </w:rPr>
-        <w:t>11</w:t>
-      </w:r>
-      <w:r>
-        <w:rPr>
-          <w:noProof/>
-        </w:rPr>
-        <w:fldChar w:fldCharType="end"/>
-      </w:r>
+      <w:fldSimple w:instr=" SEQ Figure \* ARABIC ">
+        <w:r>
+          <w:rPr>
+            <w:noProof/>
+          </w:rPr>
+          <w:t>11</w:t>
+        </w:r>
+      </w:fldSimple>
       <w:r>
         <w:t xml:space="preserve">: </w:t>
       </w:r>
@@ -16854,27 +16685,14 @@
       <w:r>
         <w:t xml:space="preserve">Figure </w:t>
       </w:r>
-      <w:r>
-        <w:fldChar w:fldCharType="begin"/>
-      </w:r>
-      <w:r>
-        <w:instrText xml:space="preserve"> SEQ Figure \* ARABIC </w:instrText>
-      </w:r>
-      <w:r>
-        <w:fldChar w:fldCharType="separate"/>
-      </w:r>
-      <w:r>
-        <w:rPr>
-          <w:noProof/>
-        </w:rPr>
-        <w:t>12</w:t>
-      </w:r>
-      <w:r>
-        <w:rPr>
-          <w:noProof/>
-        </w:rPr>
-        <w:fldChar w:fldCharType="end"/>
-      </w:r>
+      <w:fldSimple w:instr=" SEQ Figure \* ARABIC ">
+        <w:r>
+          <w:rPr>
+            <w:noProof/>
+          </w:rPr>
+          <w:t>12</w:t>
+        </w:r>
+      </w:fldSimple>
       <w:r>
         <w:t>: Outliers removed</w:t>
       </w:r>
@@ -18238,24 +18056,14 @@
       <w:r>
         <w:t xml:space="preserve">Table </w:t>
       </w:r>
-      <w:r>
-        <w:fldChar w:fldCharType="begin"/>
-      </w:r>
-      <w:r>
-        <w:instrText xml:space="preserve"> SEQ Table \* ARABIC </w:instrText>
-      </w:r>
-      <w:r>
-        <w:fldChar w:fldCharType="separate"/>
-      </w:r>
-      <w:r>
-        <w:rPr>
-          <w:noProof/>
-        </w:rPr>
-        <w:t>3</w:t>
-      </w:r>
-      <w:r>
-        <w:fldChar w:fldCharType="end"/>
-      </w:r>
+      <w:fldSimple w:instr=" SEQ Table \* ARABIC ">
+        <w:r>
+          <w:rPr>
+            <w:noProof/>
+          </w:rPr>
+          <w:t>3</w:t>
+        </w:r>
+      </w:fldSimple>
       <w:r>
         <w:t>:</w:t>
       </w:r>
@@ -18414,29 +18222,16 @@
       <w:r>
         <w:t xml:space="preserve">Table </w:t>
       </w:r>
-      <w:r>
-        <w:fldChar w:fldCharType="begin"/>
-      </w:r>
-      <w:r>
-        <w:instrText xml:space="preserve"> SEQ Table \* ARABIC </w:instrText>
-      </w:r>
-      <w:r>
-        <w:fldChar w:fldCharType="separate"/>
-      </w:r>
-      <w:r>
-        <w:rPr>
-          <w:noProof/>
-        </w:rPr>
-        <w:t>4</w:t>
-      </w:r>
-      <w:r>
-        <w:fldChar w:fldCharType="end"/>
-      </w:r>
-      <w:r>
-        <w:t xml:space="preserve">: </w:t>
-      </w:r>
-      <w:r>
-        <w:t>The top ten projects with the highest ratio of vulnerabilities compared to their respective source libraries</w:t>
+      <w:fldSimple w:instr=" SEQ Table \* ARABIC ">
+        <w:r>
+          <w:rPr>
+            <w:noProof/>
+          </w:rPr>
+          <w:t>4</w:t>
+        </w:r>
+      </w:fldSimple>
+      <w:r>
+        <w:t>: The top ten projects with the highest ratio of vulnerabilities compared to their respective source libraries</w:t>
       </w:r>
       <w:bookmarkEnd w:id="150"/>
     </w:p>
@@ -19581,24 +19376,14 @@
         <w:lastRenderedPageBreak/>
         <w:t xml:space="preserve">Table </w:t>
       </w:r>
-      <w:r>
-        <w:fldChar w:fldCharType="begin"/>
-      </w:r>
-      <w:r>
-        <w:instrText xml:space="preserve"> SEQ Table \* ARABIC </w:instrText>
-      </w:r>
-      <w:r>
-        <w:fldChar w:fldCharType="separate"/>
-      </w:r>
-      <w:r>
-        <w:rPr>
-          <w:noProof/>
-        </w:rPr>
-        <w:t>5</w:t>
-      </w:r>
-      <w:r>
-        <w:fldChar w:fldCharType="end"/>
-      </w:r>
+      <w:fldSimple w:instr=" SEQ Table \* ARABIC ">
+        <w:r>
+          <w:rPr>
+            <w:noProof/>
+          </w:rPr>
+          <w:t>5</w:t>
+        </w:r>
+      </w:fldSimple>
       <w:r>
         <w:t>: Number of Vulnerabilities per Source Library</w:t>
       </w:r>
@@ -19653,27 +19438,14 @@
       <w:r>
         <w:t xml:space="preserve">Figure </w:t>
       </w:r>
-      <w:r>
-        <w:fldChar w:fldCharType="begin"/>
-      </w:r>
-      <w:r>
-        <w:instrText xml:space="preserve"> SEQ Figure \* ARABIC </w:instrText>
-      </w:r>
-      <w:r>
-        <w:fldChar w:fldCharType="separate"/>
-      </w:r>
-      <w:r>
-        <w:rPr>
-          <w:noProof/>
-        </w:rPr>
-        <w:t>16</w:t>
-      </w:r>
-      <w:r>
-        <w:rPr>
-          <w:noProof/>
-        </w:rPr>
-        <w:fldChar w:fldCharType="end"/>
-      </w:r>
+      <w:fldSimple w:instr=" SEQ Figure \* ARABIC ">
+        <w:r>
+          <w:rPr>
+            <w:noProof/>
+          </w:rPr>
+          <w:t>16</w:t>
+        </w:r>
+      </w:fldSimple>
       <w:r>
         <w:t>: Number of Vulnerabilities per Source Library compared to their respective Third Party Libraries.</w:t>
       </w:r>
@@ -21169,24 +20941,14 @@
       <w:r>
         <w:t xml:space="preserve">Table </w:t>
       </w:r>
-      <w:r>
-        <w:fldChar w:fldCharType="begin"/>
-      </w:r>
-      <w:r>
-        <w:instrText xml:space="preserve"> SEQ Table \* ARABIC </w:instrText>
-      </w:r>
-      <w:r>
-        <w:fldChar w:fldCharType="separate"/>
-      </w:r>
-      <w:r>
-        <w:rPr>
-          <w:noProof/>
-        </w:rPr>
-        <w:t>6</w:t>
-      </w:r>
-      <w:r>
-        <w:fldChar w:fldCharType="end"/>
-      </w:r>
+      <w:fldSimple w:instr=" SEQ Table \* ARABIC ">
+        <w:r>
+          <w:rPr>
+            <w:noProof/>
+          </w:rPr>
+          <w:t>6</w:t>
+        </w:r>
+      </w:fldSimple>
       <w:r>
         <w:t xml:space="preserve">: Projects with the highest number of </w:t>
       </w:r>
@@ -22725,24 +22487,14 @@
       <w:r>
         <w:t xml:space="preserve">Table </w:t>
       </w:r>
-      <w:r>
-        <w:fldChar w:fldCharType="begin"/>
-      </w:r>
-      <w:r>
-        <w:instrText xml:space="preserve"> SEQ Table \* ARABIC </w:instrText>
-      </w:r>
-      <w:r>
-        <w:fldChar w:fldCharType="separate"/>
-      </w:r>
-      <w:r>
-        <w:rPr>
-          <w:noProof/>
-        </w:rPr>
-        <w:t>7</w:t>
-      </w:r>
-      <w:r>
-        <w:fldChar w:fldCharType="end"/>
-      </w:r>
+      <w:fldSimple w:instr=" SEQ Table \* ARABIC ">
+        <w:r>
+          <w:rPr>
+            <w:noProof/>
+          </w:rPr>
+          <w:t>7</w:t>
+        </w:r>
+      </w:fldSimple>
       <w:r>
         <w:t>: Projec</w:t>
       </w:r>
@@ -24154,24 +23906,14 @@
       <w:r>
         <w:t xml:space="preserve">Table </w:t>
       </w:r>
-      <w:r>
-        <w:fldChar w:fldCharType="begin"/>
-      </w:r>
-      <w:r>
-        <w:instrText xml:space="preserve"> SEQ Table \* ARABIC </w:instrText>
-      </w:r>
-      <w:r>
-        <w:fldChar w:fldCharType="separate"/>
-      </w:r>
-      <w:r>
-        <w:rPr>
-          <w:noProof/>
-        </w:rPr>
-        <w:t>8</w:t>
-      </w:r>
-      <w:r>
-        <w:fldChar w:fldCharType="end"/>
-      </w:r>
+      <w:fldSimple w:instr=" SEQ Table \* ARABIC ">
+        <w:r>
+          <w:rPr>
+            <w:noProof/>
+          </w:rPr>
+          <w:t>8</w:t>
+        </w:r>
+      </w:fldSimple>
       <w:r>
         <w:t xml:space="preserve">: </w:t>
       </w:r>
@@ -24512,27 +24254,14 @@
       <w:r>
         <w:t xml:space="preserve">Figure </w:t>
       </w:r>
-      <w:r>
-        <w:fldChar w:fldCharType="begin"/>
-      </w:r>
-      <w:r>
-        <w:instrText xml:space="preserve"> SEQ Figure \* ARABIC </w:instrText>
-      </w:r>
-      <w:r>
-        <w:fldChar w:fldCharType="separate"/>
-      </w:r>
-      <w:r>
-        <w:rPr>
-          <w:noProof/>
-        </w:rPr>
-        <w:t>20</w:t>
-      </w:r>
-      <w:r>
-        <w:rPr>
-          <w:noProof/>
-        </w:rPr>
-        <w:fldChar w:fldCharType="end"/>
-      </w:r>
+      <w:fldSimple w:instr=" SEQ Figure \* ARABIC ">
+        <w:r>
+          <w:rPr>
+            <w:noProof/>
+          </w:rPr>
+          <w:t>20</w:t>
+        </w:r>
+      </w:fldSimple>
       <w:r>
         <w:t>: A vulnerability in the CVE database</w:t>
       </w:r>
@@ -24613,27 +24342,14 @@
       <w:r>
         <w:t xml:space="preserve">Figure </w:t>
       </w:r>
-      <w:r>
-        <w:fldChar w:fldCharType="begin"/>
-      </w:r>
-      <w:r>
-        <w:instrText xml:space="preserve"> SEQ Figure \* ARABIC </w:instrText>
-      </w:r>
-      <w:r>
-        <w:fldChar w:fldCharType="separate"/>
-      </w:r>
-      <w:r>
-        <w:rPr>
-          <w:noProof/>
-        </w:rPr>
-        <w:t>21</w:t>
-      </w:r>
-      <w:r>
-        <w:rPr>
-          <w:noProof/>
-        </w:rPr>
-        <w:fldChar w:fldCharType="end"/>
-      </w:r>
+      <w:fldSimple w:instr=" SEQ Figure \* ARABIC ">
+        <w:r>
+          <w:rPr>
+            <w:noProof/>
+          </w:rPr>
+          <w:t>21</w:t>
+        </w:r>
+      </w:fldSimple>
       <w:r>
         <w:t>: The same vulnerability in the NIST database</w:t>
       </w:r>
@@ -32268,6 +31984,7 @@
         <w:docPartUnique/>
       </w:docPartObj>
     </w:sdtPr>
+    <w:sdtEndPr/>
     <w:sdtContent>
       <w:p>
         <w:pPr>
@@ -32290,7 +32007,7 @@
           <w:rPr>
             <w:noProof/>
           </w:rPr>
-          <w:t>VIII</w:t>
+          <w:t>2</w:t>
         </w:r>
         <w:r>
           <w:rPr>
@@ -32322,6 +32039,7 @@
         <w:docPartUnique/>
       </w:docPartObj>
     </w:sdtPr>
+    <w:sdtEndPr/>
     <w:sdtContent>
       <w:p>
         <w:pPr>
@@ -32376,6 +32094,7 @@
         <w:docPartUnique/>
       </w:docPartObj>
     </w:sdtPr>
+    <w:sdtEndPr/>
     <w:sdtContent>
       <w:p>
         <w:pPr>
@@ -39104,11 +38823,11 @@
         </c:dLbls>
         <c:marker val="1"/>
         <c:smooth val="0"/>
-        <c:axId val="208731520"/>
-        <c:axId val="208996224"/>
+        <c:axId val="83841792"/>
+        <c:axId val="98871552"/>
       </c:lineChart>
       <c:catAx>
-        <c:axId val="208731520"/>
+        <c:axId val="83841792"/>
         <c:scaling>
           <c:orientation val="minMax"/>
         </c:scaling>
@@ -39143,7 +38862,7 @@
             <a:endParaRPr lang="en-US"/>
           </a:p>
         </c:txPr>
-        <c:crossAx val="208996224"/>
+        <c:crossAx val="98871552"/>
         <c:crossesAt val="0"/>
         <c:auto val="1"/>
         <c:lblAlgn val="ctr"/>
@@ -39153,7 +38872,7 @@
         <c:noMultiLvlLbl val="0"/>
       </c:catAx>
       <c:valAx>
-        <c:axId val="208996224"/>
+        <c:axId val="98871552"/>
         <c:scaling>
           <c:orientation val="minMax"/>
         </c:scaling>
@@ -39213,7 +38932,7 @@
             <a:endParaRPr lang="en-US"/>
           </a:p>
         </c:txPr>
-        <c:crossAx val="208731520"/>
+        <c:crossAx val="83841792"/>
         <c:crossesAt val="1"/>
         <c:crossBetween val="midCat"/>
       </c:valAx>
@@ -39997,11 +39716,11 @@
         </c:dLbls>
         <c:marker val="1"/>
         <c:smooth val="0"/>
-        <c:axId val="107165952"/>
-        <c:axId val="107171840"/>
+        <c:axId val="155363968"/>
+        <c:axId val="157868416"/>
       </c:lineChart>
       <c:catAx>
-        <c:axId val="107165952"/>
+        <c:axId val="155363968"/>
         <c:scaling>
           <c:orientation val="minMax"/>
         </c:scaling>
@@ -40010,7 +39729,7 @@
         <c:majorTickMark val="none"/>
         <c:minorTickMark val="none"/>
         <c:tickLblPos val="nextTo"/>
-        <c:crossAx val="107171840"/>
+        <c:crossAx val="157868416"/>
         <c:crosses val="autoZero"/>
         <c:auto val="1"/>
         <c:lblAlgn val="ctr"/>
@@ -40018,7 +39737,7 @@
         <c:noMultiLvlLbl val="0"/>
       </c:catAx>
       <c:valAx>
-        <c:axId val="107171840"/>
+        <c:axId val="157868416"/>
         <c:scaling>
           <c:orientation val="minMax"/>
         </c:scaling>
@@ -40047,7 +39766,7 @@
         <c:majorTickMark val="none"/>
         <c:minorTickMark val="none"/>
         <c:tickLblPos val="nextTo"/>
-        <c:crossAx val="107165952"/>
+        <c:crossAx val="155363968"/>
         <c:crosses val="autoZero"/>
         <c:crossBetween val="between"/>
       </c:valAx>
@@ -41476,11 +41195,11 @@
         </c:dLbls>
         <c:marker val="1"/>
         <c:smooth val="0"/>
-        <c:axId val="107193472"/>
-        <c:axId val="107195008"/>
+        <c:axId val="44389120"/>
+        <c:axId val="44390656"/>
       </c:lineChart>
       <c:catAx>
-        <c:axId val="107193472"/>
+        <c:axId val="44389120"/>
         <c:scaling>
           <c:orientation val="minMax"/>
         </c:scaling>
@@ -41489,7 +41208,7 @@
         <c:majorTickMark val="out"/>
         <c:minorTickMark val="none"/>
         <c:tickLblPos val="nextTo"/>
-        <c:crossAx val="107195008"/>
+        <c:crossAx val="44390656"/>
         <c:crosses val="autoZero"/>
         <c:auto val="1"/>
         <c:lblAlgn val="ctr"/>
@@ -41497,7 +41216,7 @@
         <c:noMultiLvlLbl val="0"/>
       </c:catAx>
       <c:valAx>
-        <c:axId val="107195008"/>
+        <c:axId val="44390656"/>
         <c:scaling>
           <c:orientation val="minMax"/>
         </c:scaling>
@@ -41508,7 +41227,7 @@
         <c:majorTickMark val="out"/>
         <c:minorTickMark val="none"/>
         <c:tickLblPos val="nextTo"/>
-        <c:crossAx val="107193472"/>
+        <c:crossAx val="44389120"/>
         <c:crosses val="autoZero"/>
         <c:crossBetween val="between"/>
       </c:valAx>
@@ -41766,11 +41485,11 @@
         </c:dLbls>
         <c:marker val="1"/>
         <c:smooth val="0"/>
-        <c:axId val="107211392"/>
-        <c:axId val="157073792"/>
+        <c:axId val="44402944"/>
+        <c:axId val="44421120"/>
       </c:lineChart>
       <c:catAx>
-        <c:axId val="107211392"/>
+        <c:axId val="44402944"/>
         <c:scaling>
           <c:orientation val="minMax"/>
         </c:scaling>
@@ -41779,7 +41498,7 @@
         <c:majorTickMark val="none"/>
         <c:minorTickMark val="none"/>
         <c:tickLblPos val="nextTo"/>
-        <c:crossAx val="157073792"/>
+        <c:crossAx val="44421120"/>
         <c:crosses val="autoZero"/>
         <c:auto val="1"/>
         <c:lblAlgn val="ctr"/>
@@ -41787,7 +41506,7 @@
         <c:noMultiLvlLbl val="0"/>
       </c:catAx>
       <c:valAx>
-        <c:axId val="157073792"/>
+        <c:axId val="44421120"/>
         <c:scaling>
           <c:orientation val="minMax"/>
         </c:scaling>
@@ -41816,7 +41535,7 @@
         <c:majorTickMark val="none"/>
         <c:minorTickMark val="none"/>
         <c:tickLblPos val="nextTo"/>
-        <c:crossAx val="107211392"/>
+        <c:crossAx val="44402944"/>
         <c:crosses val="autoZero"/>
         <c:crossBetween val="between"/>
       </c:valAx>
@@ -42074,11 +41793,11 @@
         </c:dLbls>
         <c:marker val="1"/>
         <c:smooth val="0"/>
-        <c:axId val="186295808"/>
-        <c:axId val="186297344"/>
+        <c:axId val="63906944"/>
+        <c:axId val="63908480"/>
       </c:lineChart>
       <c:catAx>
-        <c:axId val="186295808"/>
+        <c:axId val="63906944"/>
         <c:scaling>
           <c:orientation val="minMax"/>
         </c:scaling>
@@ -42087,7 +41806,7 @@
         <c:majorTickMark val="none"/>
         <c:minorTickMark val="none"/>
         <c:tickLblPos val="nextTo"/>
-        <c:crossAx val="186297344"/>
+        <c:crossAx val="63908480"/>
         <c:crosses val="autoZero"/>
         <c:auto val="1"/>
         <c:lblAlgn val="ctr"/>
@@ -42095,7 +41814,7 @@
         <c:noMultiLvlLbl val="0"/>
       </c:catAx>
       <c:valAx>
-        <c:axId val="186297344"/>
+        <c:axId val="63908480"/>
         <c:scaling>
           <c:orientation val="minMax"/>
         </c:scaling>
@@ -42124,7 +41843,7 @@
         <c:majorTickMark val="none"/>
         <c:minorTickMark val="none"/>
         <c:tickLblPos val="nextTo"/>
-        <c:crossAx val="186295808"/>
+        <c:crossAx val="63906944"/>
         <c:crosses val="autoZero"/>
         <c:crossBetween val="between"/>
       </c:valAx>
@@ -42471,7 +42190,7 @@
 </file>
 
 <file path=customXml/itemProps1.xml><?xml version="1.0" encoding="utf-8"?>
-<ds:datastoreItem xmlns:ds="http://schemas.openxmlformats.org/officeDocument/2006/customXml" ds:itemID="{38A17018-8640-4998-BD2F-886EE27724ED}">
+<ds:datastoreItem xmlns:ds="http://schemas.openxmlformats.org/officeDocument/2006/customXml" ds:itemID="{5E5669A9-38EB-4E92-998B-91B96518FC36}">
   <ds:schemaRefs>
     <ds:schemaRef ds:uri="http://schemas.openxmlformats.org/officeDocument/2006/bibliography"/>
   </ds:schemaRefs>

</xml_diff>